<commit_message>
test push to remote repo
</commit_message>
<xml_diff>
--- a/documentations/LYAD Business Analysis Report.docx
+++ b/documentations/LYAD Business Analysis Report.docx
@@ -2,6 +2,50 @@
 <file path=word/document.xml><?xml version="1.0" encoding="utf-8"?>
 <w:document xmlns:wpc="http://schemas.microsoft.com/office/word/2010/wordprocessingCanvas" xmlns:cx="http://schemas.microsoft.com/office/drawing/2014/chartex" xmlns:mc="http://schemas.openxmlformats.org/markup-compatibility/2006" xmlns:o="urn:schemas-microsoft-com:office:office" xmlns:r="http://schemas.openxmlformats.org/officeDocument/2006/relationships" xmlns:m="http://schemas.openxmlformats.org/officeDocument/2006/math" xmlns:v="urn:schemas-microsoft-com:vml" xmlns:wp14="http://schemas.microsoft.com/office/word/2010/wordprocessingDrawing" xmlns:wp="http://schemas.openxmlformats.org/drawingml/2006/wordprocessingDrawing" xmlns:w10="urn:schemas-microsoft-com:office:word" xmlns:w="http://schemas.openxmlformats.org/wordprocessingml/2006/main" xmlns:w14="http://schemas.microsoft.com/office/word/2010/wordml" xmlns:w15="http://schemas.microsoft.com/office/word/2012/wordml" xmlns:w16se="http://schemas.microsoft.com/office/word/2015/wordml/symex" xmlns:wpg="http://schemas.microsoft.com/office/word/2010/wordprocessingGroup" xmlns:wpi="http://schemas.microsoft.com/office/word/2010/wordprocessingInk" xmlns:wne="http://schemas.microsoft.com/office/word/2006/wordml" xmlns:wps="http://schemas.microsoft.com/office/word/2010/wordprocessingShape" mc:Ignorable="w14 w15 w16se wp14">
   <w:body>
+    <w:p>
+      <w:pPr>
+        <w:jc w:val="center"/>
+        <w:rPr>
+          <w:rFonts w:ascii="Times New Roman" w:eastAsia="Arial Unicode MS" w:hAnsi="Times New Roman" w:cs="Times New Roman"/>
+          <w:b/>
+          <w:sz w:val="24"/>
+          <w:szCs w:val="24"/>
+          <w:u w:val="single"/>
+        </w:rPr>
+      </w:pPr>
+      <w:proofErr w:type="spellStart"/>
+      <w:r>
+        <w:rPr>
+          <w:rFonts w:ascii="Times New Roman" w:eastAsia="Arial Unicode MS" w:hAnsi="Times New Roman" w:cs="Times New Roman"/>
+          <w:b/>
+          <w:sz w:val="24"/>
+          <w:szCs w:val="24"/>
+          <w:u w:val="single"/>
+        </w:rPr>
+        <w:t>MigratePro</w:t>
+      </w:r>
+      <w:proofErr w:type="spellEnd"/>
+      <w:r>
+        <w:rPr>
+          <w:rFonts w:ascii="Times New Roman" w:eastAsia="Arial Unicode MS" w:hAnsi="Times New Roman" w:cs="Times New Roman"/>
+          <w:b/>
+          <w:sz w:val="24"/>
+          <w:szCs w:val="24"/>
+          <w:u w:val="single"/>
+        </w:rPr>
+        <w:t xml:space="preserve"> </w:t>
+      </w:r>
+      <w:r>
+        <w:rPr>
+          <w:rFonts w:ascii="Times New Roman" w:eastAsia="Arial Unicode MS" w:hAnsi="Times New Roman" w:cs="Times New Roman"/>
+          <w:b/>
+          <w:sz w:val="24"/>
+          <w:szCs w:val="24"/>
+          <w:u w:val="single"/>
+        </w:rPr>
+        <w:t>Project</w:t>
+      </w:r>
+    </w:p>
     <w:p>
       <w:pPr>
         <w:jc w:val="center"/>
@@ -21,7 +65,7 @@
           <w:szCs w:val="24"/>
           <w:u w:val="single"/>
         </w:rPr>
-        <w:t>LIVE YOUR ABROAD DREAM</w:t>
+        <w:t>(</w:t>
       </w:r>
       <w:r>
         <w:rPr>
@@ -31,7 +75,29 @@
           <w:szCs w:val="24"/>
           <w:u w:val="single"/>
         </w:rPr>
-        <w:t xml:space="preserve"> (</w:t>
+        <w:t>Live Your Abroad Dream (</w:t>
+      </w:r>
+      <w:proofErr w:type="spellStart"/>
+      <w:r>
+        <w:rPr>
+          <w:rFonts w:ascii="Times New Roman" w:eastAsia="Arial Unicode MS" w:hAnsi="Times New Roman" w:cs="Times New Roman"/>
+          <w:b/>
+          <w:sz w:val="24"/>
+          <w:szCs w:val="24"/>
+          <w:u w:val="single"/>
+        </w:rPr>
+        <w:t>Lyad</w:t>
+      </w:r>
+      <w:proofErr w:type="spellEnd"/>
+      <w:r>
+        <w:rPr>
+          <w:rFonts w:ascii="Times New Roman" w:eastAsia="Arial Unicode MS" w:hAnsi="Times New Roman" w:cs="Times New Roman"/>
+          <w:b/>
+          <w:sz w:val="24"/>
+          <w:szCs w:val="24"/>
+          <w:u w:val="single"/>
+        </w:rPr>
+        <w:t>)</w:t>
       </w:r>
       <w:r>
         <w:rPr>
@@ -41,17 +107,7 @@
           <w:szCs w:val="24"/>
           <w:u w:val="single"/>
         </w:rPr>
-        <w:t>LYAD</w:t>
-      </w:r>
-      <w:r>
-        <w:rPr>
-          <w:rFonts w:ascii="Times New Roman" w:eastAsia="Arial Unicode MS" w:hAnsi="Times New Roman" w:cs="Times New Roman"/>
-          <w:b/>
-          <w:sz w:val="24"/>
-          <w:szCs w:val="24"/>
-          <w:u w:val="single"/>
-        </w:rPr>
-        <w:t>) PROJECT</w:t>
+        <w:t>)</w:t>
       </w:r>
     </w:p>
     <w:p>
@@ -3416,6 +3472,7 @@
           <w:tcPr>
             <w:cnfStyle w:val="001000000000" w:firstRow="0" w:lastRow="0" w:firstColumn="1" w:lastColumn="0" w:oddVBand="0" w:evenVBand="0" w:oddHBand="0" w:evenHBand="0" w:firstRowFirstColumn="0" w:firstRowLastColumn="0" w:lastRowFirstColumn="0" w:lastRowLastColumn="0"/>
             <w:tcW w:w="1742" w:type="dxa"/>
+            <w:shd w:val="clear" w:color="auto" w:fill="70AD47" w:themeFill="accent6"/>
             <w:hideMark/>
           </w:tcPr>
           <w:p>
@@ -3445,6 +3502,7 @@
         <w:tc>
           <w:tcPr>
             <w:tcW w:w="4207" w:type="dxa"/>
+            <w:shd w:val="clear" w:color="auto" w:fill="70AD47" w:themeFill="accent6"/>
             <w:hideMark/>
           </w:tcPr>
           <w:p>
@@ -3473,6 +3531,7 @@
         <w:tc>
           <w:tcPr>
             <w:tcW w:w="1981" w:type="dxa"/>
+            <w:shd w:val="clear" w:color="auto" w:fill="70AD47" w:themeFill="accent6"/>
             <w:hideMark/>
           </w:tcPr>
           <w:p>
@@ -3501,6 +3560,7 @@
         <w:tc>
           <w:tcPr>
             <w:tcW w:w="6807" w:type="dxa"/>
+            <w:shd w:val="clear" w:color="auto" w:fill="70AD47" w:themeFill="accent6"/>
             <w:hideMark/>
           </w:tcPr>
           <w:p>
@@ -22165,8 +22225,6 @@
               </w:rPr>
               <w:t>one</w:t>
             </w:r>
-            <w:bookmarkStart w:id="30" w:name="_GoBack"/>
-            <w:bookmarkEnd w:id="30"/>
           </w:p>
         </w:tc>
       </w:tr>
@@ -33793,6 +33851,3583 @@
                 <w:lang w:eastAsia="en-GB"/>
               </w:rPr>
             </w:pPr>
+          </w:p>
+        </w:tc>
+      </w:tr>
+    </w:tbl>
+    <w:p>
+      <w:pPr>
+        <w:rPr>
+          <w:rFonts w:ascii="Times New Roman" w:hAnsi="Times New Roman" w:cs="Times New Roman"/>
+          <w:sz w:val="24"/>
+          <w:szCs w:val="24"/>
+        </w:rPr>
+      </w:pPr>
+    </w:p>
+    <w:p>
+      <w:pPr>
+        <w:rPr>
+          <w:rFonts w:ascii="Times New Roman" w:hAnsi="Times New Roman" w:cs="Times New Roman"/>
+          <w:sz w:val="24"/>
+          <w:szCs w:val="24"/>
+        </w:rPr>
+      </w:pPr>
+    </w:p>
+    <w:p>
+      <w:pPr>
+        <w:rPr>
+          <w:rFonts w:ascii="Times New Roman" w:hAnsi="Times New Roman" w:cs="Times New Roman"/>
+          <w:sz w:val="24"/>
+          <w:szCs w:val="24"/>
+        </w:rPr>
+      </w:pPr>
+    </w:p>
+    <w:p>
+      <w:pPr>
+        <w:rPr>
+          <w:rFonts w:ascii="Times New Roman" w:hAnsi="Times New Roman" w:cs="Times New Roman"/>
+          <w:sz w:val="24"/>
+          <w:szCs w:val="24"/>
+        </w:rPr>
+      </w:pPr>
+    </w:p>
+    <w:p>
+      <w:pPr>
+        <w:rPr>
+          <w:rFonts w:ascii="Times New Roman" w:hAnsi="Times New Roman" w:cs="Times New Roman"/>
+          <w:sz w:val="24"/>
+          <w:szCs w:val="24"/>
+        </w:rPr>
+      </w:pPr>
+    </w:p>
+    <w:p>
+      <w:pPr>
+        <w:rPr>
+          <w:rFonts w:ascii="Times New Roman" w:hAnsi="Times New Roman" w:cs="Times New Roman"/>
+          <w:sz w:val="24"/>
+          <w:szCs w:val="24"/>
+        </w:rPr>
+      </w:pPr>
+    </w:p>
+    <w:p>
+      <w:pPr>
+        <w:rPr>
+          <w:rFonts w:ascii="Times New Roman" w:hAnsi="Times New Roman" w:cs="Times New Roman"/>
+          <w:sz w:val="24"/>
+          <w:szCs w:val="24"/>
+        </w:rPr>
+      </w:pPr>
+    </w:p>
+    <w:p>
+      <w:pPr>
+        <w:rPr>
+          <w:rFonts w:ascii="Times New Roman" w:hAnsi="Times New Roman" w:cs="Times New Roman"/>
+          <w:sz w:val="24"/>
+          <w:szCs w:val="24"/>
+        </w:rPr>
+      </w:pPr>
+    </w:p>
+    <w:p>
+      <w:pPr>
+        <w:rPr>
+          <w:rFonts w:ascii="Times New Roman" w:hAnsi="Times New Roman" w:cs="Times New Roman"/>
+          <w:sz w:val="24"/>
+          <w:szCs w:val="24"/>
+        </w:rPr>
+      </w:pPr>
+    </w:p>
+    <w:p>
+      <w:pPr>
+        <w:rPr>
+          <w:rFonts w:ascii="Times New Roman" w:hAnsi="Times New Roman" w:cs="Times New Roman"/>
+          <w:sz w:val="24"/>
+          <w:szCs w:val="24"/>
+        </w:rPr>
+      </w:pPr>
+    </w:p>
+    <w:p>
+      <w:pPr>
+        <w:rPr>
+          <w:rFonts w:ascii="Times New Roman" w:hAnsi="Times New Roman" w:cs="Times New Roman"/>
+          <w:sz w:val="24"/>
+          <w:szCs w:val="24"/>
+        </w:rPr>
+      </w:pPr>
+    </w:p>
+    <w:p>
+      <w:pPr>
+        <w:rPr>
+          <w:rFonts w:ascii="Times New Roman" w:hAnsi="Times New Roman" w:cs="Times New Roman"/>
+          <w:sz w:val="24"/>
+          <w:szCs w:val="24"/>
+        </w:rPr>
+      </w:pPr>
+    </w:p>
+    <w:p>
+      <w:pPr>
+        <w:rPr>
+          <w:rFonts w:ascii="Times New Roman" w:hAnsi="Times New Roman" w:cs="Times New Roman"/>
+          <w:sz w:val="24"/>
+          <w:szCs w:val="24"/>
+        </w:rPr>
+      </w:pPr>
+    </w:p>
+    <w:p>
+      <w:pPr>
+        <w:rPr>
+          <w:rFonts w:ascii="Times New Roman" w:hAnsi="Times New Roman" w:cs="Times New Roman"/>
+          <w:sz w:val="24"/>
+          <w:szCs w:val="24"/>
+        </w:rPr>
+      </w:pPr>
+    </w:p>
+    <w:p>
+      <w:pPr>
+        <w:rPr>
+          <w:rFonts w:ascii="Times New Roman" w:hAnsi="Times New Roman" w:cs="Times New Roman"/>
+          <w:sz w:val="24"/>
+          <w:szCs w:val="24"/>
+        </w:rPr>
+      </w:pPr>
+    </w:p>
+    <w:p>
+      <w:pPr>
+        <w:rPr>
+          <w:rFonts w:ascii="Times New Roman" w:hAnsi="Times New Roman" w:cs="Times New Roman"/>
+          <w:sz w:val="24"/>
+          <w:szCs w:val="24"/>
+        </w:rPr>
+      </w:pPr>
+    </w:p>
+    <w:p>
+      <w:pPr>
+        <w:rPr>
+          <w:rFonts w:ascii="Times New Roman" w:hAnsi="Times New Roman" w:cs="Times New Roman"/>
+          <w:sz w:val="24"/>
+          <w:szCs w:val="24"/>
+        </w:rPr>
+      </w:pPr>
+    </w:p>
+    <w:p>
+      <w:pPr>
+        <w:rPr>
+          <w:rFonts w:ascii="Times New Roman" w:hAnsi="Times New Roman" w:cs="Times New Roman"/>
+          <w:sz w:val="24"/>
+          <w:szCs w:val="24"/>
+        </w:rPr>
+      </w:pPr>
+    </w:p>
+    <w:p>
+      <w:pPr>
+        <w:rPr>
+          <w:rFonts w:ascii="Times New Roman" w:hAnsi="Times New Roman" w:cs="Times New Roman"/>
+          <w:sz w:val="24"/>
+          <w:szCs w:val="24"/>
+        </w:rPr>
+      </w:pPr>
+    </w:p>
+    <w:p>
+      <w:pPr>
+        <w:rPr>
+          <w:rFonts w:ascii="Times New Roman" w:hAnsi="Times New Roman" w:cs="Times New Roman"/>
+          <w:sz w:val="24"/>
+          <w:szCs w:val="24"/>
+        </w:rPr>
+      </w:pPr>
+      <w:r>
+        <w:rPr>
+          <w:rFonts w:ascii="Times New Roman" w:hAnsi="Times New Roman" w:cs="Times New Roman"/>
+          <w:sz w:val="24"/>
+          <w:szCs w:val="24"/>
+        </w:rPr>
+        <w:lastRenderedPageBreak/>
+        <w:t>Tickets for Kanban Board</w:t>
+      </w:r>
+    </w:p>
+    <w:tbl>
+      <w:tblPr>
+        <w:tblStyle w:val="GridTable5Dark-Accent5"/>
+        <w:tblW w:w="14860" w:type="dxa"/>
+        <w:tblLook w:val="04A0" w:firstRow="1" w:lastRow="0" w:firstColumn="1" w:lastColumn="0" w:noHBand="0" w:noVBand="1"/>
+      </w:tblPr>
+      <w:tblGrid>
+        <w:gridCol w:w="813"/>
+        <w:gridCol w:w="1592"/>
+        <w:gridCol w:w="1985"/>
+        <w:gridCol w:w="3685"/>
+        <w:gridCol w:w="5954"/>
+        <w:gridCol w:w="831"/>
+      </w:tblGrid>
+      <w:tr>
+        <w:trPr>
+          <w:cnfStyle w:val="100000000000" w:firstRow="1" w:lastRow="0" w:firstColumn="0" w:lastColumn="0" w:oddVBand="0" w:evenVBand="0" w:oddHBand="0" w:evenHBand="0" w:firstRowFirstColumn="0" w:firstRowLastColumn="0" w:lastRowFirstColumn="0" w:lastRowLastColumn="0"/>
+        </w:trPr>
+        <w:tc>
+          <w:tcPr>
+            <w:cnfStyle w:val="001000000000" w:firstRow="0" w:lastRow="0" w:firstColumn="1" w:lastColumn="0" w:oddVBand="0" w:evenVBand="0" w:oddHBand="0" w:evenHBand="0" w:firstRowFirstColumn="0" w:firstRowLastColumn="0" w:lastRowFirstColumn="0" w:lastRowLastColumn="0"/>
+            <w:tcW w:w="0" w:type="auto"/>
+            <w:hideMark/>
+          </w:tcPr>
+          <w:p>
+            <w:pPr>
+              <w:jc w:val="center"/>
+              <w:rPr>
+                <w:rFonts w:ascii="Segoe UI" w:eastAsia="Times New Roman" w:hAnsi="Segoe UI" w:cs="Segoe UI"/>
+                <w:color w:val="0D0D0D"/>
+                <w:sz w:val="21"/>
+                <w:szCs w:val="21"/>
+                <w:lang w:eastAsia="en-GB"/>
+              </w:rPr>
+            </w:pPr>
+            <w:r>
+              <w:rPr>
+                <w:rFonts w:ascii="Segoe UI" w:eastAsia="Times New Roman" w:hAnsi="Segoe UI" w:cs="Segoe UI"/>
+                <w:color w:val="0D0D0D"/>
+                <w:sz w:val="21"/>
+                <w:szCs w:val="21"/>
+                <w:lang w:eastAsia="en-GB"/>
+              </w:rPr>
+              <w:t>Ticket</w:t>
+            </w:r>
+          </w:p>
+        </w:tc>
+        <w:tc>
+          <w:tcPr>
+            <w:tcW w:w="1592" w:type="dxa"/>
+            <w:hideMark/>
+          </w:tcPr>
+          <w:p>
+            <w:pPr>
+              <w:jc w:val="center"/>
+              <w:cnfStyle w:val="100000000000" w:firstRow="1" w:lastRow="0" w:firstColumn="0" w:lastColumn="0" w:oddVBand="0" w:evenVBand="0" w:oddHBand="0" w:evenHBand="0" w:firstRowFirstColumn="0" w:firstRowLastColumn="0" w:lastRowFirstColumn="0" w:lastRowLastColumn="0"/>
+              <w:rPr>
+                <w:rFonts w:ascii="Segoe UI" w:eastAsia="Times New Roman" w:hAnsi="Segoe UI" w:cs="Segoe UI"/>
+                <w:color w:val="0D0D0D"/>
+                <w:sz w:val="21"/>
+                <w:szCs w:val="21"/>
+                <w:lang w:eastAsia="en-GB"/>
+              </w:rPr>
+            </w:pPr>
+            <w:r>
+              <w:rPr>
+                <w:rFonts w:ascii="Segoe UI" w:eastAsia="Times New Roman" w:hAnsi="Segoe UI" w:cs="Segoe UI"/>
+                <w:color w:val="0D0D0D"/>
+                <w:sz w:val="21"/>
+                <w:szCs w:val="21"/>
+                <w:lang w:eastAsia="en-GB"/>
+              </w:rPr>
+              <w:t>Responsible person</w:t>
+            </w:r>
+          </w:p>
+        </w:tc>
+        <w:tc>
+          <w:tcPr>
+            <w:tcW w:w="1985" w:type="dxa"/>
+            <w:hideMark/>
+          </w:tcPr>
+          <w:p>
+            <w:pPr>
+              <w:jc w:val="center"/>
+              <w:cnfStyle w:val="100000000000" w:firstRow="1" w:lastRow="0" w:firstColumn="0" w:lastColumn="0" w:oddVBand="0" w:evenVBand="0" w:oddHBand="0" w:evenHBand="0" w:firstRowFirstColumn="0" w:firstRowLastColumn="0" w:lastRowFirstColumn="0" w:lastRowLastColumn="0"/>
+              <w:rPr>
+                <w:rFonts w:ascii="Segoe UI" w:eastAsia="Times New Roman" w:hAnsi="Segoe UI" w:cs="Segoe UI"/>
+                <w:color w:val="0D0D0D"/>
+                <w:sz w:val="21"/>
+                <w:szCs w:val="21"/>
+                <w:lang w:eastAsia="en-GB"/>
+              </w:rPr>
+            </w:pPr>
+            <w:r>
+              <w:rPr>
+                <w:rFonts w:ascii="Segoe UI" w:eastAsia="Times New Roman" w:hAnsi="Segoe UI" w:cs="Segoe UI"/>
+                <w:color w:val="0D0D0D"/>
+                <w:sz w:val="21"/>
+                <w:szCs w:val="21"/>
+                <w:lang w:eastAsia="en-GB"/>
+              </w:rPr>
+              <w:t>Section</w:t>
+            </w:r>
+          </w:p>
+        </w:tc>
+        <w:tc>
+          <w:tcPr>
+            <w:tcW w:w="3685" w:type="dxa"/>
+            <w:hideMark/>
+          </w:tcPr>
+          <w:p>
+            <w:pPr>
+              <w:jc w:val="center"/>
+              <w:cnfStyle w:val="100000000000" w:firstRow="1" w:lastRow="0" w:firstColumn="0" w:lastColumn="0" w:oddVBand="0" w:evenVBand="0" w:oddHBand="0" w:evenHBand="0" w:firstRowFirstColumn="0" w:firstRowLastColumn="0" w:lastRowFirstColumn="0" w:lastRowLastColumn="0"/>
+              <w:rPr>
+                <w:rFonts w:ascii="Segoe UI" w:eastAsia="Times New Roman" w:hAnsi="Segoe UI" w:cs="Segoe UI"/>
+                <w:color w:val="0D0D0D"/>
+                <w:sz w:val="21"/>
+                <w:szCs w:val="21"/>
+                <w:lang w:eastAsia="en-GB"/>
+              </w:rPr>
+            </w:pPr>
+            <w:r>
+              <w:rPr>
+                <w:rFonts w:ascii="Segoe UI" w:eastAsia="Times New Roman" w:hAnsi="Segoe UI" w:cs="Segoe UI"/>
+                <w:color w:val="0D0D0D"/>
+                <w:sz w:val="21"/>
+                <w:szCs w:val="21"/>
+                <w:lang w:eastAsia="en-GB"/>
+              </w:rPr>
+              <w:t>Task</w:t>
+            </w:r>
+          </w:p>
+        </w:tc>
+        <w:tc>
+          <w:tcPr>
+            <w:tcW w:w="5954" w:type="dxa"/>
+            <w:hideMark/>
+          </w:tcPr>
+          <w:p>
+            <w:pPr>
+              <w:jc w:val="center"/>
+              <w:cnfStyle w:val="100000000000" w:firstRow="1" w:lastRow="0" w:firstColumn="0" w:lastColumn="0" w:oddVBand="0" w:evenVBand="0" w:oddHBand="0" w:evenHBand="0" w:firstRowFirstColumn="0" w:firstRowLastColumn="0" w:lastRowFirstColumn="0" w:lastRowLastColumn="0"/>
+              <w:rPr>
+                <w:rFonts w:ascii="Segoe UI" w:eastAsia="Times New Roman" w:hAnsi="Segoe UI" w:cs="Segoe UI"/>
+                <w:color w:val="0D0D0D"/>
+                <w:sz w:val="21"/>
+                <w:szCs w:val="21"/>
+                <w:lang w:eastAsia="en-GB"/>
+              </w:rPr>
+            </w:pPr>
+            <w:r>
+              <w:rPr>
+                <w:rFonts w:ascii="Segoe UI" w:eastAsia="Times New Roman" w:hAnsi="Segoe UI" w:cs="Segoe UI"/>
+                <w:color w:val="0D0D0D"/>
+                <w:sz w:val="21"/>
+                <w:szCs w:val="21"/>
+                <w:lang w:eastAsia="en-GB"/>
+              </w:rPr>
+              <w:t>Expected Outcome</w:t>
+            </w:r>
+          </w:p>
+        </w:tc>
+        <w:tc>
+          <w:tcPr>
+            <w:tcW w:w="0" w:type="auto"/>
+            <w:hideMark/>
+          </w:tcPr>
+          <w:p>
+            <w:pPr>
+              <w:jc w:val="center"/>
+              <w:cnfStyle w:val="100000000000" w:firstRow="1" w:lastRow="0" w:firstColumn="0" w:lastColumn="0" w:oddVBand="0" w:evenVBand="0" w:oddHBand="0" w:evenHBand="0" w:firstRowFirstColumn="0" w:firstRowLastColumn="0" w:lastRowFirstColumn="0" w:lastRowLastColumn="0"/>
+              <w:rPr>
+                <w:rFonts w:ascii="Segoe UI" w:eastAsia="Times New Roman" w:hAnsi="Segoe UI" w:cs="Segoe UI"/>
+                <w:color w:val="0D0D0D"/>
+                <w:sz w:val="21"/>
+                <w:szCs w:val="21"/>
+                <w:lang w:eastAsia="en-GB"/>
+              </w:rPr>
+            </w:pPr>
+            <w:r>
+              <w:rPr>
+                <w:rFonts w:ascii="Segoe UI" w:eastAsia="Times New Roman" w:hAnsi="Segoe UI" w:cs="Segoe UI"/>
+                <w:color w:val="0D0D0D"/>
+                <w:sz w:val="21"/>
+                <w:szCs w:val="21"/>
+                <w:lang w:eastAsia="en-GB"/>
+              </w:rPr>
+              <w:t>Time frame</w:t>
+            </w:r>
+          </w:p>
+        </w:tc>
+      </w:tr>
+      <w:tr>
+        <w:trPr>
+          <w:cnfStyle w:val="000000100000" w:firstRow="0" w:lastRow="0" w:firstColumn="0" w:lastColumn="0" w:oddVBand="0" w:evenVBand="0" w:oddHBand="1" w:evenHBand="0" w:firstRowFirstColumn="0" w:firstRowLastColumn="0" w:lastRowFirstColumn="0" w:lastRowLastColumn="0"/>
+        </w:trPr>
+        <w:tc>
+          <w:tcPr>
+            <w:cnfStyle w:val="001000000000" w:firstRow="0" w:lastRow="0" w:firstColumn="1" w:lastColumn="0" w:oddVBand="0" w:evenVBand="0" w:oddHBand="0" w:evenHBand="0" w:firstRowFirstColumn="0" w:firstRowLastColumn="0" w:lastRowFirstColumn="0" w:lastRowLastColumn="0"/>
+            <w:tcW w:w="0" w:type="auto"/>
+            <w:hideMark/>
+          </w:tcPr>
+          <w:p>
+            <w:pPr>
+              <w:rPr>
+                <w:rFonts w:ascii="Segoe UI" w:eastAsia="Times New Roman" w:hAnsi="Segoe UI" w:cs="Segoe UI"/>
+                <w:color w:val="0D0D0D"/>
+                <w:sz w:val="21"/>
+                <w:szCs w:val="21"/>
+                <w:lang w:eastAsia="en-GB"/>
+              </w:rPr>
+            </w:pPr>
+            <w:r>
+              <w:rPr>
+                <w:rFonts w:ascii="Segoe UI" w:eastAsia="Times New Roman" w:hAnsi="Segoe UI" w:cs="Segoe UI"/>
+                <w:color w:val="0D0D0D"/>
+                <w:sz w:val="21"/>
+                <w:szCs w:val="21"/>
+                <w:lang w:eastAsia="en-GB"/>
+              </w:rPr>
+              <w:t>1</w:t>
+            </w:r>
+          </w:p>
+        </w:tc>
+        <w:tc>
+          <w:tcPr>
+            <w:tcW w:w="1592" w:type="dxa"/>
+            <w:hideMark/>
+          </w:tcPr>
+          <w:p>
+            <w:pPr>
+              <w:cnfStyle w:val="000000100000" w:firstRow="0" w:lastRow="0" w:firstColumn="0" w:lastColumn="0" w:oddVBand="0" w:evenVBand="0" w:oddHBand="1" w:evenHBand="0" w:firstRowFirstColumn="0" w:firstRowLastColumn="0" w:lastRowFirstColumn="0" w:lastRowLastColumn="0"/>
+              <w:rPr>
+                <w:rFonts w:ascii="Segoe UI" w:eastAsia="Times New Roman" w:hAnsi="Segoe UI" w:cs="Segoe UI"/>
+                <w:color w:val="0D0D0D"/>
+                <w:sz w:val="21"/>
+                <w:szCs w:val="21"/>
+                <w:lang w:eastAsia="en-GB"/>
+              </w:rPr>
+            </w:pPr>
+            <w:r>
+              <w:rPr>
+                <w:rFonts w:ascii="Segoe UI" w:eastAsia="Times New Roman" w:hAnsi="Segoe UI" w:cs="Segoe UI"/>
+                <w:color w:val="0D0D0D"/>
+                <w:sz w:val="21"/>
+                <w:szCs w:val="21"/>
+                <w:lang w:eastAsia="en-GB"/>
+              </w:rPr>
+              <w:t>All</w:t>
+            </w:r>
+          </w:p>
+        </w:tc>
+        <w:tc>
+          <w:tcPr>
+            <w:tcW w:w="1985" w:type="dxa"/>
+            <w:hideMark/>
+          </w:tcPr>
+          <w:p>
+            <w:pPr>
+              <w:cnfStyle w:val="000000100000" w:firstRow="0" w:lastRow="0" w:firstColumn="0" w:lastColumn="0" w:oddVBand="0" w:evenVBand="0" w:oddHBand="1" w:evenHBand="0" w:firstRowFirstColumn="0" w:firstRowLastColumn="0" w:lastRowFirstColumn="0" w:lastRowLastColumn="0"/>
+              <w:rPr>
+                <w:rFonts w:ascii="Segoe UI" w:eastAsia="Times New Roman" w:hAnsi="Segoe UI" w:cs="Segoe UI"/>
+                <w:color w:val="0D0D0D"/>
+                <w:sz w:val="21"/>
+                <w:szCs w:val="21"/>
+                <w:lang w:eastAsia="en-GB"/>
+              </w:rPr>
+            </w:pPr>
+            <w:r>
+              <w:rPr>
+                <w:rFonts w:ascii="Segoe UI" w:eastAsia="Times New Roman" w:hAnsi="Segoe UI" w:cs="Segoe UI"/>
+                <w:color w:val="0D0D0D"/>
+                <w:sz w:val="21"/>
+                <w:szCs w:val="21"/>
+                <w:lang w:eastAsia="en-GB"/>
+              </w:rPr>
+              <w:t>Project Layout/Wireframe</w:t>
+            </w:r>
+          </w:p>
+        </w:tc>
+        <w:tc>
+          <w:tcPr>
+            <w:tcW w:w="3685" w:type="dxa"/>
+            <w:hideMark/>
+          </w:tcPr>
+          <w:p>
+            <w:pPr>
+              <w:cnfStyle w:val="000000100000" w:firstRow="0" w:lastRow="0" w:firstColumn="0" w:lastColumn="0" w:oddVBand="0" w:evenVBand="0" w:oddHBand="1" w:evenHBand="0" w:firstRowFirstColumn="0" w:firstRowLastColumn="0" w:lastRowFirstColumn="0" w:lastRowLastColumn="0"/>
+              <w:rPr>
+                <w:rFonts w:ascii="Segoe UI" w:eastAsia="Times New Roman" w:hAnsi="Segoe UI" w:cs="Segoe UI"/>
+                <w:color w:val="0D0D0D"/>
+                <w:sz w:val="21"/>
+                <w:szCs w:val="21"/>
+                <w:lang w:eastAsia="en-GB"/>
+              </w:rPr>
+            </w:pPr>
+            <w:r>
+              <w:rPr>
+                <w:rFonts w:ascii="Segoe UI" w:eastAsia="Times New Roman" w:hAnsi="Segoe UI" w:cs="Segoe UI"/>
+                <w:color w:val="0D0D0D"/>
+                <w:sz w:val="21"/>
+                <w:szCs w:val="21"/>
+                <w:lang w:eastAsia="en-GB"/>
+              </w:rPr>
+              <w:t>Design</w:t>
+            </w:r>
+            <w:r>
+              <w:rPr>
+                <w:rFonts w:ascii="Segoe UI" w:eastAsia="Times New Roman" w:hAnsi="Segoe UI" w:cs="Segoe UI"/>
+                <w:color w:val="0D0D0D"/>
+                <w:sz w:val="21"/>
+                <w:szCs w:val="21"/>
+                <w:lang w:eastAsia="en-GB"/>
+              </w:rPr>
+              <w:t xml:space="preserve"> </w:t>
+            </w:r>
+            <w:proofErr w:type="spellStart"/>
+            <w:r>
+              <w:rPr>
+                <w:rFonts w:ascii="Segoe UI" w:eastAsia="Times New Roman" w:hAnsi="Segoe UI" w:cs="Segoe UI"/>
+                <w:color w:val="0D0D0D"/>
+                <w:sz w:val="21"/>
+                <w:szCs w:val="21"/>
+                <w:lang w:eastAsia="en-GB"/>
+              </w:rPr>
+              <w:t>mockups</w:t>
+            </w:r>
+            <w:proofErr w:type="spellEnd"/>
+            <w:r>
+              <w:rPr>
+                <w:rFonts w:ascii="Segoe UI" w:eastAsia="Times New Roman" w:hAnsi="Segoe UI" w:cs="Segoe UI"/>
+                <w:color w:val="0D0D0D"/>
+                <w:sz w:val="21"/>
+                <w:szCs w:val="21"/>
+                <w:lang w:eastAsia="en-GB"/>
+              </w:rPr>
+              <w:t>/wireframe</w:t>
+            </w:r>
+          </w:p>
+        </w:tc>
+        <w:tc>
+          <w:tcPr>
+            <w:tcW w:w="5954" w:type="dxa"/>
+            <w:hideMark/>
+          </w:tcPr>
+          <w:p>
+            <w:pPr>
+              <w:cnfStyle w:val="000000100000" w:firstRow="0" w:lastRow="0" w:firstColumn="0" w:lastColumn="0" w:oddVBand="0" w:evenVBand="0" w:oddHBand="1" w:evenHBand="0" w:firstRowFirstColumn="0" w:firstRowLastColumn="0" w:lastRowFirstColumn="0" w:lastRowLastColumn="0"/>
+              <w:rPr>
+                <w:rFonts w:ascii="Segoe UI" w:eastAsia="Times New Roman" w:hAnsi="Segoe UI" w:cs="Segoe UI"/>
+                <w:color w:val="0D0D0D"/>
+                <w:sz w:val="21"/>
+                <w:szCs w:val="21"/>
+                <w:lang w:eastAsia="en-GB"/>
+              </w:rPr>
+            </w:pPr>
+            <w:r>
+              <w:rPr>
+                <w:rFonts w:ascii="Segoe UI" w:eastAsia="Times New Roman" w:hAnsi="Segoe UI" w:cs="Segoe UI"/>
+                <w:color w:val="0D0D0D"/>
+                <w:sz w:val="21"/>
+                <w:szCs w:val="21"/>
+                <w:lang w:eastAsia="en-GB"/>
+              </w:rPr>
+              <w:t xml:space="preserve">A visually appealing </w:t>
+            </w:r>
+            <w:r>
+              <w:rPr>
+                <w:rFonts w:ascii="Segoe UI" w:eastAsia="Times New Roman" w:hAnsi="Segoe UI" w:cs="Segoe UI"/>
+                <w:color w:val="0D0D0D"/>
+                <w:sz w:val="21"/>
+                <w:szCs w:val="21"/>
+                <w:lang w:eastAsia="en-GB"/>
+              </w:rPr>
+              <w:t>wireframes/</w:t>
+            </w:r>
+            <w:proofErr w:type="spellStart"/>
+            <w:r>
+              <w:rPr>
+                <w:rFonts w:ascii="Segoe UI" w:eastAsia="Times New Roman" w:hAnsi="Segoe UI" w:cs="Segoe UI"/>
+                <w:color w:val="0D0D0D"/>
+                <w:sz w:val="21"/>
+                <w:szCs w:val="21"/>
+                <w:lang w:eastAsia="en-GB"/>
+              </w:rPr>
+              <w:t>mockups</w:t>
+            </w:r>
+            <w:proofErr w:type="spellEnd"/>
+            <w:r>
+              <w:rPr>
+                <w:rFonts w:ascii="Segoe UI" w:eastAsia="Times New Roman" w:hAnsi="Segoe UI" w:cs="Segoe UI"/>
+                <w:color w:val="0D0D0D"/>
+                <w:sz w:val="21"/>
+                <w:szCs w:val="21"/>
+                <w:lang w:eastAsia="en-GB"/>
+              </w:rPr>
+              <w:t xml:space="preserve"> </w:t>
+            </w:r>
+            <w:r>
+              <w:rPr>
+                <w:rFonts w:ascii="Segoe UI" w:eastAsia="Times New Roman" w:hAnsi="Segoe UI" w:cs="Segoe UI"/>
+                <w:color w:val="0D0D0D"/>
+                <w:sz w:val="21"/>
+                <w:szCs w:val="21"/>
+                <w:lang w:eastAsia="en-GB"/>
+              </w:rPr>
+              <w:t>in place.</w:t>
+            </w:r>
+          </w:p>
+        </w:tc>
+        <w:tc>
+          <w:tcPr>
+            <w:tcW w:w="0" w:type="auto"/>
+            <w:hideMark/>
+          </w:tcPr>
+          <w:p>
+            <w:pPr>
+              <w:cnfStyle w:val="000000100000" w:firstRow="0" w:lastRow="0" w:firstColumn="0" w:lastColumn="0" w:oddVBand="0" w:evenVBand="0" w:oddHBand="1" w:evenHBand="0" w:firstRowFirstColumn="0" w:firstRowLastColumn="0" w:lastRowFirstColumn="0" w:lastRowLastColumn="0"/>
+              <w:rPr>
+                <w:rFonts w:ascii="Segoe UI" w:eastAsia="Times New Roman" w:hAnsi="Segoe UI" w:cs="Segoe UI"/>
+                <w:color w:val="FF0000"/>
+                <w:sz w:val="21"/>
+                <w:szCs w:val="21"/>
+                <w:lang w:eastAsia="en-GB"/>
+              </w:rPr>
+            </w:pPr>
+            <w:r>
+              <w:rPr>
+                <w:rFonts w:ascii="Segoe UI" w:eastAsia="Times New Roman" w:hAnsi="Segoe UI" w:cs="Segoe UI"/>
+                <w:color w:val="FF0000"/>
+                <w:sz w:val="21"/>
+                <w:szCs w:val="21"/>
+                <w:lang w:eastAsia="en-GB"/>
+              </w:rPr>
+              <w:t>2 days</w:t>
+            </w:r>
+          </w:p>
+        </w:tc>
+      </w:tr>
+      <w:tr>
+        <w:tc>
+          <w:tcPr>
+            <w:cnfStyle w:val="001000000000" w:firstRow="0" w:lastRow="0" w:firstColumn="1" w:lastColumn="0" w:oddVBand="0" w:evenVBand="0" w:oddHBand="0" w:evenHBand="0" w:firstRowFirstColumn="0" w:firstRowLastColumn="0" w:lastRowFirstColumn="0" w:lastRowLastColumn="0"/>
+            <w:tcW w:w="0" w:type="auto"/>
+            <w:hideMark/>
+          </w:tcPr>
+          <w:p>
+            <w:pPr>
+              <w:rPr>
+                <w:rFonts w:ascii="Segoe UI" w:eastAsia="Times New Roman" w:hAnsi="Segoe UI" w:cs="Segoe UI"/>
+                <w:color w:val="0D0D0D"/>
+                <w:sz w:val="21"/>
+                <w:szCs w:val="21"/>
+                <w:lang w:eastAsia="en-GB"/>
+              </w:rPr>
+            </w:pPr>
+            <w:r>
+              <w:rPr>
+                <w:rFonts w:ascii="Segoe UI" w:eastAsia="Times New Roman" w:hAnsi="Segoe UI" w:cs="Segoe UI"/>
+                <w:color w:val="0D0D0D"/>
+                <w:sz w:val="21"/>
+                <w:szCs w:val="21"/>
+                <w:lang w:eastAsia="en-GB"/>
+              </w:rPr>
+              <w:t>2</w:t>
+            </w:r>
+          </w:p>
+        </w:tc>
+        <w:tc>
+          <w:tcPr>
+            <w:tcW w:w="1592" w:type="dxa"/>
+            <w:hideMark/>
+          </w:tcPr>
+          <w:p>
+            <w:pPr>
+              <w:cnfStyle w:val="000000000000" w:firstRow="0" w:lastRow="0" w:firstColumn="0" w:lastColumn="0" w:oddVBand="0" w:evenVBand="0" w:oddHBand="0" w:evenHBand="0" w:firstRowFirstColumn="0" w:firstRowLastColumn="0" w:lastRowFirstColumn="0" w:lastRowLastColumn="0"/>
+              <w:rPr>
+                <w:rFonts w:ascii="Segoe UI" w:eastAsia="Times New Roman" w:hAnsi="Segoe UI" w:cs="Segoe UI"/>
+                <w:color w:val="0D0D0D"/>
+                <w:sz w:val="21"/>
+                <w:szCs w:val="21"/>
+                <w:lang w:eastAsia="en-GB"/>
+              </w:rPr>
+            </w:pPr>
+            <w:proofErr w:type="spellStart"/>
+            <w:r>
+              <w:rPr>
+                <w:rFonts w:ascii="Segoe UI" w:eastAsia="Times New Roman" w:hAnsi="Segoe UI" w:cs="Segoe UI"/>
+                <w:color w:val="0D0D0D"/>
+                <w:sz w:val="21"/>
+                <w:szCs w:val="21"/>
+                <w:lang w:eastAsia="en-GB"/>
+              </w:rPr>
+              <w:t>Ikenna</w:t>
+            </w:r>
+            <w:proofErr w:type="spellEnd"/>
+          </w:p>
+        </w:tc>
+        <w:tc>
+          <w:tcPr>
+            <w:tcW w:w="1985" w:type="dxa"/>
+            <w:hideMark/>
+          </w:tcPr>
+          <w:p>
+            <w:pPr>
+              <w:cnfStyle w:val="000000000000" w:firstRow="0" w:lastRow="0" w:firstColumn="0" w:lastColumn="0" w:oddVBand="0" w:evenVBand="0" w:oddHBand="0" w:evenHBand="0" w:firstRowFirstColumn="0" w:firstRowLastColumn="0" w:lastRowFirstColumn="0" w:lastRowLastColumn="0"/>
+              <w:rPr>
+                <w:rFonts w:ascii="Segoe UI" w:eastAsia="Times New Roman" w:hAnsi="Segoe UI" w:cs="Segoe UI"/>
+                <w:color w:val="0D0D0D"/>
+                <w:sz w:val="21"/>
+                <w:szCs w:val="21"/>
+                <w:lang w:eastAsia="en-GB"/>
+              </w:rPr>
+            </w:pPr>
+            <w:r>
+              <w:rPr>
+                <w:rFonts w:ascii="Segoe UI" w:eastAsia="Times New Roman" w:hAnsi="Segoe UI" w:cs="Segoe UI"/>
+                <w:color w:val="0D0D0D"/>
+                <w:sz w:val="21"/>
+                <w:szCs w:val="21"/>
+                <w:lang w:eastAsia="en-GB"/>
+              </w:rPr>
+              <w:t>Hero Section</w:t>
+            </w:r>
+          </w:p>
+        </w:tc>
+        <w:tc>
+          <w:tcPr>
+            <w:tcW w:w="3685" w:type="dxa"/>
+            <w:hideMark/>
+          </w:tcPr>
+          <w:p>
+            <w:pPr>
+              <w:cnfStyle w:val="000000000000" w:firstRow="0" w:lastRow="0" w:firstColumn="0" w:lastColumn="0" w:oddVBand="0" w:evenVBand="0" w:oddHBand="0" w:evenHBand="0" w:firstRowFirstColumn="0" w:firstRowLastColumn="0" w:lastRowFirstColumn="0" w:lastRowLastColumn="0"/>
+              <w:rPr>
+                <w:rFonts w:ascii="Segoe UI" w:eastAsia="Times New Roman" w:hAnsi="Segoe UI" w:cs="Segoe UI"/>
+                <w:color w:val="0D0D0D"/>
+                <w:sz w:val="21"/>
+                <w:szCs w:val="21"/>
+                <w:lang w:eastAsia="en-GB"/>
+              </w:rPr>
+            </w:pPr>
+            <w:r>
+              <w:rPr>
+                <w:rFonts w:ascii="Segoe UI" w:eastAsia="Times New Roman" w:hAnsi="Segoe UI" w:cs="Segoe UI"/>
+                <w:color w:val="0D0D0D"/>
+                <w:sz w:val="21"/>
+                <w:szCs w:val="21"/>
+                <w:lang w:eastAsia="en-GB"/>
+              </w:rPr>
+              <w:t>Implement the HTML structure for the hero section.</w:t>
+            </w:r>
+          </w:p>
+        </w:tc>
+        <w:tc>
+          <w:tcPr>
+            <w:tcW w:w="5954" w:type="dxa"/>
+            <w:hideMark/>
+          </w:tcPr>
+          <w:p>
+            <w:pPr>
+              <w:cnfStyle w:val="000000000000" w:firstRow="0" w:lastRow="0" w:firstColumn="0" w:lastColumn="0" w:oddVBand="0" w:evenVBand="0" w:oddHBand="0" w:evenHBand="0" w:firstRowFirstColumn="0" w:firstRowLastColumn="0" w:lastRowFirstColumn="0" w:lastRowLastColumn="0"/>
+              <w:rPr>
+                <w:rFonts w:ascii="Segoe UI" w:eastAsia="Times New Roman" w:hAnsi="Segoe UI" w:cs="Segoe UI"/>
+                <w:color w:val="0D0D0D"/>
+                <w:sz w:val="21"/>
+                <w:szCs w:val="21"/>
+                <w:lang w:eastAsia="en-GB"/>
+              </w:rPr>
+            </w:pPr>
+            <w:r>
+              <w:rPr>
+                <w:rFonts w:ascii="Segoe UI" w:eastAsia="Times New Roman" w:hAnsi="Segoe UI" w:cs="Segoe UI"/>
+                <w:color w:val="0D0D0D"/>
+                <w:sz w:val="21"/>
+                <w:szCs w:val="21"/>
+                <w:lang w:eastAsia="en-GB"/>
+              </w:rPr>
+              <w:t xml:space="preserve">Completed HTML </w:t>
+            </w:r>
+            <w:proofErr w:type="spellStart"/>
+            <w:r>
+              <w:rPr>
+                <w:rFonts w:ascii="Segoe UI" w:eastAsia="Times New Roman" w:hAnsi="Segoe UI" w:cs="Segoe UI"/>
+                <w:color w:val="0D0D0D"/>
+                <w:sz w:val="21"/>
+                <w:szCs w:val="21"/>
+                <w:lang w:eastAsia="en-GB"/>
+              </w:rPr>
+              <w:t>markup</w:t>
+            </w:r>
+            <w:proofErr w:type="spellEnd"/>
+            <w:r>
+              <w:rPr>
+                <w:rFonts w:ascii="Segoe UI" w:eastAsia="Times New Roman" w:hAnsi="Segoe UI" w:cs="Segoe UI"/>
+                <w:color w:val="0D0D0D"/>
+                <w:sz w:val="21"/>
+                <w:szCs w:val="21"/>
+                <w:lang w:eastAsia="en-GB"/>
+              </w:rPr>
+              <w:t xml:space="preserve"> for the hero section.</w:t>
+            </w:r>
+          </w:p>
+        </w:tc>
+        <w:tc>
+          <w:tcPr>
+            <w:tcW w:w="0" w:type="auto"/>
+            <w:hideMark/>
+          </w:tcPr>
+          <w:p>
+            <w:pPr>
+              <w:cnfStyle w:val="000000000000" w:firstRow="0" w:lastRow="0" w:firstColumn="0" w:lastColumn="0" w:oddVBand="0" w:evenVBand="0" w:oddHBand="0" w:evenHBand="0" w:firstRowFirstColumn="0" w:firstRowLastColumn="0" w:lastRowFirstColumn="0" w:lastRowLastColumn="0"/>
+              <w:rPr>
+                <w:rFonts w:ascii="Segoe UI" w:eastAsia="Times New Roman" w:hAnsi="Segoe UI" w:cs="Segoe UI"/>
+                <w:color w:val="FF0000"/>
+                <w:sz w:val="21"/>
+                <w:szCs w:val="21"/>
+                <w:lang w:eastAsia="en-GB"/>
+              </w:rPr>
+            </w:pPr>
+            <w:r>
+              <w:rPr>
+                <w:rFonts w:ascii="Segoe UI" w:eastAsia="Times New Roman" w:hAnsi="Segoe UI" w:cs="Segoe UI"/>
+                <w:color w:val="FF0000"/>
+                <w:sz w:val="21"/>
+                <w:szCs w:val="21"/>
+                <w:lang w:eastAsia="en-GB"/>
+              </w:rPr>
+              <w:t>2 days</w:t>
+            </w:r>
+          </w:p>
+        </w:tc>
+      </w:tr>
+      <w:tr>
+        <w:trPr>
+          <w:cnfStyle w:val="000000100000" w:firstRow="0" w:lastRow="0" w:firstColumn="0" w:lastColumn="0" w:oddVBand="0" w:evenVBand="0" w:oddHBand="1" w:evenHBand="0" w:firstRowFirstColumn="0" w:firstRowLastColumn="0" w:lastRowFirstColumn="0" w:lastRowLastColumn="0"/>
+        </w:trPr>
+        <w:tc>
+          <w:tcPr>
+            <w:cnfStyle w:val="001000000000" w:firstRow="0" w:lastRow="0" w:firstColumn="1" w:lastColumn="0" w:oddVBand="0" w:evenVBand="0" w:oddHBand="0" w:evenHBand="0" w:firstRowFirstColumn="0" w:firstRowLastColumn="0" w:lastRowFirstColumn="0" w:lastRowLastColumn="0"/>
+            <w:tcW w:w="0" w:type="auto"/>
+            <w:hideMark/>
+          </w:tcPr>
+          <w:p>
+            <w:pPr>
+              <w:rPr>
+                <w:rFonts w:ascii="Segoe UI" w:eastAsia="Times New Roman" w:hAnsi="Segoe UI" w:cs="Segoe UI"/>
+                <w:color w:val="0D0D0D"/>
+                <w:sz w:val="21"/>
+                <w:szCs w:val="21"/>
+                <w:lang w:eastAsia="en-GB"/>
+              </w:rPr>
+            </w:pPr>
+            <w:r>
+              <w:rPr>
+                <w:rFonts w:ascii="Segoe UI" w:eastAsia="Times New Roman" w:hAnsi="Segoe UI" w:cs="Segoe UI"/>
+                <w:color w:val="0D0D0D"/>
+                <w:sz w:val="21"/>
+                <w:szCs w:val="21"/>
+                <w:lang w:eastAsia="en-GB"/>
+              </w:rPr>
+              <w:t>3</w:t>
+            </w:r>
+          </w:p>
+        </w:tc>
+        <w:tc>
+          <w:tcPr>
+            <w:tcW w:w="1592" w:type="dxa"/>
+            <w:hideMark/>
+          </w:tcPr>
+          <w:p>
+            <w:pPr>
+              <w:cnfStyle w:val="000000100000" w:firstRow="0" w:lastRow="0" w:firstColumn="0" w:lastColumn="0" w:oddVBand="0" w:evenVBand="0" w:oddHBand="1" w:evenHBand="0" w:firstRowFirstColumn="0" w:firstRowLastColumn="0" w:lastRowFirstColumn="0" w:lastRowLastColumn="0"/>
+              <w:rPr>
+                <w:rFonts w:ascii="Segoe UI" w:eastAsia="Times New Roman" w:hAnsi="Segoe UI" w:cs="Segoe UI"/>
+                <w:color w:val="0D0D0D"/>
+                <w:sz w:val="21"/>
+                <w:szCs w:val="21"/>
+                <w:lang w:eastAsia="en-GB"/>
+              </w:rPr>
+            </w:pPr>
+            <w:proofErr w:type="spellStart"/>
+            <w:r>
+              <w:rPr>
+                <w:rFonts w:ascii="Segoe UI" w:eastAsia="Times New Roman" w:hAnsi="Segoe UI" w:cs="Segoe UI"/>
+                <w:color w:val="0D0D0D"/>
+                <w:sz w:val="21"/>
+                <w:szCs w:val="21"/>
+                <w:lang w:eastAsia="en-GB"/>
+              </w:rPr>
+              <w:t>Ikenna</w:t>
+            </w:r>
+            <w:proofErr w:type="spellEnd"/>
+          </w:p>
+        </w:tc>
+        <w:tc>
+          <w:tcPr>
+            <w:tcW w:w="1985" w:type="dxa"/>
+            <w:hideMark/>
+          </w:tcPr>
+          <w:p>
+            <w:pPr>
+              <w:cnfStyle w:val="000000100000" w:firstRow="0" w:lastRow="0" w:firstColumn="0" w:lastColumn="0" w:oddVBand="0" w:evenVBand="0" w:oddHBand="1" w:evenHBand="0" w:firstRowFirstColumn="0" w:firstRowLastColumn="0" w:lastRowFirstColumn="0" w:lastRowLastColumn="0"/>
+              <w:rPr>
+                <w:rFonts w:ascii="Segoe UI" w:eastAsia="Times New Roman" w:hAnsi="Segoe UI" w:cs="Segoe UI"/>
+                <w:color w:val="0D0D0D"/>
+                <w:sz w:val="21"/>
+                <w:szCs w:val="21"/>
+                <w:lang w:eastAsia="en-GB"/>
+              </w:rPr>
+            </w:pPr>
+            <w:r>
+              <w:rPr>
+                <w:rFonts w:ascii="Segoe UI" w:eastAsia="Times New Roman" w:hAnsi="Segoe UI" w:cs="Segoe UI"/>
+                <w:color w:val="0D0D0D"/>
+                <w:sz w:val="21"/>
+                <w:szCs w:val="21"/>
+                <w:lang w:eastAsia="en-GB"/>
+              </w:rPr>
+              <w:t>Hero Section</w:t>
+            </w:r>
+          </w:p>
+        </w:tc>
+        <w:tc>
+          <w:tcPr>
+            <w:tcW w:w="3685" w:type="dxa"/>
+            <w:hideMark/>
+          </w:tcPr>
+          <w:p>
+            <w:pPr>
+              <w:cnfStyle w:val="000000100000" w:firstRow="0" w:lastRow="0" w:firstColumn="0" w:lastColumn="0" w:oddVBand="0" w:evenVBand="0" w:oddHBand="1" w:evenHBand="0" w:firstRowFirstColumn="0" w:firstRowLastColumn="0" w:lastRowFirstColumn="0" w:lastRowLastColumn="0"/>
+              <w:rPr>
+                <w:rFonts w:ascii="Segoe UI" w:eastAsia="Times New Roman" w:hAnsi="Segoe UI" w:cs="Segoe UI"/>
+                <w:color w:val="0D0D0D"/>
+                <w:sz w:val="21"/>
+                <w:szCs w:val="21"/>
+                <w:lang w:eastAsia="en-GB"/>
+              </w:rPr>
+            </w:pPr>
+            <w:r>
+              <w:rPr>
+                <w:rFonts w:ascii="Segoe UI" w:eastAsia="Times New Roman" w:hAnsi="Segoe UI" w:cs="Segoe UI"/>
+                <w:color w:val="0D0D0D"/>
+                <w:sz w:val="21"/>
+                <w:szCs w:val="21"/>
+                <w:lang w:eastAsia="en-GB"/>
+              </w:rPr>
+              <w:t>Style the hero section using CSS to match the provided design.</w:t>
+            </w:r>
+          </w:p>
+        </w:tc>
+        <w:tc>
+          <w:tcPr>
+            <w:tcW w:w="5954" w:type="dxa"/>
+            <w:hideMark/>
+          </w:tcPr>
+          <w:p>
+            <w:pPr>
+              <w:cnfStyle w:val="000000100000" w:firstRow="0" w:lastRow="0" w:firstColumn="0" w:lastColumn="0" w:oddVBand="0" w:evenVBand="0" w:oddHBand="1" w:evenHBand="0" w:firstRowFirstColumn="0" w:firstRowLastColumn="0" w:lastRowFirstColumn="0" w:lastRowLastColumn="0"/>
+              <w:rPr>
+                <w:rFonts w:ascii="Segoe UI" w:eastAsia="Times New Roman" w:hAnsi="Segoe UI" w:cs="Segoe UI"/>
+                <w:color w:val="0D0D0D"/>
+                <w:sz w:val="21"/>
+                <w:szCs w:val="21"/>
+                <w:lang w:eastAsia="en-GB"/>
+              </w:rPr>
+            </w:pPr>
+            <w:r>
+              <w:rPr>
+                <w:rFonts w:ascii="Segoe UI" w:eastAsia="Times New Roman" w:hAnsi="Segoe UI" w:cs="Segoe UI"/>
+                <w:color w:val="0D0D0D"/>
+                <w:sz w:val="21"/>
+                <w:szCs w:val="21"/>
+                <w:lang w:eastAsia="en-GB"/>
+              </w:rPr>
+              <w:t>CSS styles applied to the hero section for visual consistency.</w:t>
+            </w:r>
+          </w:p>
+        </w:tc>
+        <w:tc>
+          <w:tcPr>
+            <w:tcW w:w="0" w:type="auto"/>
+            <w:hideMark/>
+          </w:tcPr>
+          <w:p>
+            <w:pPr>
+              <w:cnfStyle w:val="000000100000" w:firstRow="0" w:lastRow="0" w:firstColumn="0" w:lastColumn="0" w:oddVBand="0" w:evenVBand="0" w:oddHBand="1" w:evenHBand="0" w:firstRowFirstColumn="0" w:firstRowLastColumn="0" w:lastRowFirstColumn="0" w:lastRowLastColumn="0"/>
+              <w:rPr>
+                <w:rFonts w:ascii="Segoe UI" w:eastAsia="Times New Roman" w:hAnsi="Segoe UI" w:cs="Segoe UI"/>
+                <w:color w:val="FF0000"/>
+                <w:sz w:val="21"/>
+                <w:szCs w:val="21"/>
+                <w:lang w:eastAsia="en-GB"/>
+              </w:rPr>
+            </w:pPr>
+            <w:r>
+              <w:rPr>
+                <w:rFonts w:ascii="Segoe UI" w:eastAsia="Times New Roman" w:hAnsi="Segoe UI" w:cs="Segoe UI"/>
+                <w:color w:val="FF0000"/>
+                <w:sz w:val="21"/>
+                <w:szCs w:val="21"/>
+                <w:lang w:eastAsia="en-GB"/>
+              </w:rPr>
+              <w:t>2 days</w:t>
+            </w:r>
+          </w:p>
+        </w:tc>
+      </w:tr>
+      <w:tr>
+        <w:tc>
+          <w:tcPr>
+            <w:cnfStyle w:val="001000000000" w:firstRow="0" w:lastRow="0" w:firstColumn="1" w:lastColumn="0" w:oddVBand="0" w:evenVBand="0" w:oddHBand="0" w:evenHBand="0" w:firstRowFirstColumn="0" w:firstRowLastColumn="0" w:lastRowFirstColumn="0" w:lastRowLastColumn="0"/>
+            <w:tcW w:w="0" w:type="auto"/>
+            <w:hideMark/>
+          </w:tcPr>
+          <w:p>
+            <w:pPr>
+              <w:rPr>
+                <w:rFonts w:ascii="Segoe UI" w:eastAsia="Times New Roman" w:hAnsi="Segoe UI" w:cs="Segoe UI"/>
+                <w:color w:val="0D0D0D"/>
+                <w:sz w:val="21"/>
+                <w:szCs w:val="21"/>
+                <w:lang w:eastAsia="en-GB"/>
+              </w:rPr>
+            </w:pPr>
+            <w:r>
+              <w:rPr>
+                <w:rFonts w:ascii="Segoe UI" w:eastAsia="Times New Roman" w:hAnsi="Segoe UI" w:cs="Segoe UI"/>
+                <w:color w:val="0D0D0D"/>
+                <w:sz w:val="21"/>
+                <w:szCs w:val="21"/>
+                <w:lang w:eastAsia="en-GB"/>
+              </w:rPr>
+              <w:t>2</w:t>
+            </w:r>
+          </w:p>
+        </w:tc>
+        <w:tc>
+          <w:tcPr>
+            <w:tcW w:w="1592" w:type="dxa"/>
+            <w:hideMark/>
+          </w:tcPr>
+          <w:p>
+            <w:pPr>
+              <w:cnfStyle w:val="000000000000" w:firstRow="0" w:lastRow="0" w:firstColumn="0" w:lastColumn="0" w:oddVBand="0" w:evenVBand="0" w:oddHBand="0" w:evenHBand="0" w:firstRowFirstColumn="0" w:firstRowLastColumn="0" w:lastRowFirstColumn="0" w:lastRowLastColumn="0"/>
+              <w:rPr>
+                <w:rFonts w:ascii="Segoe UI" w:eastAsia="Times New Roman" w:hAnsi="Segoe UI" w:cs="Segoe UI"/>
+                <w:color w:val="0D0D0D"/>
+                <w:sz w:val="21"/>
+                <w:szCs w:val="21"/>
+                <w:lang w:eastAsia="en-GB"/>
+              </w:rPr>
+            </w:pPr>
+            <w:r>
+              <w:rPr>
+                <w:rFonts w:ascii="Segoe UI" w:eastAsia="Times New Roman" w:hAnsi="Segoe UI" w:cs="Segoe UI"/>
+                <w:color w:val="0D0D0D"/>
+                <w:sz w:val="21"/>
+                <w:szCs w:val="21"/>
+                <w:lang w:eastAsia="en-GB"/>
+              </w:rPr>
+              <w:t>Ernest</w:t>
+            </w:r>
+          </w:p>
+        </w:tc>
+        <w:tc>
+          <w:tcPr>
+            <w:tcW w:w="1985" w:type="dxa"/>
+            <w:hideMark/>
+          </w:tcPr>
+          <w:p>
+            <w:pPr>
+              <w:cnfStyle w:val="000000000000" w:firstRow="0" w:lastRow="0" w:firstColumn="0" w:lastColumn="0" w:oddVBand="0" w:evenVBand="0" w:oddHBand="0" w:evenHBand="0" w:firstRowFirstColumn="0" w:firstRowLastColumn="0" w:lastRowFirstColumn="0" w:lastRowLastColumn="0"/>
+              <w:rPr>
+                <w:rFonts w:ascii="Segoe UI" w:eastAsia="Times New Roman" w:hAnsi="Segoe UI" w:cs="Segoe UI"/>
+                <w:color w:val="0D0D0D"/>
+                <w:sz w:val="21"/>
+                <w:szCs w:val="21"/>
+                <w:lang w:eastAsia="en-GB"/>
+              </w:rPr>
+            </w:pPr>
+            <w:r>
+              <w:rPr>
+                <w:rFonts w:ascii="Segoe UI" w:eastAsia="Times New Roman" w:hAnsi="Segoe UI" w:cs="Segoe UI"/>
+                <w:color w:val="0D0D0D"/>
+                <w:sz w:val="21"/>
+                <w:szCs w:val="21"/>
+                <w:lang w:eastAsia="en-GB"/>
+              </w:rPr>
+              <w:t>Services</w:t>
+            </w:r>
+          </w:p>
+        </w:tc>
+        <w:tc>
+          <w:tcPr>
+            <w:tcW w:w="3685" w:type="dxa"/>
+            <w:hideMark/>
+          </w:tcPr>
+          <w:p>
+            <w:pPr>
+              <w:cnfStyle w:val="000000000000" w:firstRow="0" w:lastRow="0" w:firstColumn="0" w:lastColumn="0" w:oddVBand="0" w:evenVBand="0" w:oddHBand="0" w:evenHBand="0" w:firstRowFirstColumn="0" w:firstRowLastColumn="0" w:lastRowFirstColumn="0" w:lastRowLastColumn="0"/>
+              <w:rPr>
+                <w:rFonts w:ascii="Segoe UI" w:eastAsia="Times New Roman" w:hAnsi="Segoe UI" w:cs="Segoe UI"/>
+                <w:color w:val="0D0D0D"/>
+                <w:sz w:val="21"/>
+                <w:szCs w:val="21"/>
+                <w:lang w:eastAsia="en-GB"/>
+              </w:rPr>
+            </w:pPr>
+            <w:r>
+              <w:rPr>
+                <w:rFonts w:ascii="Segoe UI" w:eastAsia="Times New Roman" w:hAnsi="Segoe UI" w:cs="Segoe UI"/>
+                <w:color w:val="0D0D0D"/>
+                <w:sz w:val="21"/>
+                <w:szCs w:val="21"/>
+                <w:lang w:eastAsia="en-GB"/>
+              </w:rPr>
+              <w:t>Create an overview of the migration services offered.</w:t>
+            </w:r>
+          </w:p>
+        </w:tc>
+        <w:tc>
+          <w:tcPr>
+            <w:tcW w:w="5954" w:type="dxa"/>
+            <w:hideMark/>
+          </w:tcPr>
+          <w:p>
+            <w:pPr>
+              <w:cnfStyle w:val="000000000000" w:firstRow="0" w:lastRow="0" w:firstColumn="0" w:lastColumn="0" w:oddVBand="0" w:evenVBand="0" w:oddHBand="0" w:evenHBand="0" w:firstRowFirstColumn="0" w:firstRowLastColumn="0" w:lastRowFirstColumn="0" w:lastRowLastColumn="0"/>
+              <w:rPr>
+                <w:rFonts w:ascii="Segoe UI" w:eastAsia="Times New Roman" w:hAnsi="Segoe UI" w:cs="Segoe UI"/>
+                <w:color w:val="0D0D0D"/>
+                <w:sz w:val="21"/>
+                <w:szCs w:val="21"/>
+                <w:lang w:eastAsia="en-GB"/>
+              </w:rPr>
+            </w:pPr>
+            <w:r>
+              <w:rPr>
+                <w:rFonts w:ascii="Segoe UI" w:eastAsia="Times New Roman" w:hAnsi="Segoe UI" w:cs="Segoe UI"/>
+                <w:color w:val="0D0D0D"/>
+                <w:sz w:val="21"/>
+                <w:szCs w:val="21"/>
+                <w:lang w:eastAsia="en-GB"/>
+              </w:rPr>
+              <w:t>Clearly outlined list of migration services, each with a concise description.</w:t>
+            </w:r>
+          </w:p>
+        </w:tc>
+        <w:tc>
+          <w:tcPr>
+            <w:tcW w:w="0" w:type="auto"/>
+            <w:hideMark/>
+          </w:tcPr>
+          <w:p>
+            <w:pPr>
+              <w:cnfStyle w:val="000000000000" w:firstRow="0" w:lastRow="0" w:firstColumn="0" w:lastColumn="0" w:oddVBand="0" w:evenVBand="0" w:oddHBand="0" w:evenHBand="0" w:firstRowFirstColumn="0" w:firstRowLastColumn="0" w:lastRowFirstColumn="0" w:lastRowLastColumn="0"/>
+              <w:rPr>
+                <w:rFonts w:ascii="Segoe UI" w:eastAsia="Times New Roman" w:hAnsi="Segoe UI" w:cs="Segoe UI"/>
+                <w:color w:val="FF0000"/>
+                <w:sz w:val="21"/>
+                <w:szCs w:val="21"/>
+                <w:lang w:eastAsia="en-GB"/>
+              </w:rPr>
+            </w:pPr>
+            <w:r>
+              <w:rPr>
+                <w:rFonts w:ascii="Segoe UI" w:eastAsia="Times New Roman" w:hAnsi="Segoe UI" w:cs="Segoe UI"/>
+                <w:color w:val="FF0000"/>
+                <w:sz w:val="21"/>
+                <w:szCs w:val="21"/>
+                <w:lang w:eastAsia="en-GB"/>
+              </w:rPr>
+              <w:t>2 days</w:t>
+            </w:r>
+          </w:p>
+        </w:tc>
+      </w:tr>
+      <w:tr>
+        <w:trPr>
+          <w:cnfStyle w:val="000000100000" w:firstRow="0" w:lastRow="0" w:firstColumn="0" w:lastColumn="0" w:oddVBand="0" w:evenVBand="0" w:oddHBand="1" w:evenHBand="0" w:firstRowFirstColumn="0" w:firstRowLastColumn="0" w:lastRowFirstColumn="0" w:lastRowLastColumn="0"/>
+        </w:trPr>
+        <w:tc>
+          <w:tcPr>
+            <w:cnfStyle w:val="001000000000" w:firstRow="0" w:lastRow="0" w:firstColumn="1" w:lastColumn="0" w:oddVBand="0" w:evenVBand="0" w:oddHBand="0" w:evenHBand="0" w:firstRowFirstColumn="0" w:firstRowLastColumn="0" w:lastRowFirstColumn="0" w:lastRowLastColumn="0"/>
+            <w:tcW w:w="0" w:type="auto"/>
+            <w:hideMark/>
+          </w:tcPr>
+          <w:p>
+            <w:pPr>
+              <w:rPr>
+                <w:rFonts w:ascii="Segoe UI" w:eastAsia="Times New Roman" w:hAnsi="Segoe UI" w:cs="Segoe UI"/>
+                <w:color w:val="0D0D0D"/>
+                <w:sz w:val="21"/>
+                <w:szCs w:val="21"/>
+                <w:lang w:eastAsia="en-GB"/>
+              </w:rPr>
+            </w:pPr>
+            <w:r>
+              <w:rPr>
+                <w:rFonts w:ascii="Segoe UI" w:eastAsia="Times New Roman" w:hAnsi="Segoe UI" w:cs="Segoe UI"/>
+                <w:color w:val="0D0D0D"/>
+                <w:sz w:val="21"/>
+                <w:szCs w:val="21"/>
+                <w:lang w:eastAsia="en-GB"/>
+              </w:rPr>
+              <w:t>3</w:t>
+            </w:r>
+          </w:p>
+        </w:tc>
+        <w:tc>
+          <w:tcPr>
+            <w:tcW w:w="1592" w:type="dxa"/>
+            <w:hideMark/>
+          </w:tcPr>
+          <w:p>
+            <w:pPr>
+              <w:cnfStyle w:val="000000100000" w:firstRow="0" w:lastRow="0" w:firstColumn="0" w:lastColumn="0" w:oddVBand="0" w:evenVBand="0" w:oddHBand="1" w:evenHBand="0" w:firstRowFirstColumn="0" w:firstRowLastColumn="0" w:lastRowFirstColumn="0" w:lastRowLastColumn="0"/>
+              <w:rPr>
+                <w:rFonts w:ascii="Segoe UI" w:eastAsia="Times New Roman" w:hAnsi="Segoe UI" w:cs="Segoe UI"/>
+                <w:color w:val="0D0D0D"/>
+                <w:sz w:val="21"/>
+                <w:szCs w:val="21"/>
+                <w:lang w:eastAsia="en-GB"/>
+              </w:rPr>
+            </w:pPr>
+            <w:proofErr w:type="spellStart"/>
+            <w:r>
+              <w:rPr>
+                <w:rFonts w:ascii="Segoe UI" w:eastAsia="Times New Roman" w:hAnsi="Segoe UI" w:cs="Segoe UI"/>
+                <w:color w:val="0D0D0D"/>
+                <w:sz w:val="21"/>
+                <w:szCs w:val="21"/>
+                <w:lang w:eastAsia="en-GB"/>
+              </w:rPr>
+              <w:t>Igwe</w:t>
+            </w:r>
+            <w:proofErr w:type="spellEnd"/>
+          </w:p>
+        </w:tc>
+        <w:tc>
+          <w:tcPr>
+            <w:tcW w:w="1985" w:type="dxa"/>
+            <w:hideMark/>
+          </w:tcPr>
+          <w:p>
+            <w:pPr>
+              <w:cnfStyle w:val="000000100000" w:firstRow="0" w:lastRow="0" w:firstColumn="0" w:lastColumn="0" w:oddVBand="0" w:evenVBand="0" w:oddHBand="1" w:evenHBand="0" w:firstRowFirstColumn="0" w:firstRowLastColumn="0" w:lastRowFirstColumn="0" w:lastRowLastColumn="0"/>
+              <w:rPr>
+                <w:rFonts w:ascii="Segoe UI" w:eastAsia="Times New Roman" w:hAnsi="Segoe UI" w:cs="Segoe UI"/>
+                <w:color w:val="0D0D0D"/>
+                <w:sz w:val="21"/>
+                <w:szCs w:val="21"/>
+                <w:lang w:eastAsia="en-GB"/>
+              </w:rPr>
+            </w:pPr>
+            <w:r>
+              <w:rPr>
+                <w:rFonts w:ascii="Segoe UI" w:eastAsia="Times New Roman" w:hAnsi="Segoe UI" w:cs="Segoe UI"/>
+                <w:color w:val="0D0D0D"/>
+                <w:sz w:val="21"/>
+                <w:szCs w:val="21"/>
+                <w:lang w:eastAsia="en-GB"/>
+              </w:rPr>
+              <w:t>Features</w:t>
+            </w:r>
+          </w:p>
+        </w:tc>
+        <w:tc>
+          <w:tcPr>
+            <w:tcW w:w="3685" w:type="dxa"/>
+            <w:hideMark/>
+          </w:tcPr>
+          <w:p>
+            <w:pPr>
+              <w:cnfStyle w:val="000000100000" w:firstRow="0" w:lastRow="0" w:firstColumn="0" w:lastColumn="0" w:oddVBand="0" w:evenVBand="0" w:oddHBand="1" w:evenHBand="0" w:firstRowFirstColumn="0" w:firstRowLastColumn="0" w:lastRowFirstColumn="0" w:lastRowLastColumn="0"/>
+              <w:rPr>
+                <w:rFonts w:ascii="Segoe UI" w:eastAsia="Times New Roman" w:hAnsi="Segoe UI" w:cs="Segoe UI"/>
+                <w:color w:val="0D0D0D"/>
+                <w:sz w:val="21"/>
+                <w:szCs w:val="21"/>
+                <w:lang w:eastAsia="en-GB"/>
+              </w:rPr>
+            </w:pPr>
+            <w:r>
+              <w:rPr>
+                <w:rFonts w:ascii="Segoe UI" w:eastAsia="Times New Roman" w:hAnsi="Segoe UI" w:cs="Segoe UI"/>
+                <w:color w:val="0D0D0D"/>
+                <w:sz w:val="21"/>
+                <w:szCs w:val="21"/>
+                <w:lang w:eastAsia="en-GB"/>
+              </w:rPr>
+              <w:t>Highlight key features of the migration platform or service.</w:t>
+            </w:r>
+          </w:p>
+        </w:tc>
+        <w:tc>
+          <w:tcPr>
+            <w:tcW w:w="5954" w:type="dxa"/>
+            <w:hideMark/>
+          </w:tcPr>
+          <w:p>
+            <w:pPr>
+              <w:cnfStyle w:val="000000100000" w:firstRow="0" w:lastRow="0" w:firstColumn="0" w:lastColumn="0" w:oddVBand="0" w:evenVBand="0" w:oddHBand="1" w:evenHBand="0" w:firstRowFirstColumn="0" w:firstRowLastColumn="0" w:lastRowFirstColumn="0" w:lastRowLastColumn="0"/>
+              <w:rPr>
+                <w:rFonts w:ascii="Segoe UI" w:eastAsia="Times New Roman" w:hAnsi="Segoe UI" w:cs="Segoe UI"/>
+                <w:color w:val="0D0D0D"/>
+                <w:sz w:val="21"/>
+                <w:szCs w:val="21"/>
+                <w:lang w:eastAsia="en-GB"/>
+              </w:rPr>
+            </w:pPr>
+            <w:r>
+              <w:rPr>
+                <w:rFonts w:ascii="Segoe UI" w:eastAsia="Times New Roman" w:hAnsi="Segoe UI" w:cs="Segoe UI"/>
+                <w:color w:val="0D0D0D"/>
+                <w:sz w:val="21"/>
+                <w:szCs w:val="21"/>
+                <w:lang w:eastAsia="en-GB"/>
+              </w:rPr>
+              <w:t>Eye-catching presentation of the platform's unique features, with clear explanations of their benefits.</w:t>
+            </w:r>
+          </w:p>
+        </w:tc>
+        <w:tc>
+          <w:tcPr>
+            <w:tcW w:w="0" w:type="auto"/>
+            <w:hideMark/>
+          </w:tcPr>
+          <w:p>
+            <w:pPr>
+              <w:cnfStyle w:val="000000100000" w:firstRow="0" w:lastRow="0" w:firstColumn="0" w:lastColumn="0" w:oddVBand="0" w:evenVBand="0" w:oddHBand="1" w:evenHBand="0" w:firstRowFirstColumn="0" w:firstRowLastColumn="0" w:lastRowFirstColumn="0" w:lastRowLastColumn="0"/>
+              <w:rPr>
+                <w:rFonts w:ascii="Segoe UI" w:eastAsia="Times New Roman" w:hAnsi="Segoe UI" w:cs="Segoe UI"/>
+                <w:color w:val="FF0000"/>
+                <w:sz w:val="21"/>
+                <w:szCs w:val="21"/>
+                <w:lang w:eastAsia="en-GB"/>
+              </w:rPr>
+            </w:pPr>
+            <w:r>
+              <w:rPr>
+                <w:rFonts w:ascii="Segoe UI" w:eastAsia="Times New Roman" w:hAnsi="Segoe UI" w:cs="Segoe UI"/>
+                <w:color w:val="FF0000"/>
+                <w:sz w:val="21"/>
+                <w:szCs w:val="21"/>
+                <w:lang w:eastAsia="en-GB"/>
+              </w:rPr>
+              <w:t>2 days</w:t>
+            </w:r>
+          </w:p>
+        </w:tc>
+      </w:tr>
+      <w:tr>
+        <w:tc>
+          <w:tcPr>
+            <w:cnfStyle w:val="001000000000" w:firstRow="0" w:lastRow="0" w:firstColumn="1" w:lastColumn="0" w:oddVBand="0" w:evenVBand="0" w:oddHBand="0" w:evenHBand="0" w:firstRowFirstColumn="0" w:firstRowLastColumn="0" w:lastRowFirstColumn="0" w:lastRowLastColumn="0"/>
+            <w:tcW w:w="0" w:type="auto"/>
+            <w:hideMark/>
+          </w:tcPr>
+          <w:p>
+            <w:pPr>
+              <w:rPr>
+                <w:rFonts w:ascii="Segoe UI" w:eastAsia="Times New Roman" w:hAnsi="Segoe UI" w:cs="Segoe UI"/>
+                <w:color w:val="0D0D0D"/>
+                <w:sz w:val="21"/>
+                <w:szCs w:val="21"/>
+                <w:lang w:eastAsia="en-GB"/>
+              </w:rPr>
+            </w:pPr>
+            <w:r>
+              <w:rPr>
+                <w:rFonts w:ascii="Segoe UI" w:eastAsia="Times New Roman" w:hAnsi="Segoe UI" w:cs="Segoe UI"/>
+                <w:color w:val="0D0D0D"/>
+                <w:sz w:val="21"/>
+                <w:szCs w:val="21"/>
+                <w:lang w:eastAsia="en-GB"/>
+              </w:rPr>
+              <w:t>4</w:t>
+            </w:r>
+          </w:p>
+        </w:tc>
+        <w:tc>
+          <w:tcPr>
+            <w:tcW w:w="1592" w:type="dxa"/>
+            <w:hideMark/>
+          </w:tcPr>
+          <w:p>
+            <w:pPr>
+              <w:cnfStyle w:val="000000000000" w:firstRow="0" w:lastRow="0" w:firstColumn="0" w:lastColumn="0" w:oddVBand="0" w:evenVBand="0" w:oddHBand="0" w:evenHBand="0" w:firstRowFirstColumn="0" w:firstRowLastColumn="0" w:lastRowFirstColumn="0" w:lastRowLastColumn="0"/>
+              <w:rPr>
+                <w:rFonts w:ascii="Segoe UI" w:eastAsia="Times New Roman" w:hAnsi="Segoe UI" w:cs="Segoe UI"/>
+                <w:color w:val="0D0D0D"/>
+                <w:sz w:val="21"/>
+                <w:szCs w:val="21"/>
+                <w:lang w:eastAsia="en-GB"/>
+              </w:rPr>
+            </w:pPr>
+            <w:r>
+              <w:rPr>
+                <w:rFonts w:ascii="Segoe UI" w:eastAsia="Times New Roman" w:hAnsi="Segoe UI" w:cs="Segoe UI"/>
+                <w:color w:val="0D0D0D"/>
+                <w:sz w:val="21"/>
+                <w:szCs w:val="21"/>
+                <w:lang w:eastAsia="en-GB"/>
+              </w:rPr>
+              <w:t>Henry</w:t>
+            </w:r>
+          </w:p>
+        </w:tc>
+        <w:tc>
+          <w:tcPr>
+            <w:tcW w:w="1985" w:type="dxa"/>
+            <w:hideMark/>
+          </w:tcPr>
+          <w:p>
+            <w:pPr>
+              <w:cnfStyle w:val="000000000000" w:firstRow="0" w:lastRow="0" w:firstColumn="0" w:lastColumn="0" w:oddVBand="0" w:evenVBand="0" w:oddHBand="0" w:evenHBand="0" w:firstRowFirstColumn="0" w:firstRowLastColumn="0" w:lastRowFirstColumn="0" w:lastRowLastColumn="0"/>
+              <w:rPr>
+                <w:rFonts w:ascii="Segoe UI" w:eastAsia="Times New Roman" w:hAnsi="Segoe UI" w:cs="Segoe UI"/>
+                <w:color w:val="0D0D0D"/>
+                <w:sz w:val="21"/>
+                <w:szCs w:val="21"/>
+                <w:lang w:eastAsia="en-GB"/>
+              </w:rPr>
+            </w:pPr>
+            <w:r>
+              <w:rPr>
+                <w:rFonts w:ascii="Segoe UI" w:eastAsia="Times New Roman" w:hAnsi="Segoe UI" w:cs="Segoe UI"/>
+                <w:color w:val="0D0D0D"/>
+                <w:sz w:val="21"/>
+                <w:szCs w:val="21"/>
+                <w:lang w:eastAsia="en-GB"/>
+              </w:rPr>
+              <w:t>How It Works</w:t>
+            </w:r>
+          </w:p>
+        </w:tc>
+        <w:tc>
+          <w:tcPr>
+            <w:tcW w:w="3685" w:type="dxa"/>
+            <w:hideMark/>
+          </w:tcPr>
+          <w:p>
+            <w:pPr>
+              <w:cnfStyle w:val="000000000000" w:firstRow="0" w:lastRow="0" w:firstColumn="0" w:lastColumn="0" w:oddVBand="0" w:evenVBand="0" w:oddHBand="0" w:evenHBand="0" w:firstRowFirstColumn="0" w:firstRowLastColumn="0" w:lastRowFirstColumn="0" w:lastRowLastColumn="0"/>
+              <w:rPr>
+                <w:rFonts w:ascii="Segoe UI" w:eastAsia="Times New Roman" w:hAnsi="Segoe UI" w:cs="Segoe UI"/>
+                <w:color w:val="0D0D0D"/>
+                <w:sz w:val="21"/>
+                <w:szCs w:val="21"/>
+                <w:lang w:eastAsia="en-GB"/>
+              </w:rPr>
+            </w:pPr>
+            <w:r>
+              <w:rPr>
+                <w:rFonts w:ascii="Segoe UI" w:eastAsia="Times New Roman" w:hAnsi="Segoe UI" w:cs="Segoe UI"/>
+                <w:color w:val="0D0D0D"/>
+                <w:sz w:val="21"/>
+                <w:szCs w:val="21"/>
+                <w:lang w:eastAsia="en-GB"/>
+              </w:rPr>
+              <w:t>Develop a step-by-step explanation of the migration process.</w:t>
+            </w:r>
+          </w:p>
+        </w:tc>
+        <w:tc>
+          <w:tcPr>
+            <w:tcW w:w="5954" w:type="dxa"/>
+            <w:hideMark/>
+          </w:tcPr>
+          <w:p>
+            <w:pPr>
+              <w:cnfStyle w:val="000000000000" w:firstRow="0" w:lastRow="0" w:firstColumn="0" w:lastColumn="0" w:oddVBand="0" w:evenVBand="0" w:oddHBand="0" w:evenHBand="0" w:firstRowFirstColumn="0" w:firstRowLastColumn="0" w:lastRowFirstColumn="0" w:lastRowLastColumn="0"/>
+              <w:rPr>
+                <w:rFonts w:ascii="Segoe UI" w:eastAsia="Times New Roman" w:hAnsi="Segoe UI" w:cs="Segoe UI"/>
+                <w:color w:val="0D0D0D"/>
+                <w:sz w:val="21"/>
+                <w:szCs w:val="21"/>
+                <w:lang w:eastAsia="en-GB"/>
+              </w:rPr>
+            </w:pPr>
+            <w:r>
+              <w:rPr>
+                <w:rFonts w:ascii="Segoe UI" w:eastAsia="Times New Roman" w:hAnsi="Segoe UI" w:cs="Segoe UI"/>
+                <w:color w:val="0D0D0D"/>
+                <w:sz w:val="21"/>
+                <w:szCs w:val="21"/>
+                <w:lang w:eastAsia="en-GB"/>
+              </w:rPr>
+              <w:t>Easy-to-follow guide detailing each stage of the migration process, from start to finish.</w:t>
+            </w:r>
+          </w:p>
+        </w:tc>
+        <w:tc>
+          <w:tcPr>
+            <w:tcW w:w="0" w:type="auto"/>
+            <w:hideMark/>
+          </w:tcPr>
+          <w:p>
+            <w:pPr>
+              <w:cnfStyle w:val="000000000000" w:firstRow="0" w:lastRow="0" w:firstColumn="0" w:lastColumn="0" w:oddVBand="0" w:evenVBand="0" w:oddHBand="0" w:evenHBand="0" w:firstRowFirstColumn="0" w:firstRowLastColumn="0" w:lastRowFirstColumn="0" w:lastRowLastColumn="0"/>
+              <w:rPr>
+                <w:rFonts w:ascii="Segoe UI" w:eastAsia="Times New Roman" w:hAnsi="Segoe UI" w:cs="Segoe UI"/>
+                <w:color w:val="FF0000"/>
+                <w:sz w:val="21"/>
+                <w:szCs w:val="21"/>
+                <w:lang w:eastAsia="en-GB"/>
+              </w:rPr>
+            </w:pPr>
+            <w:r>
+              <w:rPr>
+                <w:rFonts w:ascii="Segoe UI" w:eastAsia="Times New Roman" w:hAnsi="Segoe UI" w:cs="Segoe UI"/>
+                <w:color w:val="FF0000"/>
+                <w:sz w:val="21"/>
+                <w:szCs w:val="21"/>
+                <w:lang w:eastAsia="en-GB"/>
+              </w:rPr>
+              <w:t>2 days</w:t>
+            </w:r>
+          </w:p>
+        </w:tc>
+      </w:tr>
+      <w:tr>
+        <w:trPr>
+          <w:cnfStyle w:val="000000100000" w:firstRow="0" w:lastRow="0" w:firstColumn="0" w:lastColumn="0" w:oddVBand="0" w:evenVBand="0" w:oddHBand="1" w:evenHBand="0" w:firstRowFirstColumn="0" w:firstRowLastColumn="0" w:lastRowFirstColumn="0" w:lastRowLastColumn="0"/>
+        </w:trPr>
+        <w:tc>
+          <w:tcPr>
+            <w:cnfStyle w:val="001000000000" w:firstRow="0" w:lastRow="0" w:firstColumn="1" w:lastColumn="0" w:oddVBand="0" w:evenVBand="0" w:oddHBand="0" w:evenHBand="0" w:firstRowFirstColumn="0" w:firstRowLastColumn="0" w:lastRowFirstColumn="0" w:lastRowLastColumn="0"/>
+            <w:tcW w:w="0" w:type="auto"/>
+            <w:hideMark/>
+          </w:tcPr>
+          <w:p>
+            <w:pPr>
+              <w:rPr>
+                <w:rFonts w:ascii="Segoe UI" w:eastAsia="Times New Roman" w:hAnsi="Segoe UI" w:cs="Segoe UI"/>
+                <w:color w:val="0D0D0D"/>
+                <w:sz w:val="21"/>
+                <w:szCs w:val="21"/>
+                <w:lang w:eastAsia="en-GB"/>
+              </w:rPr>
+            </w:pPr>
+            <w:r>
+              <w:rPr>
+                <w:rFonts w:ascii="Segoe UI" w:eastAsia="Times New Roman" w:hAnsi="Segoe UI" w:cs="Segoe UI"/>
+                <w:color w:val="0D0D0D"/>
+                <w:sz w:val="21"/>
+                <w:szCs w:val="21"/>
+                <w:lang w:eastAsia="en-GB"/>
+              </w:rPr>
+              <w:t>5</w:t>
+            </w:r>
+          </w:p>
+        </w:tc>
+        <w:tc>
+          <w:tcPr>
+            <w:tcW w:w="1592" w:type="dxa"/>
+            <w:hideMark/>
+          </w:tcPr>
+          <w:p>
+            <w:pPr>
+              <w:cnfStyle w:val="000000100000" w:firstRow="0" w:lastRow="0" w:firstColumn="0" w:lastColumn="0" w:oddVBand="0" w:evenVBand="0" w:oddHBand="1" w:evenHBand="0" w:firstRowFirstColumn="0" w:firstRowLastColumn="0" w:lastRowFirstColumn="0" w:lastRowLastColumn="0"/>
+              <w:rPr>
+                <w:rFonts w:ascii="Segoe UI" w:eastAsia="Times New Roman" w:hAnsi="Segoe UI" w:cs="Segoe UI"/>
+                <w:color w:val="0D0D0D"/>
+                <w:sz w:val="21"/>
+                <w:szCs w:val="21"/>
+                <w:lang w:eastAsia="en-GB"/>
+              </w:rPr>
+            </w:pPr>
+            <w:r>
+              <w:rPr>
+                <w:rFonts w:ascii="Segoe UI" w:eastAsia="Times New Roman" w:hAnsi="Segoe UI" w:cs="Segoe UI"/>
+                <w:color w:val="0D0D0D"/>
+                <w:sz w:val="21"/>
+                <w:szCs w:val="21"/>
+                <w:lang w:eastAsia="en-GB"/>
+              </w:rPr>
+              <w:t>Henry</w:t>
+            </w:r>
+          </w:p>
+        </w:tc>
+        <w:tc>
+          <w:tcPr>
+            <w:tcW w:w="1985" w:type="dxa"/>
+            <w:hideMark/>
+          </w:tcPr>
+          <w:p>
+            <w:pPr>
+              <w:cnfStyle w:val="000000100000" w:firstRow="0" w:lastRow="0" w:firstColumn="0" w:lastColumn="0" w:oddVBand="0" w:evenVBand="0" w:oddHBand="1" w:evenHBand="0" w:firstRowFirstColumn="0" w:firstRowLastColumn="0" w:lastRowFirstColumn="0" w:lastRowLastColumn="0"/>
+              <w:rPr>
+                <w:rFonts w:ascii="Segoe UI" w:eastAsia="Times New Roman" w:hAnsi="Segoe UI" w:cs="Segoe UI"/>
+                <w:color w:val="0D0D0D"/>
+                <w:sz w:val="21"/>
+                <w:szCs w:val="21"/>
+                <w:lang w:eastAsia="en-GB"/>
+              </w:rPr>
+            </w:pPr>
+            <w:r>
+              <w:rPr>
+                <w:rFonts w:ascii="Segoe UI" w:eastAsia="Times New Roman" w:hAnsi="Segoe UI" w:cs="Segoe UI"/>
+                <w:color w:val="0D0D0D"/>
+                <w:sz w:val="21"/>
+                <w:szCs w:val="21"/>
+                <w:lang w:eastAsia="en-GB"/>
+              </w:rPr>
+              <w:t>Testimonials</w:t>
+            </w:r>
+          </w:p>
+        </w:tc>
+        <w:tc>
+          <w:tcPr>
+            <w:tcW w:w="3685" w:type="dxa"/>
+            <w:hideMark/>
+          </w:tcPr>
+          <w:p>
+            <w:pPr>
+              <w:cnfStyle w:val="000000100000" w:firstRow="0" w:lastRow="0" w:firstColumn="0" w:lastColumn="0" w:oddVBand="0" w:evenVBand="0" w:oddHBand="1" w:evenHBand="0" w:firstRowFirstColumn="0" w:firstRowLastColumn="0" w:lastRowFirstColumn="0" w:lastRowLastColumn="0"/>
+              <w:rPr>
+                <w:rFonts w:ascii="Segoe UI" w:eastAsia="Times New Roman" w:hAnsi="Segoe UI" w:cs="Segoe UI"/>
+                <w:color w:val="0D0D0D"/>
+                <w:sz w:val="21"/>
+                <w:szCs w:val="21"/>
+                <w:lang w:eastAsia="en-GB"/>
+              </w:rPr>
+            </w:pPr>
+            <w:r>
+              <w:rPr>
+                <w:rFonts w:ascii="Segoe UI" w:eastAsia="Times New Roman" w:hAnsi="Segoe UI" w:cs="Segoe UI"/>
+                <w:color w:val="0D0D0D"/>
+                <w:sz w:val="21"/>
+                <w:szCs w:val="21"/>
+                <w:lang w:eastAsia="en-GB"/>
+              </w:rPr>
+              <w:t>Collect positive feedback from satisfied customers or clients.</w:t>
+            </w:r>
+          </w:p>
+        </w:tc>
+        <w:tc>
+          <w:tcPr>
+            <w:tcW w:w="5954" w:type="dxa"/>
+            <w:hideMark/>
+          </w:tcPr>
+          <w:p>
+            <w:pPr>
+              <w:cnfStyle w:val="000000100000" w:firstRow="0" w:lastRow="0" w:firstColumn="0" w:lastColumn="0" w:oddVBand="0" w:evenVBand="0" w:oddHBand="1" w:evenHBand="0" w:firstRowFirstColumn="0" w:firstRowLastColumn="0" w:lastRowFirstColumn="0" w:lastRowLastColumn="0"/>
+              <w:rPr>
+                <w:rFonts w:ascii="Segoe UI" w:eastAsia="Times New Roman" w:hAnsi="Segoe UI" w:cs="Segoe UI"/>
+                <w:color w:val="0D0D0D"/>
+                <w:sz w:val="21"/>
+                <w:szCs w:val="21"/>
+                <w:lang w:eastAsia="en-GB"/>
+              </w:rPr>
+            </w:pPr>
+            <w:r>
+              <w:rPr>
+                <w:rFonts w:ascii="Segoe UI" w:eastAsia="Times New Roman" w:hAnsi="Segoe UI" w:cs="Segoe UI"/>
+                <w:color w:val="0D0D0D"/>
+                <w:sz w:val="21"/>
+                <w:szCs w:val="21"/>
+                <w:lang w:eastAsia="en-GB"/>
+              </w:rPr>
+              <w:t xml:space="preserve">Compilation of genuine testimonials </w:t>
+            </w:r>
+            <w:bookmarkStart w:id="30" w:name="_GoBack"/>
+            <w:bookmarkEnd w:id="30"/>
+            <w:r>
+              <w:rPr>
+                <w:rFonts w:ascii="Segoe UI" w:eastAsia="Times New Roman" w:hAnsi="Segoe UI" w:cs="Segoe UI"/>
+                <w:color w:val="0D0D0D"/>
+                <w:sz w:val="21"/>
+                <w:szCs w:val="21"/>
+                <w:lang w:eastAsia="en-GB"/>
+              </w:rPr>
+              <w:t>showcasing the positive experiences of past clients.</w:t>
+            </w:r>
+          </w:p>
+        </w:tc>
+        <w:tc>
+          <w:tcPr>
+            <w:tcW w:w="0" w:type="auto"/>
+            <w:hideMark/>
+          </w:tcPr>
+          <w:p>
+            <w:pPr>
+              <w:cnfStyle w:val="000000100000" w:firstRow="0" w:lastRow="0" w:firstColumn="0" w:lastColumn="0" w:oddVBand="0" w:evenVBand="0" w:oddHBand="1" w:evenHBand="0" w:firstRowFirstColumn="0" w:firstRowLastColumn="0" w:lastRowFirstColumn="0" w:lastRowLastColumn="0"/>
+              <w:rPr>
+                <w:rFonts w:ascii="Segoe UI" w:eastAsia="Times New Roman" w:hAnsi="Segoe UI" w:cs="Segoe UI"/>
+                <w:color w:val="FF0000"/>
+                <w:sz w:val="21"/>
+                <w:szCs w:val="21"/>
+                <w:lang w:eastAsia="en-GB"/>
+              </w:rPr>
+            </w:pPr>
+            <w:r>
+              <w:rPr>
+                <w:rFonts w:ascii="Segoe UI" w:eastAsia="Times New Roman" w:hAnsi="Segoe UI" w:cs="Segoe UI"/>
+                <w:color w:val="FF0000"/>
+                <w:sz w:val="21"/>
+                <w:szCs w:val="21"/>
+                <w:lang w:eastAsia="en-GB"/>
+              </w:rPr>
+              <w:t>2 days</w:t>
+            </w:r>
+          </w:p>
+        </w:tc>
+      </w:tr>
+      <w:tr>
+        <w:tc>
+          <w:tcPr>
+            <w:cnfStyle w:val="001000000000" w:firstRow="0" w:lastRow="0" w:firstColumn="1" w:lastColumn="0" w:oddVBand="0" w:evenVBand="0" w:oddHBand="0" w:evenHBand="0" w:firstRowFirstColumn="0" w:firstRowLastColumn="0" w:lastRowFirstColumn="0" w:lastRowLastColumn="0"/>
+            <w:tcW w:w="0" w:type="auto"/>
+            <w:hideMark/>
+          </w:tcPr>
+          <w:p>
+            <w:pPr>
+              <w:rPr>
+                <w:rFonts w:ascii="Segoe UI" w:eastAsia="Times New Roman" w:hAnsi="Segoe UI" w:cs="Segoe UI"/>
+                <w:color w:val="0D0D0D"/>
+                <w:sz w:val="21"/>
+                <w:szCs w:val="21"/>
+                <w:lang w:eastAsia="en-GB"/>
+              </w:rPr>
+            </w:pPr>
+            <w:r>
+              <w:rPr>
+                <w:rFonts w:ascii="Segoe UI" w:eastAsia="Times New Roman" w:hAnsi="Segoe UI" w:cs="Segoe UI"/>
+                <w:color w:val="0D0D0D"/>
+                <w:sz w:val="21"/>
+                <w:szCs w:val="21"/>
+                <w:lang w:eastAsia="en-GB"/>
+              </w:rPr>
+              <w:t>6</w:t>
+            </w:r>
+          </w:p>
+        </w:tc>
+        <w:tc>
+          <w:tcPr>
+            <w:tcW w:w="1592" w:type="dxa"/>
+            <w:hideMark/>
+          </w:tcPr>
+          <w:p>
+            <w:pPr>
+              <w:cnfStyle w:val="000000000000" w:firstRow="0" w:lastRow="0" w:firstColumn="0" w:lastColumn="0" w:oddVBand="0" w:evenVBand="0" w:oddHBand="0" w:evenHBand="0" w:firstRowFirstColumn="0" w:firstRowLastColumn="0" w:lastRowFirstColumn="0" w:lastRowLastColumn="0"/>
+              <w:rPr>
+                <w:rFonts w:ascii="Segoe UI" w:eastAsia="Times New Roman" w:hAnsi="Segoe UI" w:cs="Segoe UI"/>
+                <w:color w:val="0D0D0D"/>
+                <w:sz w:val="21"/>
+                <w:szCs w:val="21"/>
+                <w:lang w:eastAsia="en-GB"/>
+              </w:rPr>
+            </w:pPr>
+            <w:proofErr w:type="spellStart"/>
+            <w:r>
+              <w:rPr>
+                <w:rFonts w:ascii="Segoe UI" w:eastAsia="Times New Roman" w:hAnsi="Segoe UI" w:cs="Segoe UI"/>
+                <w:color w:val="0D0D0D"/>
+                <w:sz w:val="21"/>
+                <w:szCs w:val="21"/>
+                <w:lang w:eastAsia="en-GB"/>
+              </w:rPr>
+              <w:t>Igwe</w:t>
+            </w:r>
+            <w:proofErr w:type="spellEnd"/>
+          </w:p>
+        </w:tc>
+        <w:tc>
+          <w:tcPr>
+            <w:tcW w:w="1985" w:type="dxa"/>
+            <w:hideMark/>
+          </w:tcPr>
+          <w:p>
+            <w:pPr>
+              <w:cnfStyle w:val="000000000000" w:firstRow="0" w:lastRow="0" w:firstColumn="0" w:lastColumn="0" w:oddVBand="0" w:evenVBand="0" w:oddHBand="0" w:evenHBand="0" w:firstRowFirstColumn="0" w:firstRowLastColumn="0" w:lastRowFirstColumn="0" w:lastRowLastColumn="0"/>
+              <w:rPr>
+                <w:rFonts w:ascii="Segoe UI" w:eastAsia="Times New Roman" w:hAnsi="Segoe UI" w:cs="Segoe UI"/>
+                <w:color w:val="0D0D0D"/>
+                <w:sz w:val="21"/>
+                <w:szCs w:val="21"/>
+                <w:lang w:eastAsia="en-GB"/>
+              </w:rPr>
+            </w:pPr>
+            <w:r>
+              <w:rPr>
+                <w:rFonts w:ascii="Segoe UI" w:eastAsia="Times New Roman" w:hAnsi="Segoe UI" w:cs="Segoe UI"/>
+                <w:color w:val="0D0D0D"/>
+                <w:sz w:val="21"/>
+                <w:szCs w:val="21"/>
+                <w:lang w:eastAsia="en-GB"/>
+              </w:rPr>
+              <w:t>Case Studies</w:t>
+            </w:r>
+          </w:p>
+        </w:tc>
+        <w:tc>
+          <w:tcPr>
+            <w:tcW w:w="3685" w:type="dxa"/>
+            <w:hideMark/>
+          </w:tcPr>
+          <w:p>
+            <w:pPr>
+              <w:cnfStyle w:val="000000000000" w:firstRow="0" w:lastRow="0" w:firstColumn="0" w:lastColumn="0" w:oddVBand="0" w:evenVBand="0" w:oddHBand="0" w:evenHBand="0" w:firstRowFirstColumn="0" w:firstRowLastColumn="0" w:lastRowFirstColumn="0" w:lastRowLastColumn="0"/>
+              <w:rPr>
+                <w:rFonts w:ascii="Segoe UI" w:eastAsia="Times New Roman" w:hAnsi="Segoe UI" w:cs="Segoe UI"/>
+                <w:color w:val="0D0D0D"/>
+                <w:sz w:val="21"/>
+                <w:szCs w:val="21"/>
+                <w:lang w:eastAsia="en-GB"/>
+              </w:rPr>
+            </w:pPr>
+            <w:r>
+              <w:rPr>
+                <w:rFonts w:ascii="Segoe UI" w:eastAsia="Times New Roman" w:hAnsi="Segoe UI" w:cs="Segoe UI"/>
+                <w:color w:val="0D0D0D"/>
+                <w:sz w:val="21"/>
+                <w:szCs w:val="21"/>
+                <w:lang w:eastAsia="en-GB"/>
+              </w:rPr>
+              <w:t>Gather examples of successful migrations facilitated by the service.</w:t>
+            </w:r>
+          </w:p>
+        </w:tc>
+        <w:tc>
+          <w:tcPr>
+            <w:tcW w:w="5954" w:type="dxa"/>
+            <w:hideMark/>
+          </w:tcPr>
+          <w:p>
+            <w:pPr>
+              <w:cnfStyle w:val="000000000000" w:firstRow="0" w:lastRow="0" w:firstColumn="0" w:lastColumn="0" w:oddVBand="0" w:evenVBand="0" w:oddHBand="0" w:evenHBand="0" w:firstRowFirstColumn="0" w:firstRowLastColumn="0" w:lastRowFirstColumn="0" w:lastRowLastColumn="0"/>
+              <w:rPr>
+                <w:rFonts w:ascii="Segoe UI" w:eastAsia="Times New Roman" w:hAnsi="Segoe UI" w:cs="Segoe UI"/>
+                <w:color w:val="0D0D0D"/>
+                <w:sz w:val="21"/>
+                <w:szCs w:val="21"/>
+                <w:lang w:eastAsia="en-GB"/>
+              </w:rPr>
+            </w:pPr>
+            <w:r>
+              <w:rPr>
+                <w:rFonts w:ascii="Segoe UI" w:eastAsia="Times New Roman" w:hAnsi="Segoe UI" w:cs="Segoe UI"/>
+                <w:color w:val="0D0D0D"/>
+                <w:sz w:val="21"/>
+                <w:szCs w:val="21"/>
+                <w:lang w:eastAsia="en-GB"/>
+              </w:rPr>
+              <w:t>Detailed case studies illustrating real-world examples of successful migrations and their outcomes.</w:t>
+            </w:r>
+          </w:p>
+        </w:tc>
+        <w:tc>
+          <w:tcPr>
+            <w:tcW w:w="0" w:type="auto"/>
+            <w:hideMark/>
+          </w:tcPr>
+          <w:p>
+            <w:pPr>
+              <w:cnfStyle w:val="000000000000" w:firstRow="0" w:lastRow="0" w:firstColumn="0" w:lastColumn="0" w:oddVBand="0" w:evenVBand="0" w:oddHBand="0" w:evenHBand="0" w:firstRowFirstColumn="0" w:firstRowLastColumn="0" w:lastRowFirstColumn="0" w:lastRowLastColumn="0"/>
+              <w:rPr>
+                <w:rFonts w:ascii="Segoe UI" w:eastAsia="Times New Roman" w:hAnsi="Segoe UI" w:cs="Segoe UI"/>
+                <w:color w:val="FF0000"/>
+                <w:sz w:val="21"/>
+                <w:szCs w:val="21"/>
+                <w:lang w:eastAsia="en-GB"/>
+              </w:rPr>
+            </w:pPr>
+            <w:r>
+              <w:rPr>
+                <w:rFonts w:ascii="Segoe UI" w:eastAsia="Times New Roman" w:hAnsi="Segoe UI" w:cs="Segoe UI"/>
+                <w:color w:val="FF0000"/>
+                <w:sz w:val="21"/>
+                <w:szCs w:val="21"/>
+                <w:lang w:eastAsia="en-GB"/>
+              </w:rPr>
+              <w:t>2 days</w:t>
+            </w:r>
+          </w:p>
+        </w:tc>
+      </w:tr>
+      <w:tr>
+        <w:trPr>
+          <w:cnfStyle w:val="000000100000" w:firstRow="0" w:lastRow="0" w:firstColumn="0" w:lastColumn="0" w:oddVBand="0" w:evenVBand="0" w:oddHBand="1" w:evenHBand="0" w:firstRowFirstColumn="0" w:firstRowLastColumn="0" w:lastRowFirstColumn="0" w:lastRowLastColumn="0"/>
+        </w:trPr>
+        <w:tc>
+          <w:tcPr>
+            <w:cnfStyle w:val="001000000000" w:firstRow="0" w:lastRow="0" w:firstColumn="1" w:lastColumn="0" w:oddVBand="0" w:evenVBand="0" w:oddHBand="0" w:evenHBand="0" w:firstRowFirstColumn="0" w:firstRowLastColumn="0" w:lastRowFirstColumn="0" w:lastRowLastColumn="0"/>
+            <w:tcW w:w="0" w:type="auto"/>
+            <w:hideMark/>
+          </w:tcPr>
+          <w:p>
+            <w:pPr>
+              <w:rPr>
+                <w:rFonts w:ascii="Segoe UI" w:eastAsia="Times New Roman" w:hAnsi="Segoe UI" w:cs="Segoe UI"/>
+                <w:color w:val="0D0D0D"/>
+                <w:sz w:val="21"/>
+                <w:szCs w:val="21"/>
+                <w:lang w:eastAsia="en-GB"/>
+              </w:rPr>
+            </w:pPr>
+            <w:r>
+              <w:rPr>
+                <w:rFonts w:ascii="Segoe UI" w:eastAsia="Times New Roman" w:hAnsi="Segoe UI" w:cs="Segoe UI"/>
+                <w:color w:val="0D0D0D"/>
+                <w:sz w:val="21"/>
+                <w:szCs w:val="21"/>
+                <w:lang w:eastAsia="en-GB"/>
+              </w:rPr>
+              <w:t>7</w:t>
+            </w:r>
+          </w:p>
+        </w:tc>
+        <w:tc>
+          <w:tcPr>
+            <w:tcW w:w="1592" w:type="dxa"/>
+            <w:hideMark/>
+          </w:tcPr>
+          <w:p>
+            <w:pPr>
+              <w:cnfStyle w:val="000000100000" w:firstRow="0" w:lastRow="0" w:firstColumn="0" w:lastColumn="0" w:oddVBand="0" w:evenVBand="0" w:oddHBand="1" w:evenHBand="0" w:firstRowFirstColumn="0" w:firstRowLastColumn="0" w:lastRowFirstColumn="0" w:lastRowLastColumn="0"/>
+              <w:rPr>
+                <w:rFonts w:ascii="Segoe UI" w:eastAsia="Times New Roman" w:hAnsi="Segoe UI" w:cs="Segoe UI"/>
+                <w:color w:val="0D0D0D"/>
+                <w:sz w:val="21"/>
+                <w:szCs w:val="21"/>
+                <w:lang w:eastAsia="en-GB"/>
+              </w:rPr>
+            </w:pPr>
+            <w:r>
+              <w:rPr>
+                <w:rFonts w:ascii="Segoe UI" w:eastAsia="Times New Roman" w:hAnsi="Segoe UI" w:cs="Segoe UI"/>
+                <w:color w:val="0D0D0D"/>
+                <w:sz w:val="21"/>
+                <w:szCs w:val="21"/>
+                <w:lang w:eastAsia="en-GB"/>
+              </w:rPr>
+              <w:t>Ernest</w:t>
+            </w:r>
+          </w:p>
+        </w:tc>
+        <w:tc>
+          <w:tcPr>
+            <w:tcW w:w="1985" w:type="dxa"/>
+            <w:hideMark/>
+          </w:tcPr>
+          <w:p>
+            <w:pPr>
+              <w:cnfStyle w:val="000000100000" w:firstRow="0" w:lastRow="0" w:firstColumn="0" w:lastColumn="0" w:oddVBand="0" w:evenVBand="0" w:oddHBand="1" w:evenHBand="0" w:firstRowFirstColumn="0" w:firstRowLastColumn="0" w:lastRowFirstColumn="0" w:lastRowLastColumn="0"/>
+              <w:rPr>
+                <w:rFonts w:ascii="Segoe UI" w:eastAsia="Times New Roman" w:hAnsi="Segoe UI" w:cs="Segoe UI"/>
+                <w:color w:val="0D0D0D"/>
+                <w:sz w:val="21"/>
+                <w:szCs w:val="21"/>
+                <w:lang w:eastAsia="en-GB"/>
+              </w:rPr>
+            </w:pPr>
+            <w:r>
+              <w:rPr>
+                <w:rFonts w:ascii="Segoe UI" w:eastAsia="Times New Roman" w:hAnsi="Segoe UI" w:cs="Segoe UI"/>
+                <w:color w:val="0D0D0D"/>
+                <w:sz w:val="21"/>
+                <w:szCs w:val="21"/>
+                <w:lang w:eastAsia="en-GB"/>
+              </w:rPr>
+              <w:t>Pricing</w:t>
+            </w:r>
+          </w:p>
+        </w:tc>
+        <w:tc>
+          <w:tcPr>
+            <w:tcW w:w="3685" w:type="dxa"/>
+            <w:hideMark/>
+          </w:tcPr>
+          <w:p>
+            <w:pPr>
+              <w:cnfStyle w:val="000000100000" w:firstRow="0" w:lastRow="0" w:firstColumn="0" w:lastColumn="0" w:oddVBand="0" w:evenVBand="0" w:oddHBand="1" w:evenHBand="0" w:firstRowFirstColumn="0" w:firstRowLastColumn="0" w:lastRowFirstColumn="0" w:lastRowLastColumn="0"/>
+              <w:rPr>
+                <w:rFonts w:ascii="Segoe UI" w:eastAsia="Times New Roman" w:hAnsi="Segoe UI" w:cs="Segoe UI"/>
+                <w:color w:val="0D0D0D"/>
+                <w:sz w:val="21"/>
+                <w:szCs w:val="21"/>
+                <w:lang w:eastAsia="en-GB"/>
+              </w:rPr>
+            </w:pPr>
+            <w:r>
+              <w:rPr>
+                <w:rFonts w:ascii="Segoe UI" w:eastAsia="Times New Roman" w:hAnsi="Segoe UI" w:cs="Segoe UI"/>
+                <w:color w:val="0D0D0D"/>
+                <w:sz w:val="21"/>
+                <w:szCs w:val="21"/>
+                <w:lang w:eastAsia="en-GB"/>
+              </w:rPr>
+              <w:t>Present transparent pricing plans or packages for the services.</w:t>
+            </w:r>
+          </w:p>
+        </w:tc>
+        <w:tc>
+          <w:tcPr>
+            <w:tcW w:w="5954" w:type="dxa"/>
+            <w:hideMark/>
+          </w:tcPr>
+          <w:p>
+            <w:pPr>
+              <w:cnfStyle w:val="000000100000" w:firstRow="0" w:lastRow="0" w:firstColumn="0" w:lastColumn="0" w:oddVBand="0" w:evenVBand="0" w:oddHBand="1" w:evenHBand="0" w:firstRowFirstColumn="0" w:firstRowLastColumn="0" w:lastRowFirstColumn="0" w:lastRowLastColumn="0"/>
+              <w:rPr>
+                <w:rFonts w:ascii="Segoe UI" w:eastAsia="Times New Roman" w:hAnsi="Segoe UI" w:cs="Segoe UI"/>
+                <w:color w:val="0D0D0D"/>
+                <w:sz w:val="21"/>
+                <w:szCs w:val="21"/>
+                <w:lang w:eastAsia="en-GB"/>
+              </w:rPr>
+            </w:pPr>
+            <w:r>
+              <w:rPr>
+                <w:rFonts w:ascii="Segoe UI" w:eastAsia="Times New Roman" w:hAnsi="Segoe UI" w:cs="Segoe UI"/>
+                <w:color w:val="0D0D0D"/>
+                <w:sz w:val="21"/>
+                <w:szCs w:val="21"/>
+                <w:lang w:eastAsia="en-GB"/>
+              </w:rPr>
+              <w:t>Clearly outlined pricing structure, with details on what each plan includes and any additional costs.</w:t>
+            </w:r>
+          </w:p>
+        </w:tc>
+        <w:tc>
+          <w:tcPr>
+            <w:tcW w:w="0" w:type="auto"/>
+            <w:hideMark/>
+          </w:tcPr>
+          <w:p>
+            <w:pPr>
+              <w:cnfStyle w:val="000000100000" w:firstRow="0" w:lastRow="0" w:firstColumn="0" w:lastColumn="0" w:oddVBand="0" w:evenVBand="0" w:oddHBand="1" w:evenHBand="0" w:firstRowFirstColumn="0" w:firstRowLastColumn="0" w:lastRowFirstColumn="0" w:lastRowLastColumn="0"/>
+              <w:rPr>
+                <w:rFonts w:ascii="Segoe UI" w:eastAsia="Times New Roman" w:hAnsi="Segoe UI" w:cs="Segoe UI"/>
+                <w:color w:val="FF0000"/>
+                <w:sz w:val="21"/>
+                <w:szCs w:val="21"/>
+                <w:lang w:eastAsia="en-GB"/>
+              </w:rPr>
+            </w:pPr>
+            <w:r>
+              <w:rPr>
+                <w:rFonts w:ascii="Segoe UI" w:eastAsia="Times New Roman" w:hAnsi="Segoe UI" w:cs="Segoe UI"/>
+                <w:color w:val="FF0000"/>
+                <w:sz w:val="21"/>
+                <w:szCs w:val="21"/>
+                <w:lang w:eastAsia="en-GB"/>
+              </w:rPr>
+              <w:t>2 days</w:t>
+            </w:r>
+          </w:p>
+        </w:tc>
+      </w:tr>
+      <w:tr>
+        <w:tc>
+          <w:tcPr>
+            <w:cnfStyle w:val="001000000000" w:firstRow="0" w:lastRow="0" w:firstColumn="1" w:lastColumn="0" w:oddVBand="0" w:evenVBand="0" w:oddHBand="0" w:evenHBand="0" w:firstRowFirstColumn="0" w:firstRowLastColumn="0" w:lastRowFirstColumn="0" w:lastRowLastColumn="0"/>
+            <w:tcW w:w="0" w:type="auto"/>
+            <w:hideMark/>
+          </w:tcPr>
+          <w:p>
+            <w:pPr>
+              <w:rPr>
+                <w:rFonts w:ascii="Segoe UI" w:eastAsia="Times New Roman" w:hAnsi="Segoe UI" w:cs="Segoe UI"/>
+                <w:color w:val="0D0D0D"/>
+                <w:sz w:val="21"/>
+                <w:szCs w:val="21"/>
+                <w:lang w:eastAsia="en-GB"/>
+              </w:rPr>
+            </w:pPr>
+            <w:r>
+              <w:rPr>
+                <w:rFonts w:ascii="Segoe UI" w:eastAsia="Times New Roman" w:hAnsi="Segoe UI" w:cs="Segoe UI"/>
+                <w:color w:val="0D0D0D"/>
+                <w:sz w:val="21"/>
+                <w:szCs w:val="21"/>
+                <w:lang w:eastAsia="en-GB"/>
+              </w:rPr>
+              <w:t>8</w:t>
+            </w:r>
+          </w:p>
+        </w:tc>
+        <w:tc>
+          <w:tcPr>
+            <w:tcW w:w="1592" w:type="dxa"/>
+            <w:hideMark/>
+          </w:tcPr>
+          <w:p>
+            <w:pPr>
+              <w:cnfStyle w:val="000000000000" w:firstRow="0" w:lastRow="0" w:firstColumn="0" w:lastColumn="0" w:oddVBand="0" w:evenVBand="0" w:oddHBand="0" w:evenHBand="0" w:firstRowFirstColumn="0" w:firstRowLastColumn="0" w:lastRowFirstColumn="0" w:lastRowLastColumn="0"/>
+              <w:rPr>
+                <w:rFonts w:ascii="Segoe UI" w:eastAsia="Times New Roman" w:hAnsi="Segoe UI" w:cs="Segoe UI"/>
+                <w:color w:val="0D0D0D"/>
+                <w:sz w:val="21"/>
+                <w:szCs w:val="21"/>
+                <w:lang w:eastAsia="en-GB"/>
+              </w:rPr>
+            </w:pPr>
+            <w:proofErr w:type="spellStart"/>
+            <w:r>
+              <w:rPr>
+                <w:rFonts w:ascii="Segoe UI" w:eastAsia="Times New Roman" w:hAnsi="Segoe UI" w:cs="Segoe UI"/>
+                <w:color w:val="0D0D0D"/>
+                <w:sz w:val="21"/>
+                <w:szCs w:val="21"/>
+                <w:lang w:eastAsia="en-GB"/>
+              </w:rPr>
+              <w:t>Igwe</w:t>
+            </w:r>
+            <w:proofErr w:type="spellEnd"/>
+          </w:p>
+        </w:tc>
+        <w:tc>
+          <w:tcPr>
+            <w:tcW w:w="1985" w:type="dxa"/>
+            <w:hideMark/>
+          </w:tcPr>
+          <w:p>
+            <w:pPr>
+              <w:cnfStyle w:val="000000000000" w:firstRow="0" w:lastRow="0" w:firstColumn="0" w:lastColumn="0" w:oddVBand="0" w:evenVBand="0" w:oddHBand="0" w:evenHBand="0" w:firstRowFirstColumn="0" w:firstRowLastColumn="0" w:lastRowFirstColumn="0" w:lastRowLastColumn="0"/>
+              <w:rPr>
+                <w:rFonts w:ascii="Segoe UI" w:eastAsia="Times New Roman" w:hAnsi="Segoe UI" w:cs="Segoe UI"/>
+                <w:color w:val="0D0D0D"/>
+                <w:sz w:val="21"/>
+                <w:szCs w:val="21"/>
+                <w:lang w:eastAsia="en-GB"/>
+              </w:rPr>
+            </w:pPr>
+            <w:r>
+              <w:rPr>
+                <w:rFonts w:ascii="Segoe UI" w:eastAsia="Times New Roman" w:hAnsi="Segoe UI" w:cs="Segoe UI"/>
+                <w:color w:val="0D0D0D"/>
+                <w:sz w:val="21"/>
+                <w:szCs w:val="21"/>
+                <w:lang w:eastAsia="en-GB"/>
+              </w:rPr>
+              <w:t>FAQs</w:t>
+            </w:r>
+          </w:p>
+        </w:tc>
+        <w:tc>
+          <w:tcPr>
+            <w:tcW w:w="3685" w:type="dxa"/>
+            <w:hideMark/>
+          </w:tcPr>
+          <w:p>
+            <w:pPr>
+              <w:cnfStyle w:val="000000000000" w:firstRow="0" w:lastRow="0" w:firstColumn="0" w:lastColumn="0" w:oddVBand="0" w:evenVBand="0" w:oddHBand="0" w:evenHBand="0" w:firstRowFirstColumn="0" w:firstRowLastColumn="0" w:lastRowFirstColumn="0" w:lastRowLastColumn="0"/>
+              <w:rPr>
+                <w:rFonts w:ascii="Segoe UI" w:eastAsia="Times New Roman" w:hAnsi="Segoe UI" w:cs="Segoe UI"/>
+                <w:color w:val="0D0D0D"/>
+                <w:sz w:val="21"/>
+                <w:szCs w:val="21"/>
+                <w:lang w:eastAsia="en-GB"/>
+              </w:rPr>
+            </w:pPr>
+            <w:r>
+              <w:rPr>
+                <w:rFonts w:ascii="Segoe UI" w:eastAsia="Times New Roman" w:hAnsi="Segoe UI" w:cs="Segoe UI"/>
+                <w:color w:val="0D0D0D"/>
+                <w:sz w:val="21"/>
+                <w:szCs w:val="21"/>
+                <w:lang w:eastAsia="en-GB"/>
+              </w:rPr>
+              <w:t>Compile answers to common questions about the migration process or services.</w:t>
+            </w:r>
+          </w:p>
+        </w:tc>
+        <w:tc>
+          <w:tcPr>
+            <w:tcW w:w="5954" w:type="dxa"/>
+            <w:hideMark/>
+          </w:tcPr>
+          <w:p>
+            <w:pPr>
+              <w:cnfStyle w:val="000000000000" w:firstRow="0" w:lastRow="0" w:firstColumn="0" w:lastColumn="0" w:oddVBand="0" w:evenVBand="0" w:oddHBand="0" w:evenHBand="0" w:firstRowFirstColumn="0" w:firstRowLastColumn="0" w:lastRowFirstColumn="0" w:lastRowLastColumn="0"/>
+              <w:rPr>
+                <w:rFonts w:ascii="Segoe UI" w:eastAsia="Times New Roman" w:hAnsi="Segoe UI" w:cs="Segoe UI"/>
+                <w:color w:val="0D0D0D"/>
+                <w:sz w:val="21"/>
+                <w:szCs w:val="21"/>
+                <w:lang w:eastAsia="en-GB"/>
+              </w:rPr>
+            </w:pPr>
+            <w:r>
+              <w:rPr>
+                <w:rFonts w:ascii="Segoe UI" w:eastAsia="Times New Roman" w:hAnsi="Segoe UI" w:cs="Segoe UI"/>
+                <w:color w:val="0D0D0D"/>
+                <w:sz w:val="21"/>
+                <w:szCs w:val="21"/>
+                <w:lang w:eastAsia="en-GB"/>
+              </w:rPr>
+              <w:t>Comprehensive FAQ section addressing common queries and providing helpful answers.</w:t>
+            </w:r>
+          </w:p>
+        </w:tc>
+        <w:tc>
+          <w:tcPr>
+            <w:tcW w:w="0" w:type="auto"/>
+            <w:hideMark/>
+          </w:tcPr>
+          <w:p>
+            <w:pPr>
+              <w:cnfStyle w:val="000000000000" w:firstRow="0" w:lastRow="0" w:firstColumn="0" w:lastColumn="0" w:oddVBand="0" w:evenVBand="0" w:oddHBand="0" w:evenHBand="0" w:firstRowFirstColumn="0" w:firstRowLastColumn="0" w:lastRowFirstColumn="0" w:lastRowLastColumn="0"/>
+              <w:rPr>
+                <w:rFonts w:ascii="Segoe UI" w:eastAsia="Times New Roman" w:hAnsi="Segoe UI" w:cs="Segoe UI"/>
+                <w:color w:val="FF0000"/>
+                <w:sz w:val="21"/>
+                <w:szCs w:val="21"/>
+                <w:lang w:eastAsia="en-GB"/>
+              </w:rPr>
+            </w:pPr>
+            <w:r>
+              <w:rPr>
+                <w:rFonts w:ascii="Segoe UI" w:eastAsia="Times New Roman" w:hAnsi="Segoe UI" w:cs="Segoe UI"/>
+                <w:color w:val="FF0000"/>
+                <w:sz w:val="21"/>
+                <w:szCs w:val="21"/>
+                <w:lang w:eastAsia="en-GB"/>
+              </w:rPr>
+              <w:t>2 days</w:t>
+            </w:r>
+          </w:p>
+        </w:tc>
+      </w:tr>
+      <w:tr>
+        <w:trPr>
+          <w:cnfStyle w:val="000000100000" w:firstRow="0" w:lastRow="0" w:firstColumn="0" w:lastColumn="0" w:oddVBand="0" w:evenVBand="0" w:oddHBand="1" w:evenHBand="0" w:firstRowFirstColumn="0" w:firstRowLastColumn="0" w:lastRowFirstColumn="0" w:lastRowLastColumn="0"/>
+        </w:trPr>
+        <w:tc>
+          <w:tcPr>
+            <w:cnfStyle w:val="001000000000" w:firstRow="0" w:lastRow="0" w:firstColumn="1" w:lastColumn="0" w:oddVBand="0" w:evenVBand="0" w:oddHBand="0" w:evenHBand="0" w:firstRowFirstColumn="0" w:firstRowLastColumn="0" w:lastRowFirstColumn="0" w:lastRowLastColumn="0"/>
+            <w:tcW w:w="0" w:type="auto"/>
+            <w:hideMark/>
+          </w:tcPr>
+          <w:p>
+            <w:pPr>
+              <w:rPr>
+                <w:rFonts w:ascii="Segoe UI" w:eastAsia="Times New Roman" w:hAnsi="Segoe UI" w:cs="Segoe UI"/>
+                <w:color w:val="0D0D0D"/>
+                <w:sz w:val="21"/>
+                <w:szCs w:val="21"/>
+                <w:lang w:eastAsia="en-GB"/>
+              </w:rPr>
+            </w:pPr>
+            <w:r>
+              <w:rPr>
+                <w:rFonts w:ascii="Segoe UI" w:eastAsia="Times New Roman" w:hAnsi="Segoe UI" w:cs="Segoe UI"/>
+                <w:color w:val="0D0D0D"/>
+                <w:sz w:val="21"/>
+                <w:szCs w:val="21"/>
+                <w:lang w:eastAsia="en-GB"/>
+              </w:rPr>
+              <w:t>9</w:t>
+            </w:r>
+          </w:p>
+        </w:tc>
+        <w:tc>
+          <w:tcPr>
+            <w:tcW w:w="1592" w:type="dxa"/>
+            <w:hideMark/>
+          </w:tcPr>
+          <w:p>
+            <w:pPr>
+              <w:cnfStyle w:val="000000100000" w:firstRow="0" w:lastRow="0" w:firstColumn="0" w:lastColumn="0" w:oddVBand="0" w:evenVBand="0" w:oddHBand="1" w:evenHBand="0" w:firstRowFirstColumn="0" w:firstRowLastColumn="0" w:lastRowFirstColumn="0" w:lastRowLastColumn="0"/>
+              <w:rPr>
+                <w:rFonts w:ascii="Segoe UI" w:eastAsia="Times New Roman" w:hAnsi="Segoe UI" w:cs="Segoe UI"/>
+                <w:color w:val="0D0D0D"/>
+                <w:sz w:val="21"/>
+                <w:szCs w:val="21"/>
+                <w:lang w:eastAsia="en-GB"/>
+              </w:rPr>
+            </w:pPr>
+            <w:r>
+              <w:rPr>
+                <w:rFonts w:ascii="Segoe UI" w:eastAsia="Times New Roman" w:hAnsi="Segoe UI" w:cs="Segoe UI"/>
+                <w:color w:val="0D0D0D"/>
+                <w:sz w:val="21"/>
+                <w:szCs w:val="21"/>
+                <w:lang w:eastAsia="en-GB"/>
+              </w:rPr>
+              <w:t>Ernest</w:t>
+            </w:r>
+          </w:p>
+        </w:tc>
+        <w:tc>
+          <w:tcPr>
+            <w:tcW w:w="1985" w:type="dxa"/>
+            <w:hideMark/>
+          </w:tcPr>
+          <w:p>
+            <w:pPr>
+              <w:cnfStyle w:val="000000100000" w:firstRow="0" w:lastRow="0" w:firstColumn="0" w:lastColumn="0" w:oddVBand="0" w:evenVBand="0" w:oddHBand="1" w:evenHBand="0" w:firstRowFirstColumn="0" w:firstRowLastColumn="0" w:lastRowFirstColumn="0" w:lastRowLastColumn="0"/>
+              <w:rPr>
+                <w:rFonts w:ascii="Segoe UI" w:eastAsia="Times New Roman" w:hAnsi="Segoe UI" w:cs="Segoe UI"/>
+                <w:color w:val="0D0D0D"/>
+                <w:sz w:val="21"/>
+                <w:szCs w:val="21"/>
+                <w:lang w:eastAsia="en-GB"/>
+              </w:rPr>
+            </w:pPr>
+            <w:r>
+              <w:rPr>
+                <w:rFonts w:ascii="Segoe UI" w:eastAsia="Times New Roman" w:hAnsi="Segoe UI" w:cs="Segoe UI"/>
+                <w:color w:val="0D0D0D"/>
+                <w:sz w:val="21"/>
+                <w:szCs w:val="21"/>
+                <w:lang w:eastAsia="en-GB"/>
+              </w:rPr>
+              <w:t>Blog/News</w:t>
+            </w:r>
+          </w:p>
+        </w:tc>
+        <w:tc>
+          <w:tcPr>
+            <w:tcW w:w="3685" w:type="dxa"/>
+            <w:hideMark/>
+          </w:tcPr>
+          <w:p>
+            <w:pPr>
+              <w:cnfStyle w:val="000000100000" w:firstRow="0" w:lastRow="0" w:firstColumn="0" w:lastColumn="0" w:oddVBand="0" w:evenVBand="0" w:oddHBand="1" w:evenHBand="0" w:firstRowFirstColumn="0" w:firstRowLastColumn="0" w:lastRowFirstColumn="0" w:lastRowLastColumn="0"/>
+              <w:rPr>
+                <w:rFonts w:ascii="Segoe UI" w:eastAsia="Times New Roman" w:hAnsi="Segoe UI" w:cs="Segoe UI"/>
+                <w:color w:val="0D0D0D"/>
+                <w:sz w:val="21"/>
+                <w:szCs w:val="21"/>
+                <w:lang w:eastAsia="en-GB"/>
+              </w:rPr>
+            </w:pPr>
+            <w:r>
+              <w:rPr>
+                <w:rFonts w:ascii="Segoe UI" w:eastAsia="Times New Roman" w:hAnsi="Segoe UI" w:cs="Segoe UI"/>
+                <w:color w:val="0D0D0D"/>
+                <w:sz w:val="21"/>
+                <w:szCs w:val="21"/>
+                <w:lang w:eastAsia="en-GB"/>
+              </w:rPr>
+              <w:t>Curate latest updates, industry news, or informative articles related to migration.</w:t>
+            </w:r>
+          </w:p>
+        </w:tc>
+        <w:tc>
+          <w:tcPr>
+            <w:tcW w:w="5954" w:type="dxa"/>
+            <w:hideMark/>
+          </w:tcPr>
+          <w:p>
+            <w:pPr>
+              <w:cnfStyle w:val="000000100000" w:firstRow="0" w:lastRow="0" w:firstColumn="0" w:lastColumn="0" w:oddVBand="0" w:evenVBand="0" w:oddHBand="1" w:evenHBand="0" w:firstRowFirstColumn="0" w:firstRowLastColumn="0" w:lastRowFirstColumn="0" w:lastRowLastColumn="0"/>
+              <w:rPr>
+                <w:rFonts w:ascii="Segoe UI" w:eastAsia="Times New Roman" w:hAnsi="Segoe UI" w:cs="Segoe UI"/>
+                <w:color w:val="0D0D0D"/>
+                <w:sz w:val="21"/>
+                <w:szCs w:val="21"/>
+                <w:lang w:eastAsia="en-GB"/>
+              </w:rPr>
+            </w:pPr>
+            <w:r>
+              <w:rPr>
+                <w:rFonts w:ascii="Segoe UI" w:eastAsia="Times New Roman" w:hAnsi="Segoe UI" w:cs="Segoe UI"/>
+                <w:color w:val="0D0D0D"/>
+                <w:sz w:val="21"/>
+                <w:szCs w:val="21"/>
+                <w:lang w:eastAsia="en-GB"/>
+              </w:rPr>
+              <w:t>Regularly updated blog/news section featuring relevant content to engage visitors and demonstrate expertise.</w:t>
+            </w:r>
+          </w:p>
+        </w:tc>
+        <w:tc>
+          <w:tcPr>
+            <w:tcW w:w="0" w:type="auto"/>
+            <w:hideMark/>
+          </w:tcPr>
+          <w:p>
+            <w:pPr>
+              <w:cnfStyle w:val="000000100000" w:firstRow="0" w:lastRow="0" w:firstColumn="0" w:lastColumn="0" w:oddVBand="0" w:evenVBand="0" w:oddHBand="1" w:evenHBand="0" w:firstRowFirstColumn="0" w:firstRowLastColumn="0" w:lastRowFirstColumn="0" w:lastRowLastColumn="0"/>
+              <w:rPr>
+                <w:rFonts w:ascii="Segoe UI" w:eastAsia="Times New Roman" w:hAnsi="Segoe UI" w:cs="Segoe UI"/>
+                <w:color w:val="FF0000"/>
+                <w:sz w:val="21"/>
+                <w:szCs w:val="21"/>
+                <w:lang w:eastAsia="en-GB"/>
+              </w:rPr>
+            </w:pPr>
+            <w:r>
+              <w:rPr>
+                <w:rFonts w:ascii="Segoe UI" w:eastAsia="Times New Roman" w:hAnsi="Segoe UI" w:cs="Segoe UI"/>
+                <w:color w:val="FF0000"/>
+                <w:sz w:val="21"/>
+                <w:szCs w:val="21"/>
+                <w:lang w:eastAsia="en-GB"/>
+              </w:rPr>
+              <w:t>2 days</w:t>
+            </w:r>
+          </w:p>
+        </w:tc>
+      </w:tr>
+      <w:tr>
+        <w:tc>
+          <w:tcPr>
+            <w:cnfStyle w:val="001000000000" w:firstRow="0" w:lastRow="0" w:firstColumn="1" w:lastColumn="0" w:oddVBand="0" w:evenVBand="0" w:oddHBand="0" w:evenHBand="0" w:firstRowFirstColumn="0" w:firstRowLastColumn="0" w:lastRowFirstColumn="0" w:lastRowLastColumn="0"/>
+            <w:tcW w:w="0" w:type="auto"/>
+            <w:hideMark/>
+          </w:tcPr>
+          <w:p>
+            <w:pPr>
+              <w:rPr>
+                <w:rFonts w:ascii="Segoe UI" w:eastAsia="Times New Roman" w:hAnsi="Segoe UI" w:cs="Segoe UI"/>
+                <w:color w:val="0D0D0D"/>
+                <w:sz w:val="21"/>
+                <w:szCs w:val="21"/>
+                <w:lang w:eastAsia="en-GB"/>
+              </w:rPr>
+            </w:pPr>
+            <w:r>
+              <w:rPr>
+                <w:rFonts w:ascii="Segoe UI" w:eastAsia="Times New Roman" w:hAnsi="Segoe UI" w:cs="Segoe UI"/>
+                <w:color w:val="0D0D0D"/>
+                <w:sz w:val="21"/>
+                <w:szCs w:val="21"/>
+                <w:lang w:eastAsia="en-GB"/>
+              </w:rPr>
+              <w:t>10</w:t>
+            </w:r>
+          </w:p>
+        </w:tc>
+        <w:tc>
+          <w:tcPr>
+            <w:tcW w:w="1592" w:type="dxa"/>
+            <w:hideMark/>
+          </w:tcPr>
+          <w:p>
+            <w:pPr>
+              <w:cnfStyle w:val="000000000000" w:firstRow="0" w:lastRow="0" w:firstColumn="0" w:lastColumn="0" w:oddVBand="0" w:evenVBand="0" w:oddHBand="0" w:evenHBand="0" w:firstRowFirstColumn="0" w:firstRowLastColumn="0" w:lastRowFirstColumn="0" w:lastRowLastColumn="0"/>
+              <w:rPr>
+                <w:rFonts w:ascii="Segoe UI" w:eastAsia="Times New Roman" w:hAnsi="Segoe UI" w:cs="Segoe UI"/>
+                <w:color w:val="0D0D0D"/>
+                <w:sz w:val="21"/>
+                <w:szCs w:val="21"/>
+                <w:lang w:eastAsia="en-GB"/>
+              </w:rPr>
+            </w:pPr>
+            <w:proofErr w:type="spellStart"/>
+            <w:r>
+              <w:rPr>
+                <w:rFonts w:ascii="Segoe UI" w:eastAsia="Times New Roman" w:hAnsi="Segoe UI" w:cs="Segoe UI"/>
+                <w:color w:val="0D0D0D"/>
+                <w:sz w:val="21"/>
+                <w:szCs w:val="21"/>
+                <w:lang w:eastAsia="en-GB"/>
+              </w:rPr>
+              <w:t>Ikenna</w:t>
+            </w:r>
+            <w:proofErr w:type="spellEnd"/>
+          </w:p>
+        </w:tc>
+        <w:tc>
+          <w:tcPr>
+            <w:tcW w:w="1985" w:type="dxa"/>
+            <w:hideMark/>
+          </w:tcPr>
+          <w:p>
+            <w:pPr>
+              <w:cnfStyle w:val="000000000000" w:firstRow="0" w:lastRow="0" w:firstColumn="0" w:lastColumn="0" w:oddVBand="0" w:evenVBand="0" w:oddHBand="0" w:evenHBand="0" w:firstRowFirstColumn="0" w:firstRowLastColumn="0" w:lastRowFirstColumn="0" w:lastRowLastColumn="0"/>
+              <w:rPr>
+                <w:rFonts w:ascii="Segoe UI" w:eastAsia="Times New Roman" w:hAnsi="Segoe UI" w:cs="Segoe UI"/>
+                <w:color w:val="0D0D0D"/>
+                <w:sz w:val="21"/>
+                <w:szCs w:val="21"/>
+                <w:lang w:eastAsia="en-GB"/>
+              </w:rPr>
+            </w:pPr>
+            <w:r>
+              <w:rPr>
+                <w:rFonts w:ascii="Segoe UI" w:eastAsia="Times New Roman" w:hAnsi="Segoe UI" w:cs="Segoe UI"/>
+                <w:color w:val="0D0D0D"/>
+                <w:sz w:val="21"/>
+                <w:szCs w:val="21"/>
+                <w:lang w:eastAsia="en-GB"/>
+              </w:rPr>
+              <w:t>Contact Us</w:t>
+            </w:r>
+          </w:p>
+        </w:tc>
+        <w:tc>
+          <w:tcPr>
+            <w:tcW w:w="3685" w:type="dxa"/>
+            <w:hideMark/>
+          </w:tcPr>
+          <w:p>
+            <w:pPr>
+              <w:cnfStyle w:val="000000000000" w:firstRow="0" w:lastRow="0" w:firstColumn="0" w:lastColumn="0" w:oddVBand="0" w:evenVBand="0" w:oddHBand="0" w:evenHBand="0" w:firstRowFirstColumn="0" w:firstRowLastColumn="0" w:lastRowFirstColumn="0" w:lastRowLastColumn="0"/>
+              <w:rPr>
+                <w:rFonts w:ascii="Segoe UI" w:eastAsia="Times New Roman" w:hAnsi="Segoe UI" w:cs="Segoe UI"/>
+                <w:color w:val="0D0D0D"/>
+                <w:sz w:val="21"/>
+                <w:szCs w:val="21"/>
+                <w:lang w:eastAsia="en-GB"/>
+              </w:rPr>
+            </w:pPr>
+            <w:r>
+              <w:rPr>
+                <w:rFonts w:ascii="Segoe UI" w:eastAsia="Times New Roman" w:hAnsi="Segoe UI" w:cs="Segoe UI"/>
+                <w:color w:val="0D0D0D"/>
+                <w:sz w:val="21"/>
+                <w:szCs w:val="21"/>
+                <w:lang w:eastAsia="en-GB"/>
+              </w:rPr>
+              <w:t>Provide contact information and a contact form for inquiries or support.</w:t>
+            </w:r>
+          </w:p>
+        </w:tc>
+        <w:tc>
+          <w:tcPr>
+            <w:tcW w:w="5954" w:type="dxa"/>
+            <w:hideMark/>
+          </w:tcPr>
+          <w:p>
+            <w:pPr>
+              <w:cnfStyle w:val="000000000000" w:firstRow="0" w:lastRow="0" w:firstColumn="0" w:lastColumn="0" w:oddVBand="0" w:evenVBand="0" w:oddHBand="0" w:evenHBand="0" w:firstRowFirstColumn="0" w:firstRowLastColumn="0" w:lastRowFirstColumn="0" w:lastRowLastColumn="0"/>
+              <w:rPr>
+                <w:rFonts w:ascii="Segoe UI" w:eastAsia="Times New Roman" w:hAnsi="Segoe UI" w:cs="Segoe UI"/>
+                <w:color w:val="0D0D0D"/>
+                <w:sz w:val="21"/>
+                <w:szCs w:val="21"/>
+                <w:lang w:eastAsia="en-GB"/>
+              </w:rPr>
+            </w:pPr>
+            <w:r>
+              <w:rPr>
+                <w:rFonts w:ascii="Segoe UI" w:eastAsia="Times New Roman" w:hAnsi="Segoe UI" w:cs="Segoe UI"/>
+                <w:color w:val="0D0D0D"/>
+                <w:sz w:val="21"/>
+                <w:szCs w:val="21"/>
+                <w:lang w:eastAsia="en-GB"/>
+              </w:rPr>
+              <w:t>Accessible contact details, including phone number, email address, and a user-friendly contact form.</w:t>
+            </w:r>
+          </w:p>
+        </w:tc>
+        <w:tc>
+          <w:tcPr>
+            <w:tcW w:w="0" w:type="auto"/>
+            <w:hideMark/>
+          </w:tcPr>
+          <w:p>
+            <w:pPr>
+              <w:cnfStyle w:val="000000000000" w:firstRow="0" w:lastRow="0" w:firstColumn="0" w:lastColumn="0" w:oddVBand="0" w:evenVBand="0" w:oddHBand="0" w:evenHBand="0" w:firstRowFirstColumn="0" w:firstRowLastColumn="0" w:lastRowFirstColumn="0" w:lastRowLastColumn="0"/>
+              <w:rPr>
+                <w:rFonts w:ascii="Segoe UI" w:eastAsia="Times New Roman" w:hAnsi="Segoe UI" w:cs="Segoe UI"/>
+                <w:color w:val="FF0000"/>
+                <w:sz w:val="21"/>
+                <w:szCs w:val="21"/>
+                <w:lang w:eastAsia="en-GB"/>
+              </w:rPr>
+            </w:pPr>
+            <w:r>
+              <w:rPr>
+                <w:rFonts w:ascii="Segoe UI" w:eastAsia="Times New Roman" w:hAnsi="Segoe UI" w:cs="Segoe UI"/>
+                <w:color w:val="FF0000"/>
+                <w:sz w:val="21"/>
+                <w:szCs w:val="21"/>
+                <w:lang w:eastAsia="en-GB"/>
+              </w:rPr>
+              <w:t>2 days</w:t>
+            </w:r>
+          </w:p>
+        </w:tc>
+      </w:tr>
+      <w:tr>
+        <w:trPr>
+          <w:cnfStyle w:val="000000100000" w:firstRow="0" w:lastRow="0" w:firstColumn="0" w:lastColumn="0" w:oddVBand="0" w:evenVBand="0" w:oddHBand="1" w:evenHBand="0" w:firstRowFirstColumn="0" w:firstRowLastColumn="0" w:lastRowFirstColumn="0" w:lastRowLastColumn="0"/>
+        </w:trPr>
+        <w:tc>
+          <w:tcPr>
+            <w:cnfStyle w:val="001000000000" w:firstRow="0" w:lastRow="0" w:firstColumn="1" w:lastColumn="0" w:oddVBand="0" w:evenVBand="0" w:oddHBand="0" w:evenHBand="0" w:firstRowFirstColumn="0" w:firstRowLastColumn="0" w:lastRowFirstColumn="0" w:lastRowLastColumn="0"/>
+            <w:tcW w:w="0" w:type="auto"/>
+            <w:hideMark/>
+          </w:tcPr>
+          <w:p>
+            <w:pPr>
+              <w:rPr>
+                <w:rFonts w:ascii="Segoe UI" w:eastAsia="Times New Roman" w:hAnsi="Segoe UI" w:cs="Segoe UI"/>
+                <w:color w:val="0D0D0D"/>
+                <w:sz w:val="21"/>
+                <w:szCs w:val="21"/>
+                <w:lang w:eastAsia="en-GB"/>
+              </w:rPr>
+            </w:pPr>
+            <w:r>
+              <w:rPr>
+                <w:rFonts w:ascii="Segoe UI" w:eastAsia="Times New Roman" w:hAnsi="Segoe UI" w:cs="Segoe UI"/>
+                <w:color w:val="0D0D0D"/>
+                <w:sz w:val="21"/>
+                <w:szCs w:val="21"/>
+                <w:lang w:eastAsia="en-GB"/>
+              </w:rPr>
+              <w:lastRenderedPageBreak/>
+              <w:t>11</w:t>
+            </w:r>
+          </w:p>
+        </w:tc>
+        <w:tc>
+          <w:tcPr>
+            <w:tcW w:w="1592" w:type="dxa"/>
+            <w:hideMark/>
+          </w:tcPr>
+          <w:p>
+            <w:pPr>
+              <w:cnfStyle w:val="000000100000" w:firstRow="0" w:lastRow="0" w:firstColumn="0" w:lastColumn="0" w:oddVBand="0" w:evenVBand="0" w:oddHBand="1" w:evenHBand="0" w:firstRowFirstColumn="0" w:firstRowLastColumn="0" w:lastRowFirstColumn="0" w:lastRowLastColumn="0"/>
+              <w:rPr>
+                <w:rFonts w:ascii="Segoe UI" w:eastAsia="Times New Roman" w:hAnsi="Segoe UI" w:cs="Segoe UI"/>
+                <w:color w:val="0D0D0D"/>
+                <w:sz w:val="21"/>
+                <w:szCs w:val="21"/>
+                <w:lang w:eastAsia="en-GB"/>
+              </w:rPr>
+            </w:pPr>
+            <w:proofErr w:type="spellStart"/>
+            <w:r>
+              <w:rPr>
+                <w:rFonts w:ascii="Segoe UI" w:eastAsia="Times New Roman" w:hAnsi="Segoe UI" w:cs="Segoe UI"/>
+                <w:color w:val="0D0D0D"/>
+                <w:sz w:val="21"/>
+                <w:szCs w:val="21"/>
+                <w:lang w:eastAsia="en-GB"/>
+              </w:rPr>
+              <w:t>Ikenna</w:t>
+            </w:r>
+            <w:proofErr w:type="spellEnd"/>
+          </w:p>
+        </w:tc>
+        <w:tc>
+          <w:tcPr>
+            <w:tcW w:w="1985" w:type="dxa"/>
+            <w:hideMark/>
+          </w:tcPr>
+          <w:p>
+            <w:pPr>
+              <w:cnfStyle w:val="000000100000" w:firstRow="0" w:lastRow="0" w:firstColumn="0" w:lastColumn="0" w:oddVBand="0" w:evenVBand="0" w:oddHBand="1" w:evenHBand="0" w:firstRowFirstColumn="0" w:firstRowLastColumn="0" w:lastRowFirstColumn="0" w:lastRowLastColumn="0"/>
+              <w:rPr>
+                <w:rFonts w:ascii="Segoe UI" w:eastAsia="Times New Roman" w:hAnsi="Segoe UI" w:cs="Segoe UI"/>
+                <w:color w:val="0D0D0D"/>
+                <w:sz w:val="21"/>
+                <w:szCs w:val="21"/>
+                <w:lang w:eastAsia="en-GB"/>
+              </w:rPr>
+            </w:pPr>
+            <w:r>
+              <w:rPr>
+                <w:rFonts w:ascii="Segoe UI" w:eastAsia="Times New Roman" w:hAnsi="Segoe UI" w:cs="Segoe UI"/>
+                <w:color w:val="0D0D0D"/>
+                <w:sz w:val="21"/>
+                <w:szCs w:val="21"/>
+                <w:lang w:eastAsia="en-GB"/>
+              </w:rPr>
+              <w:t>Partnerships</w:t>
+            </w:r>
+          </w:p>
+        </w:tc>
+        <w:tc>
+          <w:tcPr>
+            <w:tcW w:w="3685" w:type="dxa"/>
+            <w:hideMark/>
+          </w:tcPr>
+          <w:p>
+            <w:pPr>
+              <w:cnfStyle w:val="000000100000" w:firstRow="0" w:lastRow="0" w:firstColumn="0" w:lastColumn="0" w:oddVBand="0" w:evenVBand="0" w:oddHBand="1" w:evenHBand="0" w:firstRowFirstColumn="0" w:firstRowLastColumn="0" w:lastRowFirstColumn="0" w:lastRowLastColumn="0"/>
+              <w:rPr>
+                <w:rFonts w:ascii="Segoe UI" w:eastAsia="Times New Roman" w:hAnsi="Segoe UI" w:cs="Segoe UI"/>
+                <w:color w:val="0D0D0D"/>
+                <w:sz w:val="21"/>
+                <w:szCs w:val="21"/>
+                <w:lang w:eastAsia="en-GB"/>
+              </w:rPr>
+            </w:pPr>
+            <w:r>
+              <w:rPr>
+                <w:rFonts w:ascii="Segoe UI" w:eastAsia="Times New Roman" w:hAnsi="Segoe UI" w:cs="Segoe UI"/>
+                <w:color w:val="0D0D0D"/>
+                <w:sz w:val="21"/>
+                <w:szCs w:val="21"/>
+                <w:lang w:eastAsia="en-GB"/>
+              </w:rPr>
+              <w:t>Highlight any partnerships or collaborations with other organizations.</w:t>
+            </w:r>
+          </w:p>
+        </w:tc>
+        <w:tc>
+          <w:tcPr>
+            <w:tcW w:w="5954" w:type="dxa"/>
+            <w:hideMark/>
+          </w:tcPr>
+          <w:p>
+            <w:pPr>
+              <w:cnfStyle w:val="000000100000" w:firstRow="0" w:lastRow="0" w:firstColumn="0" w:lastColumn="0" w:oddVBand="0" w:evenVBand="0" w:oddHBand="1" w:evenHBand="0" w:firstRowFirstColumn="0" w:firstRowLastColumn="0" w:lastRowFirstColumn="0" w:lastRowLastColumn="0"/>
+              <w:rPr>
+                <w:rFonts w:ascii="Segoe UI" w:eastAsia="Times New Roman" w:hAnsi="Segoe UI" w:cs="Segoe UI"/>
+                <w:color w:val="0D0D0D"/>
+                <w:sz w:val="21"/>
+                <w:szCs w:val="21"/>
+                <w:lang w:eastAsia="en-GB"/>
+              </w:rPr>
+            </w:pPr>
+            <w:r>
+              <w:rPr>
+                <w:rFonts w:ascii="Segoe UI" w:eastAsia="Times New Roman" w:hAnsi="Segoe UI" w:cs="Segoe UI"/>
+                <w:color w:val="0D0D0D"/>
+                <w:sz w:val="21"/>
+                <w:szCs w:val="21"/>
+                <w:lang w:eastAsia="en-GB"/>
+              </w:rPr>
+              <w:t>Information about partnerships that adds credibility and demonstrates the company's connections within the industry.</w:t>
+            </w:r>
+          </w:p>
+        </w:tc>
+        <w:tc>
+          <w:tcPr>
+            <w:tcW w:w="0" w:type="auto"/>
+            <w:hideMark/>
+          </w:tcPr>
+          <w:p>
+            <w:pPr>
+              <w:cnfStyle w:val="000000100000" w:firstRow="0" w:lastRow="0" w:firstColumn="0" w:lastColumn="0" w:oddVBand="0" w:evenVBand="0" w:oddHBand="1" w:evenHBand="0" w:firstRowFirstColumn="0" w:firstRowLastColumn="0" w:lastRowFirstColumn="0" w:lastRowLastColumn="0"/>
+              <w:rPr>
+                <w:rFonts w:ascii="Segoe UI" w:eastAsia="Times New Roman" w:hAnsi="Segoe UI" w:cs="Segoe UI"/>
+                <w:color w:val="FF0000"/>
+                <w:sz w:val="21"/>
+                <w:szCs w:val="21"/>
+                <w:lang w:eastAsia="en-GB"/>
+              </w:rPr>
+            </w:pPr>
+            <w:r>
+              <w:rPr>
+                <w:rFonts w:ascii="Segoe UI" w:eastAsia="Times New Roman" w:hAnsi="Segoe UI" w:cs="Segoe UI"/>
+                <w:color w:val="FF0000"/>
+                <w:sz w:val="21"/>
+                <w:szCs w:val="21"/>
+                <w:lang w:eastAsia="en-GB"/>
+              </w:rPr>
+              <w:t>2 days</w:t>
+            </w:r>
+          </w:p>
+        </w:tc>
+      </w:tr>
+      <w:tr>
+        <w:tc>
+          <w:tcPr>
+            <w:cnfStyle w:val="001000000000" w:firstRow="0" w:lastRow="0" w:firstColumn="1" w:lastColumn="0" w:oddVBand="0" w:evenVBand="0" w:oddHBand="0" w:evenHBand="0" w:firstRowFirstColumn="0" w:firstRowLastColumn="0" w:lastRowFirstColumn="0" w:lastRowLastColumn="0"/>
+            <w:tcW w:w="0" w:type="auto"/>
+            <w:hideMark/>
+          </w:tcPr>
+          <w:p>
+            <w:pPr>
+              <w:rPr>
+                <w:rFonts w:ascii="Segoe UI" w:eastAsia="Times New Roman" w:hAnsi="Segoe UI" w:cs="Segoe UI"/>
+                <w:color w:val="0D0D0D"/>
+                <w:sz w:val="21"/>
+                <w:szCs w:val="21"/>
+                <w:lang w:eastAsia="en-GB"/>
+              </w:rPr>
+            </w:pPr>
+            <w:r>
+              <w:rPr>
+                <w:rFonts w:ascii="Segoe UI" w:eastAsia="Times New Roman" w:hAnsi="Segoe UI" w:cs="Segoe UI"/>
+                <w:color w:val="0D0D0D"/>
+                <w:sz w:val="21"/>
+                <w:szCs w:val="21"/>
+                <w:lang w:eastAsia="en-GB"/>
+              </w:rPr>
+              <w:t>12</w:t>
+            </w:r>
+          </w:p>
+        </w:tc>
+        <w:tc>
+          <w:tcPr>
+            <w:tcW w:w="1592" w:type="dxa"/>
+            <w:hideMark/>
+          </w:tcPr>
+          <w:p>
+            <w:pPr>
+              <w:cnfStyle w:val="000000000000" w:firstRow="0" w:lastRow="0" w:firstColumn="0" w:lastColumn="0" w:oddVBand="0" w:evenVBand="0" w:oddHBand="0" w:evenHBand="0" w:firstRowFirstColumn="0" w:firstRowLastColumn="0" w:lastRowFirstColumn="0" w:lastRowLastColumn="0"/>
+              <w:rPr>
+                <w:rFonts w:ascii="Segoe UI" w:eastAsia="Times New Roman" w:hAnsi="Segoe UI" w:cs="Segoe UI"/>
+                <w:color w:val="0D0D0D"/>
+                <w:sz w:val="21"/>
+                <w:szCs w:val="21"/>
+                <w:lang w:eastAsia="en-GB"/>
+              </w:rPr>
+            </w:pPr>
+          </w:p>
+        </w:tc>
+        <w:tc>
+          <w:tcPr>
+            <w:tcW w:w="1985" w:type="dxa"/>
+            <w:hideMark/>
+          </w:tcPr>
+          <w:p>
+            <w:pPr>
+              <w:cnfStyle w:val="000000000000" w:firstRow="0" w:lastRow="0" w:firstColumn="0" w:lastColumn="0" w:oddVBand="0" w:evenVBand="0" w:oddHBand="0" w:evenHBand="0" w:firstRowFirstColumn="0" w:firstRowLastColumn="0" w:lastRowFirstColumn="0" w:lastRowLastColumn="0"/>
+              <w:rPr>
+                <w:rFonts w:ascii="Segoe UI" w:eastAsia="Times New Roman" w:hAnsi="Segoe UI" w:cs="Segoe UI"/>
+                <w:color w:val="0D0D0D"/>
+                <w:sz w:val="21"/>
+                <w:szCs w:val="21"/>
+                <w:lang w:eastAsia="en-GB"/>
+              </w:rPr>
+            </w:pPr>
+            <w:r>
+              <w:rPr>
+                <w:rFonts w:ascii="Segoe UI" w:eastAsia="Times New Roman" w:hAnsi="Segoe UI" w:cs="Segoe UI"/>
+                <w:color w:val="0D0D0D"/>
+                <w:sz w:val="21"/>
+                <w:szCs w:val="21"/>
+                <w:lang w:eastAsia="en-GB"/>
+              </w:rPr>
+              <w:t>Resources</w:t>
+            </w:r>
+          </w:p>
+        </w:tc>
+        <w:tc>
+          <w:tcPr>
+            <w:tcW w:w="3685" w:type="dxa"/>
+            <w:hideMark/>
+          </w:tcPr>
+          <w:p>
+            <w:pPr>
+              <w:cnfStyle w:val="000000000000" w:firstRow="0" w:lastRow="0" w:firstColumn="0" w:lastColumn="0" w:oddVBand="0" w:evenVBand="0" w:oddHBand="0" w:evenHBand="0" w:firstRowFirstColumn="0" w:firstRowLastColumn="0" w:lastRowFirstColumn="0" w:lastRowLastColumn="0"/>
+              <w:rPr>
+                <w:rFonts w:ascii="Segoe UI" w:eastAsia="Times New Roman" w:hAnsi="Segoe UI" w:cs="Segoe UI"/>
+                <w:color w:val="0D0D0D"/>
+                <w:sz w:val="21"/>
+                <w:szCs w:val="21"/>
+                <w:lang w:eastAsia="en-GB"/>
+              </w:rPr>
+            </w:pPr>
+            <w:r>
+              <w:rPr>
+                <w:rFonts w:ascii="Segoe UI" w:eastAsia="Times New Roman" w:hAnsi="Segoe UI" w:cs="Segoe UI"/>
+                <w:color w:val="0D0D0D"/>
+                <w:sz w:val="21"/>
+                <w:szCs w:val="21"/>
+                <w:lang w:eastAsia="en-GB"/>
+              </w:rPr>
+              <w:t>Offer helpful resources such as guides, e-books, or tools related to migration.</w:t>
+            </w:r>
+          </w:p>
+        </w:tc>
+        <w:tc>
+          <w:tcPr>
+            <w:tcW w:w="5954" w:type="dxa"/>
+            <w:hideMark/>
+          </w:tcPr>
+          <w:p>
+            <w:pPr>
+              <w:cnfStyle w:val="000000000000" w:firstRow="0" w:lastRow="0" w:firstColumn="0" w:lastColumn="0" w:oddVBand="0" w:evenVBand="0" w:oddHBand="0" w:evenHBand="0" w:firstRowFirstColumn="0" w:firstRowLastColumn="0" w:lastRowFirstColumn="0" w:lastRowLastColumn="0"/>
+              <w:rPr>
+                <w:rFonts w:ascii="Segoe UI" w:eastAsia="Times New Roman" w:hAnsi="Segoe UI" w:cs="Segoe UI"/>
+                <w:color w:val="0D0D0D"/>
+                <w:sz w:val="21"/>
+                <w:szCs w:val="21"/>
+                <w:lang w:eastAsia="en-GB"/>
+              </w:rPr>
+            </w:pPr>
+            <w:r>
+              <w:rPr>
+                <w:rFonts w:ascii="Segoe UI" w:eastAsia="Times New Roman" w:hAnsi="Segoe UI" w:cs="Segoe UI"/>
+                <w:color w:val="0D0D0D"/>
+                <w:sz w:val="21"/>
+                <w:szCs w:val="21"/>
+                <w:lang w:eastAsia="en-GB"/>
+              </w:rPr>
+              <w:t>Library of useful resources designed to assist users with their migration journey and provide valuable insights.</w:t>
+            </w:r>
+          </w:p>
+        </w:tc>
+        <w:tc>
+          <w:tcPr>
+            <w:tcW w:w="0" w:type="auto"/>
+            <w:hideMark/>
+          </w:tcPr>
+          <w:p>
+            <w:pPr>
+              <w:cnfStyle w:val="000000000000" w:firstRow="0" w:lastRow="0" w:firstColumn="0" w:lastColumn="0" w:oddVBand="0" w:evenVBand="0" w:oddHBand="0" w:evenHBand="0" w:firstRowFirstColumn="0" w:firstRowLastColumn="0" w:lastRowFirstColumn="0" w:lastRowLastColumn="0"/>
+              <w:rPr>
+                <w:rFonts w:ascii="Segoe UI" w:eastAsia="Times New Roman" w:hAnsi="Segoe UI" w:cs="Segoe UI"/>
+                <w:color w:val="FF0000"/>
+                <w:sz w:val="21"/>
+                <w:szCs w:val="21"/>
+                <w:lang w:eastAsia="en-GB"/>
+              </w:rPr>
+            </w:pPr>
+            <w:r>
+              <w:rPr>
+                <w:rFonts w:ascii="Segoe UI" w:eastAsia="Times New Roman" w:hAnsi="Segoe UI" w:cs="Segoe UI"/>
+                <w:color w:val="FF0000"/>
+                <w:sz w:val="21"/>
+                <w:szCs w:val="21"/>
+                <w:lang w:eastAsia="en-GB"/>
+              </w:rPr>
+              <w:t>2 days</w:t>
+            </w:r>
+          </w:p>
+        </w:tc>
+      </w:tr>
+      <w:tr>
+        <w:trPr>
+          <w:cnfStyle w:val="000000100000" w:firstRow="0" w:lastRow="0" w:firstColumn="0" w:lastColumn="0" w:oddVBand="0" w:evenVBand="0" w:oddHBand="1" w:evenHBand="0" w:firstRowFirstColumn="0" w:firstRowLastColumn="0" w:lastRowFirstColumn="0" w:lastRowLastColumn="0"/>
+        </w:trPr>
+        <w:tc>
+          <w:tcPr>
+            <w:cnfStyle w:val="001000000000" w:firstRow="0" w:lastRow="0" w:firstColumn="1" w:lastColumn="0" w:oddVBand="0" w:evenVBand="0" w:oddHBand="0" w:evenHBand="0" w:firstRowFirstColumn="0" w:firstRowLastColumn="0" w:lastRowFirstColumn="0" w:lastRowLastColumn="0"/>
+            <w:tcW w:w="0" w:type="auto"/>
+            <w:hideMark/>
+          </w:tcPr>
+          <w:p>
+            <w:pPr>
+              <w:rPr>
+                <w:rFonts w:ascii="Segoe UI" w:eastAsia="Times New Roman" w:hAnsi="Segoe UI" w:cs="Segoe UI"/>
+                <w:color w:val="0D0D0D"/>
+                <w:sz w:val="21"/>
+                <w:szCs w:val="21"/>
+                <w:lang w:eastAsia="en-GB"/>
+              </w:rPr>
+            </w:pPr>
+            <w:r>
+              <w:rPr>
+                <w:rFonts w:ascii="Segoe UI" w:eastAsia="Times New Roman" w:hAnsi="Segoe UI" w:cs="Segoe UI"/>
+                <w:color w:val="0D0D0D"/>
+                <w:sz w:val="21"/>
+                <w:szCs w:val="21"/>
+                <w:lang w:eastAsia="en-GB"/>
+              </w:rPr>
+              <w:t>13</w:t>
+            </w:r>
+          </w:p>
+        </w:tc>
+        <w:tc>
+          <w:tcPr>
+            <w:tcW w:w="1592" w:type="dxa"/>
+            <w:hideMark/>
+          </w:tcPr>
+          <w:p>
+            <w:pPr>
+              <w:cnfStyle w:val="000000100000" w:firstRow="0" w:lastRow="0" w:firstColumn="0" w:lastColumn="0" w:oddVBand="0" w:evenVBand="0" w:oddHBand="1" w:evenHBand="0" w:firstRowFirstColumn="0" w:firstRowLastColumn="0" w:lastRowFirstColumn="0" w:lastRowLastColumn="0"/>
+              <w:rPr>
+                <w:rFonts w:ascii="Segoe UI" w:eastAsia="Times New Roman" w:hAnsi="Segoe UI" w:cs="Segoe UI"/>
+                <w:color w:val="0D0D0D"/>
+                <w:sz w:val="21"/>
+                <w:szCs w:val="21"/>
+                <w:lang w:eastAsia="en-GB"/>
+              </w:rPr>
+            </w:pPr>
+          </w:p>
+        </w:tc>
+        <w:tc>
+          <w:tcPr>
+            <w:tcW w:w="1985" w:type="dxa"/>
+            <w:hideMark/>
+          </w:tcPr>
+          <w:p>
+            <w:pPr>
+              <w:cnfStyle w:val="000000100000" w:firstRow="0" w:lastRow="0" w:firstColumn="0" w:lastColumn="0" w:oddVBand="0" w:evenVBand="0" w:oddHBand="1" w:evenHBand="0" w:firstRowFirstColumn="0" w:firstRowLastColumn="0" w:lastRowFirstColumn="0" w:lastRowLastColumn="0"/>
+              <w:rPr>
+                <w:rFonts w:ascii="Segoe UI" w:eastAsia="Times New Roman" w:hAnsi="Segoe UI" w:cs="Segoe UI"/>
+                <w:color w:val="0D0D0D"/>
+                <w:sz w:val="21"/>
+                <w:szCs w:val="21"/>
+                <w:lang w:eastAsia="en-GB"/>
+              </w:rPr>
+            </w:pPr>
+            <w:r>
+              <w:rPr>
+                <w:rFonts w:ascii="Segoe UI" w:eastAsia="Times New Roman" w:hAnsi="Segoe UI" w:cs="Segoe UI"/>
+                <w:color w:val="0D0D0D"/>
+                <w:sz w:val="21"/>
+                <w:szCs w:val="21"/>
+                <w:lang w:eastAsia="en-GB"/>
+              </w:rPr>
+              <w:t>Customer Support</w:t>
+            </w:r>
+          </w:p>
+        </w:tc>
+        <w:tc>
+          <w:tcPr>
+            <w:tcW w:w="3685" w:type="dxa"/>
+            <w:hideMark/>
+          </w:tcPr>
+          <w:p>
+            <w:pPr>
+              <w:cnfStyle w:val="000000100000" w:firstRow="0" w:lastRow="0" w:firstColumn="0" w:lastColumn="0" w:oddVBand="0" w:evenVBand="0" w:oddHBand="1" w:evenHBand="0" w:firstRowFirstColumn="0" w:firstRowLastColumn="0" w:lastRowFirstColumn="0" w:lastRowLastColumn="0"/>
+              <w:rPr>
+                <w:rFonts w:ascii="Segoe UI" w:eastAsia="Times New Roman" w:hAnsi="Segoe UI" w:cs="Segoe UI"/>
+                <w:color w:val="0D0D0D"/>
+                <w:sz w:val="21"/>
+                <w:szCs w:val="21"/>
+                <w:lang w:eastAsia="en-GB"/>
+              </w:rPr>
+            </w:pPr>
+            <w:r>
+              <w:rPr>
+                <w:rFonts w:ascii="Segoe UI" w:eastAsia="Times New Roman" w:hAnsi="Segoe UI" w:cs="Segoe UI"/>
+                <w:color w:val="0D0D0D"/>
+                <w:sz w:val="21"/>
+                <w:szCs w:val="21"/>
+                <w:lang w:eastAsia="en-GB"/>
+              </w:rPr>
+              <w:t>Specify the company's customer support options, including live chat, email, or phone support.</w:t>
+            </w:r>
+          </w:p>
+        </w:tc>
+        <w:tc>
+          <w:tcPr>
+            <w:tcW w:w="5954" w:type="dxa"/>
+            <w:hideMark/>
+          </w:tcPr>
+          <w:p>
+            <w:pPr>
+              <w:cnfStyle w:val="000000100000" w:firstRow="0" w:lastRow="0" w:firstColumn="0" w:lastColumn="0" w:oddVBand="0" w:evenVBand="0" w:oddHBand="1" w:evenHBand="0" w:firstRowFirstColumn="0" w:firstRowLastColumn="0" w:lastRowFirstColumn="0" w:lastRowLastColumn="0"/>
+              <w:rPr>
+                <w:rFonts w:ascii="Segoe UI" w:eastAsia="Times New Roman" w:hAnsi="Segoe UI" w:cs="Segoe UI"/>
+                <w:color w:val="0D0D0D"/>
+                <w:sz w:val="21"/>
+                <w:szCs w:val="21"/>
+                <w:lang w:eastAsia="en-GB"/>
+              </w:rPr>
+            </w:pPr>
+            <w:r>
+              <w:rPr>
+                <w:rFonts w:ascii="Segoe UI" w:eastAsia="Times New Roman" w:hAnsi="Segoe UI" w:cs="Segoe UI"/>
+                <w:color w:val="0D0D0D"/>
+                <w:sz w:val="21"/>
+                <w:szCs w:val="21"/>
+                <w:lang w:eastAsia="en-GB"/>
+              </w:rPr>
+              <w:t>Clear information about available customer support channels, ensuring users can easily seek assistance when needed.</w:t>
+            </w:r>
+          </w:p>
+        </w:tc>
+        <w:tc>
+          <w:tcPr>
+            <w:tcW w:w="0" w:type="auto"/>
+            <w:hideMark/>
+          </w:tcPr>
+          <w:p>
+            <w:pPr>
+              <w:cnfStyle w:val="000000100000" w:firstRow="0" w:lastRow="0" w:firstColumn="0" w:lastColumn="0" w:oddVBand="0" w:evenVBand="0" w:oddHBand="1" w:evenHBand="0" w:firstRowFirstColumn="0" w:firstRowLastColumn="0" w:lastRowFirstColumn="0" w:lastRowLastColumn="0"/>
+              <w:rPr>
+                <w:rFonts w:ascii="Segoe UI" w:eastAsia="Times New Roman" w:hAnsi="Segoe UI" w:cs="Segoe UI"/>
+                <w:color w:val="FF0000"/>
+                <w:sz w:val="21"/>
+                <w:szCs w:val="21"/>
+                <w:lang w:eastAsia="en-GB"/>
+              </w:rPr>
+            </w:pPr>
+            <w:r>
+              <w:rPr>
+                <w:rFonts w:ascii="Segoe UI" w:eastAsia="Times New Roman" w:hAnsi="Segoe UI" w:cs="Segoe UI"/>
+                <w:color w:val="FF0000"/>
+                <w:sz w:val="21"/>
+                <w:szCs w:val="21"/>
+                <w:lang w:eastAsia="en-GB"/>
+              </w:rPr>
+              <w:t>2 days</w:t>
+            </w:r>
+          </w:p>
+        </w:tc>
+      </w:tr>
+      <w:tr>
+        <w:tc>
+          <w:tcPr>
+            <w:cnfStyle w:val="001000000000" w:firstRow="0" w:lastRow="0" w:firstColumn="1" w:lastColumn="0" w:oddVBand="0" w:evenVBand="0" w:oddHBand="0" w:evenHBand="0" w:firstRowFirstColumn="0" w:firstRowLastColumn="0" w:lastRowFirstColumn="0" w:lastRowLastColumn="0"/>
+            <w:tcW w:w="0" w:type="auto"/>
+            <w:hideMark/>
+          </w:tcPr>
+          <w:p>
+            <w:pPr>
+              <w:rPr>
+                <w:rFonts w:ascii="Segoe UI" w:eastAsia="Times New Roman" w:hAnsi="Segoe UI" w:cs="Segoe UI"/>
+                <w:color w:val="0D0D0D"/>
+                <w:sz w:val="21"/>
+                <w:szCs w:val="21"/>
+                <w:lang w:eastAsia="en-GB"/>
+              </w:rPr>
+            </w:pPr>
+            <w:r>
+              <w:rPr>
+                <w:rFonts w:ascii="Segoe UI" w:eastAsia="Times New Roman" w:hAnsi="Segoe UI" w:cs="Segoe UI"/>
+                <w:color w:val="0D0D0D"/>
+                <w:sz w:val="21"/>
+                <w:szCs w:val="21"/>
+                <w:lang w:eastAsia="en-GB"/>
+              </w:rPr>
+              <w:t>14</w:t>
+            </w:r>
+          </w:p>
+        </w:tc>
+        <w:tc>
+          <w:tcPr>
+            <w:tcW w:w="1592" w:type="dxa"/>
+            <w:hideMark/>
+          </w:tcPr>
+          <w:p>
+            <w:pPr>
+              <w:cnfStyle w:val="000000000000" w:firstRow="0" w:lastRow="0" w:firstColumn="0" w:lastColumn="0" w:oddVBand="0" w:evenVBand="0" w:oddHBand="0" w:evenHBand="0" w:firstRowFirstColumn="0" w:firstRowLastColumn="0" w:lastRowFirstColumn="0" w:lastRowLastColumn="0"/>
+              <w:rPr>
+                <w:rFonts w:ascii="Segoe UI" w:eastAsia="Times New Roman" w:hAnsi="Segoe UI" w:cs="Segoe UI"/>
+                <w:color w:val="0D0D0D"/>
+                <w:sz w:val="21"/>
+                <w:szCs w:val="21"/>
+                <w:lang w:eastAsia="en-GB"/>
+              </w:rPr>
+            </w:pPr>
+            <w:r>
+              <w:rPr>
+                <w:rFonts w:ascii="Segoe UI" w:eastAsia="Times New Roman" w:hAnsi="Segoe UI" w:cs="Segoe UI"/>
+                <w:color w:val="0D0D0D"/>
+                <w:sz w:val="21"/>
+                <w:szCs w:val="21"/>
+                <w:lang w:eastAsia="en-GB"/>
+              </w:rPr>
+              <w:t>Henry</w:t>
+            </w:r>
+          </w:p>
+        </w:tc>
+        <w:tc>
+          <w:tcPr>
+            <w:tcW w:w="1985" w:type="dxa"/>
+            <w:hideMark/>
+          </w:tcPr>
+          <w:p>
+            <w:pPr>
+              <w:cnfStyle w:val="000000000000" w:firstRow="0" w:lastRow="0" w:firstColumn="0" w:lastColumn="0" w:oddVBand="0" w:evenVBand="0" w:oddHBand="0" w:evenHBand="0" w:firstRowFirstColumn="0" w:firstRowLastColumn="0" w:lastRowFirstColumn="0" w:lastRowLastColumn="0"/>
+              <w:rPr>
+                <w:rFonts w:ascii="Segoe UI" w:eastAsia="Times New Roman" w:hAnsi="Segoe UI" w:cs="Segoe UI"/>
+                <w:color w:val="0D0D0D"/>
+                <w:sz w:val="21"/>
+                <w:szCs w:val="21"/>
+                <w:lang w:eastAsia="en-GB"/>
+              </w:rPr>
+            </w:pPr>
+            <w:r>
+              <w:rPr>
+                <w:rFonts w:ascii="Segoe UI" w:eastAsia="Times New Roman" w:hAnsi="Segoe UI" w:cs="Segoe UI"/>
+                <w:color w:val="0D0D0D"/>
+                <w:sz w:val="21"/>
+                <w:szCs w:val="21"/>
+                <w:lang w:eastAsia="en-GB"/>
+              </w:rPr>
+              <w:t>Social Proof</w:t>
+            </w:r>
+          </w:p>
+        </w:tc>
+        <w:tc>
+          <w:tcPr>
+            <w:tcW w:w="3685" w:type="dxa"/>
+            <w:hideMark/>
+          </w:tcPr>
+          <w:p>
+            <w:pPr>
+              <w:cnfStyle w:val="000000000000" w:firstRow="0" w:lastRow="0" w:firstColumn="0" w:lastColumn="0" w:oddVBand="0" w:evenVBand="0" w:oddHBand="0" w:evenHBand="0" w:firstRowFirstColumn="0" w:firstRowLastColumn="0" w:lastRowFirstColumn="0" w:lastRowLastColumn="0"/>
+              <w:rPr>
+                <w:rFonts w:ascii="Segoe UI" w:eastAsia="Times New Roman" w:hAnsi="Segoe UI" w:cs="Segoe UI"/>
+                <w:color w:val="0D0D0D"/>
+                <w:sz w:val="21"/>
+                <w:szCs w:val="21"/>
+                <w:lang w:eastAsia="en-GB"/>
+              </w:rPr>
+            </w:pPr>
+            <w:r>
+              <w:rPr>
+                <w:rFonts w:ascii="Segoe UI" w:eastAsia="Times New Roman" w:hAnsi="Segoe UI" w:cs="Segoe UI"/>
+                <w:color w:val="0D0D0D"/>
+                <w:sz w:val="21"/>
+                <w:szCs w:val="21"/>
+                <w:lang w:eastAsia="en-GB"/>
+              </w:rPr>
+              <w:t>Integrate social media feeds or display badges showcasing the company's followers or achievements.</w:t>
+            </w:r>
+          </w:p>
+        </w:tc>
+        <w:tc>
+          <w:tcPr>
+            <w:tcW w:w="5954" w:type="dxa"/>
+            <w:hideMark/>
+          </w:tcPr>
+          <w:p>
+            <w:pPr>
+              <w:cnfStyle w:val="000000000000" w:firstRow="0" w:lastRow="0" w:firstColumn="0" w:lastColumn="0" w:oddVBand="0" w:evenVBand="0" w:oddHBand="0" w:evenHBand="0" w:firstRowFirstColumn="0" w:firstRowLastColumn="0" w:lastRowFirstColumn="0" w:lastRowLastColumn="0"/>
+              <w:rPr>
+                <w:rFonts w:ascii="Segoe UI" w:eastAsia="Times New Roman" w:hAnsi="Segoe UI" w:cs="Segoe UI"/>
+                <w:color w:val="0D0D0D"/>
+                <w:sz w:val="21"/>
+                <w:szCs w:val="21"/>
+                <w:lang w:eastAsia="en-GB"/>
+              </w:rPr>
+            </w:pPr>
+            <w:r>
+              <w:rPr>
+                <w:rFonts w:ascii="Segoe UI" w:eastAsia="Times New Roman" w:hAnsi="Segoe UI" w:cs="Segoe UI"/>
+                <w:color w:val="0D0D0D"/>
+                <w:sz w:val="21"/>
+                <w:szCs w:val="21"/>
+                <w:lang w:eastAsia="en-GB"/>
+              </w:rPr>
+              <w:t>Visible social proof elements that highlight the company's popularity, positive reputation, or industry recognition.</w:t>
+            </w:r>
+          </w:p>
+        </w:tc>
+        <w:tc>
+          <w:tcPr>
+            <w:tcW w:w="0" w:type="auto"/>
+            <w:hideMark/>
+          </w:tcPr>
+          <w:p>
+            <w:pPr>
+              <w:cnfStyle w:val="000000000000" w:firstRow="0" w:lastRow="0" w:firstColumn="0" w:lastColumn="0" w:oddVBand="0" w:evenVBand="0" w:oddHBand="0" w:evenHBand="0" w:firstRowFirstColumn="0" w:firstRowLastColumn="0" w:lastRowFirstColumn="0" w:lastRowLastColumn="0"/>
+              <w:rPr>
+                <w:rFonts w:ascii="Segoe UI" w:eastAsia="Times New Roman" w:hAnsi="Segoe UI" w:cs="Segoe UI"/>
+                <w:color w:val="FF0000"/>
+                <w:sz w:val="21"/>
+                <w:szCs w:val="21"/>
+                <w:lang w:eastAsia="en-GB"/>
+              </w:rPr>
+            </w:pPr>
+            <w:r>
+              <w:rPr>
+                <w:rFonts w:ascii="Segoe UI" w:eastAsia="Times New Roman" w:hAnsi="Segoe UI" w:cs="Segoe UI"/>
+                <w:color w:val="FF0000"/>
+                <w:sz w:val="21"/>
+                <w:szCs w:val="21"/>
+                <w:lang w:eastAsia="en-GB"/>
+              </w:rPr>
+              <w:t>2 days</w:t>
+            </w:r>
+          </w:p>
+        </w:tc>
+      </w:tr>
+      <w:tr>
+        <w:trPr>
+          <w:cnfStyle w:val="000000100000" w:firstRow="0" w:lastRow="0" w:firstColumn="0" w:lastColumn="0" w:oddVBand="0" w:evenVBand="0" w:oddHBand="1" w:evenHBand="0" w:firstRowFirstColumn="0" w:firstRowLastColumn="0" w:lastRowFirstColumn="0" w:lastRowLastColumn="0"/>
+        </w:trPr>
+        <w:tc>
+          <w:tcPr>
+            <w:cnfStyle w:val="001000000000" w:firstRow="0" w:lastRow="0" w:firstColumn="1" w:lastColumn="0" w:oddVBand="0" w:evenVBand="0" w:oddHBand="0" w:evenHBand="0" w:firstRowFirstColumn="0" w:firstRowLastColumn="0" w:lastRowFirstColumn="0" w:lastRowLastColumn="0"/>
+            <w:tcW w:w="0" w:type="auto"/>
+            <w:hideMark/>
+          </w:tcPr>
+          <w:p>
+            <w:pPr>
+              <w:rPr>
+                <w:rFonts w:ascii="Segoe UI" w:eastAsia="Times New Roman" w:hAnsi="Segoe UI" w:cs="Segoe UI"/>
+                <w:color w:val="0D0D0D"/>
+                <w:sz w:val="21"/>
+                <w:szCs w:val="21"/>
+                <w:lang w:eastAsia="en-GB"/>
+              </w:rPr>
+            </w:pPr>
+            <w:r>
+              <w:rPr>
+                <w:rFonts w:ascii="Segoe UI" w:eastAsia="Times New Roman" w:hAnsi="Segoe UI" w:cs="Segoe UI"/>
+                <w:color w:val="0D0D0D"/>
+                <w:sz w:val="21"/>
+                <w:szCs w:val="21"/>
+                <w:lang w:eastAsia="en-GB"/>
+              </w:rPr>
+              <w:t>15</w:t>
+            </w:r>
+          </w:p>
+        </w:tc>
+        <w:tc>
+          <w:tcPr>
+            <w:tcW w:w="1592" w:type="dxa"/>
+            <w:hideMark/>
+          </w:tcPr>
+          <w:p>
+            <w:pPr>
+              <w:cnfStyle w:val="000000100000" w:firstRow="0" w:lastRow="0" w:firstColumn="0" w:lastColumn="0" w:oddVBand="0" w:evenVBand="0" w:oddHBand="1" w:evenHBand="0" w:firstRowFirstColumn="0" w:firstRowLastColumn="0" w:lastRowFirstColumn="0" w:lastRowLastColumn="0"/>
+              <w:rPr>
+                <w:rFonts w:ascii="Segoe UI" w:eastAsia="Times New Roman" w:hAnsi="Segoe UI" w:cs="Segoe UI"/>
+                <w:color w:val="0D0D0D"/>
+                <w:sz w:val="21"/>
+                <w:szCs w:val="21"/>
+                <w:lang w:eastAsia="en-GB"/>
+              </w:rPr>
+            </w:pPr>
+            <w:proofErr w:type="spellStart"/>
+            <w:r>
+              <w:rPr>
+                <w:rFonts w:ascii="Segoe UI" w:eastAsia="Times New Roman" w:hAnsi="Segoe UI" w:cs="Segoe UI"/>
+                <w:color w:val="0D0D0D"/>
+                <w:sz w:val="21"/>
+                <w:szCs w:val="21"/>
+                <w:lang w:eastAsia="en-GB"/>
+              </w:rPr>
+              <w:t>Ikenna</w:t>
+            </w:r>
+            <w:proofErr w:type="spellEnd"/>
+          </w:p>
+        </w:tc>
+        <w:tc>
+          <w:tcPr>
+            <w:tcW w:w="1985" w:type="dxa"/>
+            <w:hideMark/>
+          </w:tcPr>
+          <w:p>
+            <w:pPr>
+              <w:cnfStyle w:val="000000100000" w:firstRow="0" w:lastRow="0" w:firstColumn="0" w:lastColumn="0" w:oddVBand="0" w:evenVBand="0" w:oddHBand="1" w:evenHBand="0" w:firstRowFirstColumn="0" w:firstRowLastColumn="0" w:lastRowFirstColumn="0" w:lastRowLastColumn="0"/>
+              <w:rPr>
+                <w:rFonts w:ascii="Segoe UI" w:eastAsia="Times New Roman" w:hAnsi="Segoe UI" w:cs="Segoe UI"/>
+                <w:color w:val="0D0D0D"/>
+                <w:sz w:val="21"/>
+                <w:szCs w:val="21"/>
+                <w:lang w:eastAsia="en-GB"/>
+              </w:rPr>
+            </w:pPr>
+            <w:r>
+              <w:rPr>
+                <w:rFonts w:ascii="Segoe UI" w:eastAsia="Times New Roman" w:hAnsi="Segoe UI" w:cs="Segoe UI"/>
+                <w:color w:val="0D0D0D"/>
+                <w:sz w:val="21"/>
+                <w:szCs w:val="21"/>
+                <w:lang w:eastAsia="en-GB"/>
+              </w:rPr>
+              <w:t>Get Started</w:t>
+            </w:r>
+          </w:p>
+        </w:tc>
+        <w:tc>
+          <w:tcPr>
+            <w:tcW w:w="3685" w:type="dxa"/>
+            <w:hideMark/>
+          </w:tcPr>
+          <w:p>
+            <w:pPr>
+              <w:cnfStyle w:val="000000100000" w:firstRow="0" w:lastRow="0" w:firstColumn="0" w:lastColumn="0" w:oddVBand="0" w:evenVBand="0" w:oddHBand="1" w:evenHBand="0" w:firstRowFirstColumn="0" w:firstRowLastColumn="0" w:lastRowFirstColumn="0" w:lastRowLastColumn="0"/>
+              <w:rPr>
+                <w:rFonts w:ascii="Segoe UI" w:eastAsia="Times New Roman" w:hAnsi="Segoe UI" w:cs="Segoe UI"/>
+                <w:color w:val="0D0D0D"/>
+                <w:sz w:val="21"/>
+                <w:szCs w:val="21"/>
+                <w:lang w:eastAsia="en-GB"/>
+              </w:rPr>
+            </w:pPr>
+            <w:r>
+              <w:rPr>
+                <w:rFonts w:ascii="Segoe UI" w:eastAsia="Times New Roman" w:hAnsi="Segoe UI" w:cs="Segoe UI"/>
+                <w:color w:val="0D0D0D"/>
+                <w:sz w:val="21"/>
+                <w:szCs w:val="21"/>
+                <w:lang w:eastAsia="en-GB"/>
+              </w:rPr>
+              <w:t>Create a compelling call-to-action encouraging visitors to sign up, request a demo, or start migration.</w:t>
+            </w:r>
+          </w:p>
+        </w:tc>
+        <w:tc>
+          <w:tcPr>
+            <w:tcW w:w="5954" w:type="dxa"/>
+            <w:hideMark/>
+          </w:tcPr>
+          <w:p>
+            <w:pPr>
+              <w:cnfStyle w:val="000000100000" w:firstRow="0" w:lastRow="0" w:firstColumn="0" w:lastColumn="0" w:oddVBand="0" w:evenVBand="0" w:oddHBand="1" w:evenHBand="0" w:firstRowFirstColumn="0" w:firstRowLastColumn="0" w:lastRowFirstColumn="0" w:lastRowLastColumn="0"/>
+              <w:rPr>
+                <w:rFonts w:ascii="Segoe UI" w:eastAsia="Times New Roman" w:hAnsi="Segoe UI" w:cs="Segoe UI"/>
+                <w:color w:val="0D0D0D"/>
+                <w:sz w:val="21"/>
+                <w:szCs w:val="21"/>
+                <w:lang w:eastAsia="en-GB"/>
+              </w:rPr>
+            </w:pPr>
+            <w:r>
+              <w:rPr>
+                <w:rFonts w:ascii="Segoe UI" w:eastAsia="Times New Roman" w:hAnsi="Segoe UI" w:cs="Segoe UI"/>
+                <w:color w:val="0D0D0D"/>
+                <w:sz w:val="21"/>
+                <w:szCs w:val="21"/>
+                <w:lang w:eastAsia="en-GB"/>
+              </w:rPr>
+              <w:t>Attention-grabbing CTA section prompting users to take the next step, whether it's signing up or exploring the service further.</w:t>
+            </w:r>
+          </w:p>
+        </w:tc>
+        <w:tc>
+          <w:tcPr>
+            <w:tcW w:w="0" w:type="auto"/>
+            <w:hideMark/>
+          </w:tcPr>
+          <w:p>
+            <w:pPr>
+              <w:cnfStyle w:val="000000100000" w:firstRow="0" w:lastRow="0" w:firstColumn="0" w:lastColumn="0" w:oddVBand="0" w:evenVBand="0" w:oddHBand="1" w:evenHBand="0" w:firstRowFirstColumn="0" w:firstRowLastColumn="0" w:lastRowFirstColumn="0" w:lastRowLastColumn="0"/>
+              <w:rPr>
+                <w:rFonts w:ascii="Segoe UI" w:eastAsia="Times New Roman" w:hAnsi="Segoe UI" w:cs="Segoe UI"/>
+                <w:color w:val="FF0000"/>
+                <w:sz w:val="21"/>
+                <w:szCs w:val="21"/>
+                <w:lang w:eastAsia="en-GB"/>
+              </w:rPr>
+            </w:pPr>
+            <w:r>
+              <w:rPr>
+                <w:rFonts w:ascii="Segoe UI" w:eastAsia="Times New Roman" w:hAnsi="Segoe UI" w:cs="Segoe UI"/>
+                <w:color w:val="FF0000"/>
+                <w:sz w:val="21"/>
+                <w:szCs w:val="21"/>
+                <w:lang w:eastAsia="en-GB"/>
+              </w:rPr>
+              <w:t>2 days</w:t>
+            </w:r>
+          </w:p>
+        </w:tc>
+      </w:tr>
+      <w:tr>
+        <w:tc>
+          <w:tcPr>
+            <w:cnfStyle w:val="001000000000" w:firstRow="0" w:lastRow="0" w:firstColumn="1" w:lastColumn="0" w:oddVBand="0" w:evenVBand="0" w:oddHBand="0" w:evenHBand="0" w:firstRowFirstColumn="0" w:firstRowLastColumn="0" w:lastRowFirstColumn="0" w:lastRowLastColumn="0"/>
+            <w:tcW w:w="0" w:type="auto"/>
+            <w:hideMark/>
+          </w:tcPr>
+          <w:p>
+            <w:pPr>
+              <w:rPr>
+                <w:rFonts w:ascii="Segoe UI" w:eastAsia="Times New Roman" w:hAnsi="Segoe UI" w:cs="Segoe UI"/>
+                <w:color w:val="0D0D0D"/>
+                <w:sz w:val="21"/>
+                <w:szCs w:val="21"/>
+                <w:lang w:eastAsia="en-GB"/>
+              </w:rPr>
+            </w:pPr>
+            <w:r>
+              <w:rPr>
+                <w:rFonts w:ascii="Segoe UI" w:eastAsia="Times New Roman" w:hAnsi="Segoe UI" w:cs="Segoe UI"/>
+                <w:color w:val="0D0D0D"/>
+                <w:sz w:val="21"/>
+                <w:szCs w:val="21"/>
+                <w:lang w:eastAsia="en-GB"/>
+              </w:rPr>
+              <w:t>16</w:t>
+            </w:r>
+          </w:p>
+        </w:tc>
+        <w:tc>
+          <w:tcPr>
+            <w:tcW w:w="1592" w:type="dxa"/>
+            <w:hideMark/>
+          </w:tcPr>
+          <w:p>
+            <w:pPr>
+              <w:cnfStyle w:val="000000000000" w:firstRow="0" w:lastRow="0" w:firstColumn="0" w:lastColumn="0" w:oddVBand="0" w:evenVBand="0" w:oddHBand="0" w:evenHBand="0" w:firstRowFirstColumn="0" w:firstRowLastColumn="0" w:lastRowFirstColumn="0" w:lastRowLastColumn="0"/>
+              <w:rPr>
+                <w:rFonts w:ascii="Segoe UI" w:eastAsia="Times New Roman" w:hAnsi="Segoe UI" w:cs="Segoe UI"/>
+                <w:color w:val="0D0D0D"/>
+                <w:sz w:val="21"/>
+                <w:szCs w:val="21"/>
+                <w:lang w:eastAsia="en-GB"/>
+              </w:rPr>
+            </w:pPr>
+            <w:proofErr w:type="spellStart"/>
+            <w:r>
+              <w:rPr>
+                <w:rFonts w:ascii="Segoe UI" w:eastAsia="Times New Roman" w:hAnsi="Segoe UI" w:cs="Segoe UI"/>
+                <w:color w:val="0D0D0D"/>
+                <w:sz w:val="21"/>
+                <w:szCs w:val="21"/>
+                <w:lang w:eastAsia="en-GB"/>
+              </w:rPr>
+              <w:t>Igwe</w:t>
+            </w:r>
+            <w:proofErr w:type="spellEnd"/>
+          </w:p>
+        </w:tc>
+        <w:tc>
+          <w:tcPr>
+            <w:tcW w:w="1985" w:type="dxa"/>
+            <w:hideMark/>
+          </w:tcPr>
+          <w:p>
+            <w:pPr>
+              <w:cnfStyle w:val="000000000000" w:firstRow="0" w:lastRow="0" w:firstColumn="0" w:lastColumn="0" w:oddVBand="0" w:evenVBand="0" w:oddHBand="0" w:evenHBand="0" w:firstRowFirstColumn="0" w:firstRowLastColumn="0" w:lastRowFirstColumn="0" w:lastRowLastColumn="0"/>
+              <w:rPr>
+                <w:rFonts w:ascii="Segoe UI" w:eastAsia="Times New Roman" w:hAnsi="Segoe UI" w:cs="Segoe UI"/>
+                <w:color w:val="0D0D0D"/>
+                <w:sz w:val="21"/>
+                <w:szCs w:val="21"/>
+                <w:lang w:eastAsia="en-GB"/>
+              </w:rPr>
+            </w:pPr>
+            <w:r>
+              <w:rPr>
+                <w:rFonts w:ascii="Segoe UI" w:eastAsia="Times New Roman" w:hAnsi="Segoe UI" w:cs="Segoe UI"/>
+                <w:color w:val="0D0D0D"/>
+                <w:sz w:val="21"/>
+                <w:szCs w:val="21"/>
+                <w:lang w:eastAsia="en-GB"/>
+              </w:rPr>
+              <w:t>Newsletter Signup</w:t>
+            </w:r>
+          </w:p>
+        </w:tc>
+        <w:tc>
+          <w:tcPr>
+            <w:tcW w:w="3685" w:type="dxa"/>
+            <w:hideMark/>
+          </w:tcPr>
+          <w:p>
+            <w:pPr>
+              <w:cnfStyle w:val="000000000000" w:firstRow="0" w:lastRow="0" w:firstColumn="0" w:lastColumn="0" w:oddVBand="0" w:evenVBand="0" w:oddHBand="0" w:evenHBand="0" w:firstRowFirstColumn="0" w:firstRowLastColumn="0" w:lastRowFirstColumn="0" w:lastRowLastColumn="0"/>
+              <w:rPr>
+                <w:rFonts w:ascii="Segoe UI" w:eastAsia="Times New Roman" w:hAnsi="Segoe UI" w:cs="Segoe UI"/>
+                <w:color w:val="0D0D0D"/>
+                <w:sz w:val="21"/>
+                <w:szCs w:val="21"/>
+                <w:lang w:eastAsia="en-GB"/>
+              </w:rPr>
+            </w:pPr>
+            <w:r>
+              <w:rPr>
+                <w:rFonts w:ascii="Segoe UI" w:eastAsia="Times New Roman" w:hAnsi="Segoe UI" w:cs="Segoe UI"/>
+                <w:color w:val="0D0D0D"/>
+                <w:sz w:val="21"/>
+                <w:szCs w:val="21"/>
+                <w:lang w:eastAsia="en-GB"/>
+              </w:rPr>
+              <w:t>Provide an option for visitors to subscribe to the newsletter for updates and special offers.</w:t>
+            </w:r>
+          </w:p>
+        </w:tc>
+        <w:tc>
+          <w:tcPr>
+            <w:tcW w:w="5954" w:type="dxa"/>
+            <w:hideMark/>
+          </w:tcPr>
+          <w:p>
+            <w:pPr>
+              <w:cnfStyle w:val="000000000000" w:firstRow="0" w:lastRow="0" w:firstColumn="0" w:lastColumn="0" w:oddVBand="0" w:evenVBand="0" w:oddHBand="0" w:evenHBand="0" w:firstRowFirstColumn="0" w:firstRowLastColumn="0" w:lastRowFirstColumn="0" w:lastRowLastColumn="0"/>
+              <w:rPr>
+                <w:rFonts w:ascii="Segoe UI" w:eastAsia="Times New Roman" w:hAnsi="Segoe UI" w:cs="Segoe UI"/>
+                <w:color w:val="0D0D0D"/>
+                <w:sz w:val="21"/>
+                <w:szCs w:val="21"/>
+                <w:lang w:eastAsia="en-GB"/>
+              </w:rPr>
+            </w:pPr>
+            <w:r>
+              <w:rPr>
+                <w:rFonts w:ascii="Segoe UI" w:eastAsia="Times New Roman" w:hAnsi="Segoe UI" w:cs="Segoe UI"/>
+                <w:color w:val="0D0D0D"/>
+                <w:sz w:val="21"/>
+                <w:szCs w:val="21"/>
+                <w:lang w:eastAsia="en-GB"/>
+              </w:rPr>
+              <w:t>User-friendly newsletter signup form inviting visitors to stay informed about company news, updates, and exclusive promotions.</w:t>
+            </w:r>
+          </w:p>
+        </w:tc>
+        <w:tc>
+          <w:tcPr>
+            <w:tcW w:w="0" w:type="auto"/>
+            <w:hideMark/>
+          </w:tcPr>
+          <w:p>
+            <w:pPr>
+              <w:cnfStyle w:val="000000000000" w:firstRow="0" w:lastRow="0" w:firstColumn="0" w:lastColumn="0" w:oddVBand="0" w:evenVBand="0" w:oddHBand="0" w:evenHBand="0" w:firstRowFirstColumn="0" w:firstRowLastColumn="0" w:lastRowFirstColumn="0" w:lastRowLastColumn="0"/>
+              <w:rPr>
+                <w:rFonts w:ascii="Segoe UI" w:eastAsia="Times New Roman" w:hAnsi="Segoe UI" w:cs="Segoe UI"/>
+                <w:color w:val="FF0000"/>
+                <w:sz w:val="21"/>
+                <w:szCs w:val="21"/>
+                <w:lang w:eastAsia="en-GB"/>
+              </w:rPr>
+            </w:pPr>
+            <w:r>
+              <w:rPr>
+                <w:rFonts w:ascii="Segoe UI" w:eastAsia="Times New Roman" w:hAnsi="Segoe UI" w:cs="Segoe UI"/>
+                <w:color w:val="FF0000"/>
+                <w:sz w:val="21"/>
+                <w:szCs w:val="21"/>
+                <w:lang w:eastAsia="en-GB"/>
+              </w:rPr>
+              <w:t>2 days</w:t>
+            </w:r>
           </w:p>
         </w:tc>
       </w:tr>
@@ -33875,7 +37510,7 @@
           <w:rPr>
             <w:noProof/>
           </w:rPr>
-          <w:t>29</w:t>
+          <w:t>30</w:t>
         </w:r>
         <w:r>
           <w:rPr>
@@ -36889,6 +40524,204 @@
       </w:tcPr>
     </w:tblStylePr>
   </w:style>
+  <w:style w:type="table" w:styleId="ListTable3-Accent5">
+    <w:name w:val="List Table 3 Accent 5"/>
+    <w:basedOn w:val="TableNormal"/>
+    <w:uiPriority w:val="48"/>
+    <w:rsid w:val="007139CF"/>
+    <w:pPr>
+      <w:spacing w:line="240" w:lineRule="auto"/>
+    </w:pPr>
+    <w:tblPr>
+      <w:tblStyleRowBandSize w:val="1"/>
+      <w:tblStyleColBandSize w:val="1"/>
+      <w:tblBorders>
+        <w:top w:val="single" w:sz="4" w:space="0" w:color="4472C4" w:themeColor="accent5"/>
+        <w:left w:val="single" w:sz="4" w:space="0" w:color="4472C4" w:themeColor="accent5"/>
+        <w:bottom w:val="single" w:sz="4" w:space="0" w:color="4472C4" w:themeColor="accent5"/>
+        <w:right w:val="single" w:sz="4" w:space="0" w:color="4472C4" w:themeColor="accent5"/>
+      </w:tblBorders>
+    </w:tblPr>
+    <w:tblStylePr w:type="firstRow">
+      <w:rPr>
+        <w:b/>
+        <w:bCs/>
+        <w:color w:val="FFFFFF" w:themeColor="background1"/>
+      </w:rPr>
+      <w:tblPr/>
+      <w:tcPr>
+        <w:shd w:val="clear" w:color="auto" w:fill="4472C4" w:themeFill="accent5"/>
+      </w:tcPr>
+    </w:tblStylePr>
+    <w:tblStylePr w:type="lastRow">
+      <w:rPr>
+        <w:b/>
+        <w:bCs/>
+      </w:rPr>
+      <w:tblPr/>
+      <w:tcPr>
+        <w:tcBorders>
+          <w:top w:val="double" w:sz="4" w:space="0" w:color="4472C4" w:themeColor="accent5"/>
+        </w:tcBorders>
+        <w:shd w:val="clear" w:color="auto" w:fill="FFFFFF" w:themeFill="background1"/>
+      </w:tcPr>
+    </w:tblStylePr>
+    <w:tblStylePr w:type="firstCol">
+      <w:rPr>
+        <w:b/>
+        <w:bCs/>
+      </w:rPr>
+      <w:tblPr/>
+      <w:tcPr>
+        <w:tcBorders>
+          <w:right w:val="nil"/>
+        </w:tcBorders>
+        <w:shd w:val="clear" w:color="auto" w:fill="FFFFFF" w:themeFill="background1"/>
+      </w:tcPr>
+    </w:tblStylePr>
+    <w:tblStylePr w:type="lastCol">
+      <w:rPr>
+        <w:b/>
+        <w:bCs/>
+      </w:rPr>
+      <w:tblPr/>
+      <w:tcPr>
+        <w:tcBorders>
+          <w:left w:val="nil"/>
+        </w:tcBorders>
+        <w:shd w:val="clear" w:color="auto" w:fill="FFFFFF" w:themeFill="background1"/>
+      </w:tcPr>
+    </w:tblStylePr>
+    <w:tblStylePr w:type="band1Vert">
+      <w:tblPr/>
+      <w:tcPr>
+        <w:tcBorders>
+          <w:left w:val="single" w:sz="4" w:space="0" w:color="4472C4" w:themeColor="accent5"/>
+          <w:right w:val="single" w:sz="4" w:space="0" w:color="4472C4" w:themeColor="accent5"/>
+        </w:tcBorders>
+      </w:tcPr>
+    </w:tblStylePr>
+    <w:tblStylePr w:type="band1Horz">
+      <w:tblPr/>
+      <w:tcPr>
+        <w:tcBorders>
+          <w:top w:val="single" w:sz="4" w:space="0" w:color="4472C4" w:themeColor="accent5"/>
+          <w:bottom w:val="single" w:sz="4" w:space="0" w:color="4472C4" w:themeColor="accent5"/>
+          <w:insideH w:val="nil"/>
+        </w:tcBorders>
+      </w:tcPr>
+    </w:tblStylePr>
+    <w:tblStylePr w:type="neCell">
+      <w:tblPr/>
+      <w:tcPr>
+        <w:tcBorders>
+          <w:left w:val="nil"/>
+          <w:bottom w:val="nil"/>
+        </w:tcBorders>
+      </w:tcPr>
+    </w:tblStylePr>
+    <w:tblStylePr w:type="nwCell">
+      <w:tblPr/>
+      <w:tcPr>
+        <w:tcBorders>
+          <w:bottom w:val="nil"/>
+          <w:right w:val="nil"/>
+        </w:tcBorders>
+      </w:tcPr>
+    </w:tblStylePr>
+    <w:tblStylePr w:type="seCell">
+      <w:tblPr/>
+      <w:tcPr>
+        <w:tcBorders>
+          <w:top w:val="double" w:sz="4" w:space="0" w:color="4472C4" w:themeColor="accent5"/>
+          <w:left w:val="nil"/>
+        </w:tcBorders>
+      </w:tcPr>
+    </w:tblStylePr>
+    <w:tblStylePr w:type="swCell">
+      <w:tblPr/>
+      <w:tcPr>
+        <w:tcBorders>
+          <w:top w:val="double" w:sz="4" w:space="0" w:color="4472C4" w:themeColor="accent5"/>
+          <w:right w:val="nil"/>
+        </w:tcBorders>
+      </w:tcPr>
+    </w:tblStylePr>
+  </w:style>
+  <w:style w:type="table" w:styleId="ListTable4-Accent1">
+    <w:name w:val="List Table 4 Accent 1"/>
+    <w:basedOn w:val="TableNormal"/>
+    <w:uiPriority w:val="49"/>
+    <w:rsid w:val="007139CF"/>
+    <w:pPr>
+      <w:spacing w:line="240" w:lineRule="auto"/>
+    </w:pPr>
+    <w:tblPr>
+      <w:tblStyleRowBandSize w:val="1"/>
+      <w:tblStyleColBandSize w:val="1"/>
+      <w:tblBorders>
+        <w:top w:val="single" w:sz="4" w:space="0" w:color="9CC2E5" w:themeColor="accent1" w:themeTint="99"/>
+        <w:left w:val="single" w:sz="4" w:space="0" w:color="9CC2E5" w:themeColor="accent1" w:themeTint="99"/>
+        <w:bottom w:val="single" w:sz="4" w:space="0" w:color="9CC2E5" w:themeColor="accent1" w:themeTint="99"/>
+        <w:right w:val="single" w:sz="4" w:space="0" w:color="9CC2E5" w:themeColor="accent1" w:themeTint="99"/>
+        <w:insideH w:val="single" w:sz="4" w:space="0" w:color="9CC2E5" w:themeColor="accent1" w:themeTint="99"/>
+      </w:tblBorders>
+    </w:tblPr>
+    <w:tblStylePr w:type="firstRow">
+      <w:rPr>
+        <w:b/>
+        <w:bCs/>
+        <w:color w:val="FFFFFF" w:themeColor="background1"/>
+      </w:rPr>
+      <w:tblPr/>
+      <w:tcPr>
+        <w:tcBorders>
+          <w:top w:val="single" w:sz="4" w:space="0" w:color="5B9BD5" w:themeColor="accent1"/>
+          <w:left w:val="single" w:sz="4" w:space="0" w:color="5B9BD5" w:themeColor="accent1"/>
+          <w:bottom w:val="single" w:sz="4" w:space="0" w:color="5B9BD5" w:themeColor="accent1"/>
+          <w:right w:val="single" w:sz="4" w:space="0" w:color="5B9BD5" w:themeColor="accent1"/>
+          <w:insideH w:val="nil"/>
+        </w:tcBorders>
+        <w:shd w:val="clear" w:color="auto" w:fill="5B9BD5" w:themeFill="accent1"/>
+      </w:tcPr>
+    </w:tblStylePr>
+    <w:tblStylePr w:type="lastRow">
+      <w:rPr>
+        <w:b/>
+        <w:bCs/>
+      </w:rPr>
+      <w:tblPr/>
+      <w:tcPr>
+        <w:tcBorders>
+          <w:top w:val="double" w:sz="4" w:space="0" w:color="9CC2E5" w:themeColor="accent1" w:themeTint="99"/>
+        </w:tcBorders>
+      </w:tcPr>
+    </w:tblStylePr>
+    <w:tblStylePr w:type="firstCol">
+      <w:rPr>
+        <w:b/>
+        <w:bCs/>
+      </w:rPr>
+    </w:tblStylePr>
+    <w:tblStylePr w:type="lastCol">
+      <w:rPr>
+        <w:b/>
+        <w:bCs/>
+      </w:rPr>
+    </w:tblStylePr>
+    <w:tblStylePr w:type="band1Vert">
+      <w:tblPr/>
+      <w:tcPr>
+        <w:shd w:val="clear" w:color="auto" w:fill="DEEAF6" w:themeFill="accent1" w:themeFillTint="33"/>
+      </w:tcPr>
+    </w:tblStylePr>
+    <w:tblStylePr w:type="band1Horz">
+      <w:tblPr/>
+      <w:tcPr>
+        <w:shd w:val="clear" w:color="auto" w:fill="DEEAF6" w:themeFill="accent1" w:themeFillTint="33"/>
+      </w:tcPr>
+    </w:tblStylePr>
+  </w:style>
 </w:styles>
 </file>
 
@@ -37158,7 +40991,7 @@
 </file>
 
 <file path=customXml/itemProps1.xml><?xml version="1.0" encoding="utf-8"?>
-<ds:datastoreItem xmlns:ds="http://schemas.openxmlformats.org/officeDocument/2006/customXml" ds:itemID="{B45CF8A1-EE9D-4ECF-A7AF-8F13F2B11D5D}">
+<ds:datastoreItem xmlns:ds="http://schemas.openxmlformats.org/officeDocument/2006/customXml" ds:itemID="{775BCD39-BBD7-471B-943B-94F46CD12708}">
   <ds:schemaRefs>
     <ds:schemaRef ds:uri="http://schemas.openxmlformats.org/officeDocument/2006/bibliography"/>
   </ds:schemaRefs>

</xml_diff>